<commit_message>
suggestions for the software corner article
</commit_message>
<xml_diff>
--- a/software_corner.docx
+++ b/software_corner.docx
@@ -95,7 +95,7 @@
         <w:t xml:space="preserve"> </w:t>
       </w:r>
       <w:r>
-        <w:t xml:space="preserve">21</w:t>
+        <w:t xml:space="preserve">23</w:t>
       </w:r>
     </w:p>
     <w:sdt>
@@ -413,13 +413,10 @@
         <w:t xml:space="preserve">5</w:t>
       </w:r>
       <w:r>
-        <w:br/>
-      </w:r>
-      <w:r>
-        <w:rPr>
-          <w:rStyle w:val="NormalTok"/>
-        </w:rPr>
-        <w:t xml:space="preserve">n =</w:t>
+        <w:rPr>
+          <w:rStyle w:val="NormalTok"/>
+        </w:rPr>
+        <w:t xml:space="preserve">; n =</w:t>
       </w:r>
       <w:r>
         <w:rPr>
@@ -437,9 +434,6 @@
         <w:br/>
       </w:r>
       <w:r>
-        <w:br/>
-      </w:r>
-      <w:r>
         <w:rPr>
           <w:rStyle w:val="NormalTok"/>
         </w:rPr>
@@ -651,9 +645,6 @@
           <w:rStyle w:val="NormalTok"/>
         </w:rPr>
         <w:t xml:space="preserve">)</w:t>
-      </w:r>
-      <w:r>
-        <w:br/>
       </w:r>
       <w:r>
         <w:br/>
@@ -1027,12 +1018,24 @@
       </w:r>
       <w:r>
         <w:rPr>
+          <w:rStyle w:val="NormalTok"/>
+        </w:rPr>
+        <w:t xml:space="preserve"> </w:t>
+      </w:r>
+      <w:r>
+        <w:rPr>
           <w:rStyle w:val="OperatorTok"/>
         </w:rPr>
         <w:t xml:space="preserve">*</w:t>
       </w:r>
       <w:r>
         <w:rPr>
+          <w:rStyle w:val="StringTok"/>
+        </w:rPr>
+        <w:t xml:space="preserve"> </w:t>
+      </w:r>
+      <w:r>
+        <w:rPr>
           <w:rStyle w:val="NormalTok"/>
         </w:rPr>
         <w:t xml:space="preserve">X[,</w:t>
@@ -1123,9 +1126,21 @@
       </w:r>
       <w:r>
         <w:rPr>
+          <w:rStyle w:val="NormalTok"/>
+        </w:rPr>
+        <w:t xml:space="preserve">broom</w:t>
+      </w:r>
+      <w:r>
+        <w:rPr>
+          <w:rStyle w:val="OperatorTok"/>
+        </w:rPr>
+        <w:t xml:space="preserve">::</w:t>
+      </w:r>
+      <w:r>
+        <w:rPr>
           <w:rStyle w:val="KeywordTok"/>
         </w:rPr>
-        <w:t xml:space="preserve">summary</w:t>
+        <w:t xml:space="preserve">tidy</w:t>
       </w:r>
       <w:r>
         <w:rPr>
@@ -1142,178 +1157,79 @@
         <w:rPr>
           <w:rStyle w:val="VerbatimChar"/>
         </w:rPr>
-        <w:t xml:space="preserve">## </w:t>
-      </w:r>
-      <w:r>
-        <w:br/>
-      </w:r>
-      <w:r>
-        <w:rPr>
-          <w:rStyle w:val="VerbatimChar"/>
-        </w:rPr>
-        <w:t xml:space="preserve">## Call:</w:t>
-      </w:r>
-      <w:r>
-        <w:br/>
-      </w:r>
-      <w:r>
-        <w:rPr>
-          <w:rStyle w:val="VerbatimChar"/>
-        </w:rPr>
-        <w:t xml:space="preserve">## lm(formula = y ~ X)</w:t>
-      </w:r>
-      <w:r>
-        <w:br/>
-      </w:r>
-      <w:r>
-        <w:rPr>
-          <w:rStyle w:val="VerbatimChar"/>
-        </w:rPr>
-        <w:t xml:space="preserve">## </w:t>
-      </w:r>
-      <w:r>
-        <w:br/>
-      </w:r>
-      <w:r>
-        <w:rPr>
-          <w:rStyle w:val="VerbatimChar"/>
-        </w:rPr>
-        <w:t xml:space="preserve">## Residuals:</w:t>
-      </w:r>
-      <w:r>
-        <w:br/>
-      </w:r>
-      <w:r>
-        <w:rPr>
-          <w:rStyle w:val="VerbatimChar"/>
-        </w:rPr>
-        <w:t xml:space="preserve">##      Min       1Q   Median       3Q      Max </w:t>
-      </w:r>
-      <w:r>
-        <w:br/>
-      </w:r>
-      <w:r>
-        <w:rPr>
-          <w:rStyle w:val="VerbatimChar"/>
-        </w:rPr>
-        <w:t xml:space="preserve">## -1.96452 -0.86745  0.03628  0.77898  1.82110 </w:t>
-      </w:r>
-      <w:r>
-        <w:br/>
-      </w:r>
-      <w:r>
-        <w:rPr>
-          <w:rStyle w:val="VerbatimChar"/>
-        </w:rPr>
-        <w:t xml:space="preserve">## </w:t>
-      </w:r>
-      <w:r>
-        <w:br/>
-      </w:r>
-      <w:r>
-        <w:rPr>
-          <w:rStyle w:val="VerbatimChar"/>
-        </w:rPr>
-        <w:t xml:space="preserve">## Coefficients:</w:t>
-      </w:r>
-      <w:r>
-        <w:br/>
-      </w:r>
-      <w:r>
-        <w:rPr>
-          <w:rStyle w:val="VerbatimChar"/>
-        </w:rPr>
-        <w:t xml:space="preserve">##             Estimate Std. Error t value Pr(&gt;|t|)</w:t>
-      </w:r>
-      <w:r>
-        <w:br/>
-      </w:r>
-      <w:r>
-        <w:rPr>
-          <w:rStyle w:val="VerbatimChar"/>
-        </w:rPr>
-        <w:t xml:space="preserve">## (Intercept)  0.01477    0.16207   0.091    0.928</w:t>
-      </w:r>
-      <w:r>
-        <w:br/>
-      </w:r>
-      <w:r>
-        <w:rPr>
-          <w:rStyle w:val="VerbatimChar"/>
-        </w:rPr>
-        <w:t xml:space="preserve">## X1          -0.31782    1.66770  -0.191    0.850</w:t>
-      </w:r>
-      <w:r>
-        <w:br/>
-      </w:r>
-      <w:r>
-        <w:rPr>
-          <w:rStyle w:val="VerbatimChar"/>
-        </w:rPr>
-        <w:t xml:space="preserve">## X2           1.40674    1.66037   0.847    0.401</w:t>
-      </w:r>
-      <w:r>
-        <w:br/>
-      </w:r>
-      <w:r>
-        <w:rPr>
-          <w:rStyle w:val="VerbatimChar"/>
-        </w:rPr>
-        <w:t xml:space="preserve">## X3           1.28008    1.64276   0.779    0.440</w:t>
-      </w:r>
-      <w:r>
-        <w:br/>
-      </w:r>
-      <w:r>
-        <w:rPr>
-          <w:rStyle w:val="VerbatimChar"/>
-        </w:rPr>
-        <w:t xml:space="preserve">## X4           1.26840    1.68674   0.752    0.456</w:t>
-      </w:r>
-      <w:r>
-        <w:br/>
-      </w:r>
-      <w:r>
-        <w:rPr>
-          <w:rStyle w:val="VerbatimChar"/>
-        </w:rPr>
-        <w:t xml:space="preserve">## X5           0.06178    0.16676   0.370    0.713</w:t>
-      </w:r>
-      <w:r>
-        <w:br/>
-      </w:r>
-      <w:r>
-        <w:rPr>
-          <w:rStyle w:val="VerbatimChar"/>
-        </w:rPr>
-        <w:t xml:space="preserve">## </w:t>
-      </w:r>
-      <w:r>
-        <w:br/>
-      </w:r>
-      <w:r>
-        <w:rPr>
-          <w:rStyle w:val="VerbatimChar"/>
-        </w:rPr>
-        <w:t xml:space="preserve">## Residual standard error: 1.073 on 44 degrees of freedom</w:t>
-      </w:r>
-      <w:r>
-        <w:br/>
-      </w:r>
-      <w:r>
-        <w:rPr>
-          <w:rStyle w:val="VerbatimChar"/>
-        </w:rPr>
-        <w:t xml:space="preserve">## Multiple R-squared:   0.67,  Adjusted R-squared:  0.6325 </w:t>
-      </w:r>
-      <w:r>
-        <w:br/>
-      </w:r>
-      <w:r>
-        <w:rPr>
-          <w:rStyle w:val="VerbatimChar"/>
-        </w:rPr>
-        <w:t xml:space="preserve">## F-statistic: 17.87 on 5 and 44 DF,  p-value: 1.217e-09</w:t>
+        <w:t xml:space="preserve">## # A tibble: 6 x 5</w:t>
+      </w:r>
+      <w:r>
+        <w:br/>
+      </w:r>
+      <w:r>
+        <w:rPr>
+          <w:rStyle w:val="VerbatimChar"/>
+        </w:rPr>
+        <w:t xml:space="preserve">##   term        estimate std.error statistic p.value</w:t>
+      </w:r>
+      <w:r>
+        <w:br/>
+      </w:r>
+      <w:r>
+        <w:rPr>
+          <w:rStyle w:val="VerbatimChar"/>
+        </w:rPr>
+        <w:t xml:space="preserve">##   &lt;chr&gt;          &lt;dbl&gt;     &lt;dbl&gt;     &lt;dbl&gt;   &lt;dbl&gt;</w:t>
+      </w:r>
+      <w:r>
+        <w:br/>
+      </w:r>
+      <w:r>
+        <w:rPr>
+          <w:rStyle w:val="VerbatimChar"/>
+        </w:rPr>
+        <w:t xml:space="preserve">## 1 (Intercept)   0.0148     0.162    0.0911   0.928</w:t>
+      </w:r>
+      <w:r>
+        <w:br/>
+      </w:r>
+      <w:r>
+        <w:rPr>
+          <w:rStyle w:val="VerbatimChar"/>
+        </w:rPr>
+        <w:t xml:space="preserve">## 2 X1           -0.318      1.67    -0.191    0.850</w:t>
+      </w:r>
+      <w:r>
+        <w:br/>
+      </w:r>
+      <w:r>
+        <w:rPr>
+          <w:rStyle w:val="VerbatimChar"/>
+        </w:rPr>
+        <w:t xml:space="preserve">## 3 X2            1.41       1.66     0.847    0.401</w:t>
+      </w:r>
+      <w:r>
+        <w:br/>
+      </w:r>
+      <w:r>
+        <w:rPr>
+          <w:rStyle w:val="VerbatimChar"/>
+        </w:rPr>
+        <w:t xml:space="preserve">## 4 X3            1.28       1.64     0.779    0.440</w:t>
+      </w:r>
+      <w:r>
+        <w:br/>
+      </w:r>
+      <w:r>
+        <w:rPr>
+          <w:rStyle w:val="VerbatimChar"/>
+        </w:rPr>
+        <w:t xml:space="preserve">## 5 X4            1.27       1.69     0.752    0.456</w:t>
+      </w:r>
+      <w:r>
+        <w:br/>
+      </w:r>
+      <w:r>
+        <w:rPr>
+          <w:rStyle w:val="VerbatimChar"/>
+        </w:rPr>
+        <w:t xml:space="preserve">## 6 X5            0.0618     0.167    0.370    0.713</w:t>
       </w:r>
     </w:p>
     <w:p>
@@ -1379,9 +1295,21 @@
       </w:r>
       <w:r>
         <w:rPr>
+          <w:rStyle w:val="NormalTok"/>
+        </w:rPr>
+        <w:t xml:space="preserve">broom</w:t>
+      </w:r>
+      <w:r>
+        <w:rPr>
+          <w:rStyle w:val="OperatorTok"/>
+        </w:rPr>
+        <w:t xml:space="preserve">::</w:t>
+      </w:r>
+      <w:r>
+        <w:rPr>
           <w:rStyle w:val="KeywordTok"/>
         </w:rPr>
-        <w:t xml:space="preserve">summary</w:t>
+        <w:t xml:space="preserve">tidy</w:t>
       </w:r>
       <w:r>
         <w:rPr>
@@ -1398,160 +1326,43 @@
         <w:rPr>
           <w:rStyle w:val="VerbatimChar"/>
         </w:rPr>
-        <w:t xml:space="preserve">## </w:t>
-      </w:r>
-      <w:r>
-        <w:br/>
-      </w:r>
-      <w:r>
-        <w:rPr>
-          <w:rStyle w:val="VerbatimChar"/>
-        </w:rPr>
-        <w:t xml:space="preserve">## Call:</w:t>
-      </w:r>
-      <w:r>
-        <w:br/>
-      </w:r>
-      <w:r>
-        <w:rPr>
-          <w:rStyle w:val="VerbatimChar"/>
-        </w:rPr>
-        <w:t xml:space="preserve">## lm(formula = y ~ X[, 1])</w:t>
-      </w:r>
-      <w:r>
-        <w:br/>
-      </w:r>
-      <w:r>
-        <w:rPr>
-          <w:rStyle w:val="VerbatimChar"/>
-        </w:rPr>
-        <w:t xml:space="preserve">## </w:t>
-      </w:r>
-      <w:r>
-        <w:br/>
-      </w:r>
-      <w:r>
-        <w:rPr>
-          <w:rStyle w:val="VerbatimChar"/>
-        </w:rPr>
-        <w:t xml:space="preserve">## Residuals:</w:t>
-      </w:r>
-      <w:r>
-        <w:br/>
-      </w:r>
-      <w:r>
-        <w:rPr>
-          <w:rStyle w:val="VerbatimChar"/>
-        </w:rPr>
-        <w:t xml:space="preserve">##      Min       1Q   Median       3Q      Max </w:t>
-      </w:r>
-      <w:r>
-        <w:br/>
-      </w:r>
-      <w:r>
-        <w:rPr>
-          <w:rStyle w:val="VerbatimChar"/>
-        </w:rPr>
-        <w:t xml:space="preserve">## -2.05035 -0.72315 -0.02727  0.74011  2.03745 </w:t>
-      </w:r>
-      <w:r>
-        <w:br/>
-      </w:r>
-      <w:r>
-        <w:rPr>
-          <w:rStyle w:val="VerbatimChar"/>
-        </w:rPr>
-        <w:t xml:space="preserve">## </w:t>
-      </w:r>
-      <w:r>
-        <w:br/>
-      </w:r>
-      <w:r>
-        <w:rPr>
-          <w:rStyle w:val="VerbatimChar"/>
-        </w:rPr>
-        <w:t xml:space="preserve">## Coefficients:</w:t>
-      </w:r>
-      <w:r>
-        <w:br/>
-      </w:r>
-      <w:r>
-        <w:rPr>
-          <w:rStyle w:val="VerbatimChar"/>
-        </w:rPr>
-        <w:t xml:space="preserve">##             Estimate Std. Error t value Pr(&gt;|t|)    </w:t>
-      </w:r>
-      <w:r>
-        <w:br/>
-      </w:r>
-      <w:r>
-        <w:rPr>
-          <w:rStyle w:val="VerbatimChar"/>
-        </w:rPr>
-        <w:t xml:space="preserve">## (Intercept) 0.001924   0.147449   0.013     0.99    </w:t>
-      </w:r>
-      <w:r>
-        <w:br/>
-      </w:r>
-      <w:r>
-        <w:rPr>
-          <w:rStyle w:val="VerbatimChar"/>
-        </w:rPr>
-        <w:t xml:space="preserve">## X[, 1]      0.997030   0.103169   9.664 7.66e-13 ***</w:t>
-      </w:r>
-      <w:r>
-        <w:br/>
-      </w:r>
-      <w:r>
-        <w:rPr>
-          <w:rStyle w:val="VerbatimChar"/>
-        </w:rPr>
-        <w:t xml:space="preserve">## ---</w:t>
-      </w:r>
-      <w:r>
-        <w:br/>
-      </w:r>
-      <w:r>
-        <w:rPr>
-          <w:rStyle w:val="VerbatimChar"/>
-        </w:rPr>
-        <w:t xml:space="preserve">## Signif. codes:  0 '***' 0.001 '**' 0.01 '*' 0.05 '.' 0.1 ' ' 1</w:t>
-      </w:r>
-      <w:r>
-        <w:br/>
-      </w:r>
-      <w:r>
-        <w:rPr>
-          <w:rStyle w:val="VerbatimChar"/>
-        </w:rPr>
-        <w:t xml:space="preserve">## </w:t>
-      </w:r>
-      <w:r>
-        <w:br/>
-      </w:r>
-      <w:r>
-        <w:rPr>
-          <w:rStyle w:val="VerbatimChar"/>
-        </w:rPr>
-        <w:t xml:space="preserve">## Residual standard error: 1.042 on 48 degrees of freedom</w:t>
-      </w:r>
-      <w:r>
-        <w:br/>
-      </w:r>
-      <w:r>
-        <w:rPr>
-          <w:rStyle w:val="VerbatimChar"/>
-        </w:rPr>
-        <w:t xml:space="preserve">## Multiple R-squared:  0.6605, Adjusted R-squared:  0.6535 </w:t>
-      </w:r>
-      <w:r>
-        <w:br/>
-      </w:r>
-      <w:r>
-        <w:rPr>
-          <w:rStyle w:val="VerbatimChar"/>
-        </w:rPr>
-        <w:t xml:space="preserve">## F-statistic: 93.39 on 1 and 48 DF,  p-value: 7.659e-13</w:t>
+        <w:t xml:space="preserve">## # A tibble: 2 x 5</w:t>
+      </w:r>
+      <w:r>
+        <w:br/>
+      </w:r>
+      <w:r>
+        <w:rPr>
+          <w:rStyle w:val="VerbatimChar"/>
+        </w:rPr>
+        <w:t xml:space="preserve">##   term        estimate std.error statistic  p.value</w:t>
+      </w:r>
+      <w:r>
+        <w:br/>
+      </w:r>
+      <w:r>
+        <w:rPr>
+          <w:rStyle w:val="VerbatimChar"/>
+        </w:rPr>
+        <w:t xml:space="preserve">##   &lt;chr&gt;          &lt;dbl&gt;     &lt;dbl&gt;     &lt;dbl&gt;    &lt;dbl&gt;</w:t>
+      </w:r>
+      <w:r>
+        <w:br/>
+      </w:r>
+      <w:r>
+        <w:rPr>
+          <w:rStyle w:val="VerbatimChar"/>
+        </w:rPr>
+        <w:t xml:space="preserve">## 1 (Intercept)  0.00192     0.147    0.0131 9.90e- 1</w:t>
+      </w:r>
+      <w:r>
+        <w:br/>
+      </w:r>
+      <w:r>
+        <w:rPr>
+          <w:rStyle w:val="VerbatimChar"/>
+        </w:rPr>
+        <w:t xml:space="preserve">## 2 X[, 1]       0.997       0.103    9.66   7.66e-13</w:t>
       </w:r>
     </w:p>
     <w:p>
@@ -1928,11 +1739,17 @@
         <w:rPr>
           <w:rStyle w:val="NormalTok"/>
         </w:rPr>
+        <w:t xml:space="preserve">(</w:t>
+      </w:r>
+      <w:r>
+        <w:rPr>
+          <w:rStyle w:val="DataTypeTok"/>
+        </w:rPr>
         <w:t xml:space="preserve">condition_number =</w:t>
       </w:r>
       <w:r>
         <w:rPr>
-          <w:rStyle w:val="StringTok"/>
+          <w:rStyle w:val="NormalTok"/>
         </w:rPr>
         <w:t xml:space="preserve"> </w:t>
       </w:r>
@@ -1970,19 +1787,7 @@
         <w:rPr>
           <w:rStyle w:val="NormalTok"/>
         </w:rPr>
-        <w:t xml:space="preserve">evalues[p])</w:t>
-      </w:r>
-      <w:r>
-        <w:br/>
-      </w:r>
-      <w:r>
-        <w:br/>
-      </w:r>
-      <w:r>
-        <w:rPr>
-          <w:rStyle w:val="NormalTok"/>
-        </w:rPr>
-        <w:t xml:space="preserve">condition_number</w:t>
+        <w:t xml:space="preserve">evalues[p]))</w:t>
       </w:r>
     </w:p>
     <w:p>
@@ -2001,7 +1806,19 @@
         <w:pStyle w:val="FirstParagraph"/>
       </w:pPr>
       <w:r>
-        <w:t xml:space="preserve">However, if we didn’t simulate the data above and we obtained such a large condition number, how would we know which variables are the culprits, i.e. variables that contribute the most to causing multicollinearity? Afterall, the condition number only tells us of the existence of multicollinearity, but not which predictors are causing this. Knowning this information may help us to decide if any variables should be dropped or alternative modelling strategies might be needed (e.g. averaging these variables).</w:t>
+        <w:t xml:space="preserve">However, if we didn’t simulate the data above and we obtained such a large condition number, how would we know which variables are the culprits, i.e. variables that contribute the most to causing multicollinearity?</w:t>
+      </w:r>
+      <w:r>
+        <w:t xml:space="preserve"> </w:t>
+      </w:r>
+      <w:r>
+        <w:t xml:space="preserve">After all, the condition number only tells us of the existence of multicollinearity, but not which predictors are causing this.</w:t>
+      </w:r>
+      <w:r>
+        <w:t xml:space="preserve"> </w:t>
+      </w:r>
+      <w:r>
+        <w:t xml:space="preserve">Knowing this information may help us to decide if any variables should be dropped or alternative modelling strategies might be needed (e.g. averaging these variables).</w:t>
       </w:r>
     </w:p>
     <w:p>
@@ -2051,6 +1868,12 @@
         <w:pStyle w:val="FirstParagraph"/>
       </w:pPr>
       <w:r>
+        <w:t xml:space="preserve">The recently developed</w:t>
+      </w:r>
+      <w:r>
+        <w:t xml:space="preserve"> </w:t>
+      </w:r>
+      <w:r>
         <w:rPr>
           <w:rStyle w:val="VerbatimChar"/>
         </w:rPr>
@@ -2060,22 +1883,13 @@
         <w:t xml:space="preserve"> </w:t>
       </w:r>
       <w:r>
-        <w:t xml:space="preserve">is a new</w:t>
-      </w:r>
-      <w:r>
-        <w:t xml:space="preserve"> </w:t>
-      </w:r>
-      <w:r>
-        <w:rPr>
-          <w:rStyle w:val="VerbatimChar"/>
-        </w:rPr>
-        <w:t xml:space="preserve">R</w:t>
-      </w:r>
-      <w:r>
-        <w:t xml:space="preserve"> </w:t>
-      </w:r>
-      <w:r>
-        <w:t xml:space="preserve">package that computes a new statistic called the MC-index which can diagnose multicollinearity. The theory behind this MC-index is published in Lin et. al. (2020). Briefly, MC-index is a vector of length matching that of the number of columns of</w:t>
+        <w:t xml:space="preserve">package computes a new statistic called the MC-index which can diagnose multicollinearity.</w:t>
+      </w:r>
+      <w:r>
+        <w:t xml:space="preserve"> </w:t>
+      </w:r>
+      <w:r>
+        <w:t xml:space="preserve">The theory behind this MC-index is published in Lin et. al. (2020). Briefly, MC-index is a vector of length matching that of the number of columns of</w:t>
       </w:r>
       <w:r>
         <w:t xml:space="preserve"> </w:t>
@@ -2086,7 +1900,28 @@
         </m:r>
       </m:oMath>
       <w:r>
-        <w:t xml:space="preserve">. Each element of the MC-index vector is a number between zero and one, connecting the number</w:t>
+        <w:t xml:space="preserve">.</w:t>
+      </w:r>
+      <w:r>
+        <w:t xml:space="preserve"> </w:t>
+      </w:r>
+      <w:r>
+        <w:t xml:space="preserve">Each element of the MC-index vector is a number between zero and one,</w:t>
+      </w:r>
+      <w:r>
+        <w:t xml:space="preserve"> </w:t>
+      </w:r>
+      <w:r>
+        <w:rPr>
+          <w:b/>
+        </w:rPr>
+        <w:t xml:space="preserve">connecting the number</w:t>
+      </w:r>
+      <w:r>
+        <w:t xml:space="preserve"> </w:t>
+      </w:r>
+      <w:r>
+        <w:t xml:space="preserve">[what does connecting the number mean? and tau_p = lambda_min?]</w:t>
       </w:r>
       <w:r>
         <w:t xml:space="preserve"> </w:t>
@@ -2138,7 +1973,25 @@
         </m:r>
       </m:oMath>
       <w:r>
-        <w:t xml:space="preserve">’s proximity to linear dependence, with a regression predictor variable. A larger MC-index value indicates that a variable is causing more multicollinearity than another variable. The computation of the MC-index uses a bootstrap resampling scheme to stabilise estimations and the result can be performed through the</w:t>
+        <w:t xml:space="preserve">’s proximity to linear dependence, with a regression predictor variable.</w:t>
+      </w:r>
+      <w:r>
+        <w:t xml:space="preserve"> </w:t>
+      </w:r>
+      <w:r>
+        <w:t xml:space="preserve">A larger MC-index value indicates that a variable is causing more multicollinearity than another variable.</w:t>
+      </w:r>
+      <w:r>
+        <w:t xml:space="preserve"> </w:t>
+      </w:r>
+      <w:r>
+        <w:t xml:space="preserve">The computation of the MC-index uses a bootstrap resampling scheme to stabilise estimations.</w:t>
+      </w:r>
+      <w:r>
+        <w:t xml:space="preserve"> </w:t>
+      </w:r>
+      <w:r>
+        <w:t xml:space="preserve">The process is simple to implement through the</w:t>
       </w:r>
       <w:r>
         <w:t xml:space="preserve"> </w:t>
@@ -2168,7 +2021,7 @@
         <w:t xml:space="preserve"> </w:t>
       </w:r>
       <w:r>
-        <w:t xml:space="preserve">package.</w:t>
+        <w:t xml:space="preserve">R package which is available on CRAN.</w:t>
       </w:r>
     </w:p>
     <w:p>
@@ -2177,6 +2030,15 @@
       </w:pPr>
       <w:r>
         <w:rPr>
+          <w:rStyle w:val="CommentTok"/>
+        </w:rPr>
+        <w:t xml:space="preserve"># install.packages("mcvis")</w:t>
+      </w:r>
+      <w:r>
+        <w:br/>
+      </w:r>
+      <w:r>
+        <w:rPr>
           <w:rStyle w:val="KeywordTok"/>
         </w:rPr>
         <w:t xml:space="preserve">library</w:t>
@@ -2238,16 +2100,52 @@
         <w:rPr>
           <w:rStyle w:val="VerbatimChar"/>
         </w:rPr>
-        <w:t xml:space="preserve">##        X1   X2   X3   X4 X5</w:t>
-      </w:r>
-      <w:r>
-        <w:br/>
-      </w:r>
-      <w:r>
-        <w:rPr>
-          <w:rStyle w:val="VerbatimChar"/>
-        </w:rPr>
-        <w:t xml:space="preserve">## tau5 0.51 0.12 0.15 0.22  0</w:t>
+        <w:t xml:space="preserve">##       X01  X02  X03  X04  X05</w:t>
+      </w:r>
+      <w:r>
+        <w:br/>
+      </w:r>
+      <w:r>
+        <w:rPr>
+          <w:rStyle w:val="VerbatimChar"/>
+        </w:rPr>
+        <w:t xml:space="preserve">## tau1 0.59 0.23 0.10 0.06 0.02</w:t>
+      </w:r>
+      <w:r>
+        <w:br/>
+      </w:r>
+      <w:r>
+        <w:rPr>
+          <w:rStyle w:val="VerbatimChar"/>
+        </w:rPr>
+        <w:t xml:space="preserve">## tau2 0.10 0.14 0.03 0.01 0.72</w:t>
+      </w:r>
+      <w:r>
+        <w:br/>
+      </w:r>
+      <w:r>
+        <w:rPr>
+          <w:rStyle w:val="VerbatimChar"/>
+        </w:rPr>
+        <w:t xml:space="preserve">## tau3 0.55 0.15 0.25 0.02 0.02</w:t>
+      </w:r>
+      <w:r>
+        <w:br/>
+      </w:r>
+      <w:r>
+        <w:rPr>
+          <w:rStyle w:val="VerbatimChar"/>
+        </w:rPr>
+        <w:t xml:space="preserve">## tau4 0.06 0.02 0.01 0.04 0.87</w:t>
+      </w:r>
+      <w:r>
+        <w:br/>
+      </w:r>
+      <w:r>
+        <w:rPr>
+          <w:rStyle w:val="VerbatimChar"/>
+        </w:rPr>
+        <w:t xml:space="preserve">## tau5 0.51 0.12 0.15 0.22 0.00</w:t>
       </w:r>
     </w:p>
     <w:p>
@@ -2286,7 +2184,13 @@
         </m:r>
       </m:oMath>
       <w:r>
-        <w:t xml:space="preserve">, is identified as the main variable causing multicollinearity. We can further visualise this via a (bipartite) graph that shows this connection between</w:t>
+        <w:t xml:space="preserve">, is identified as the main variable causing multicollinearity. [Why? what is it about the table that indicates this? there are larger values in the X05 column for example. Or should we only look in the tau5 row?]</w:t>
+      </w:r>
+      <w:r>
+        <w:t xml:space="preserve"> </w:t>
+      </w:r>
+      <w:r>
+        <w:t xml:space="preserve">We can further visualise this via a (bipartite) graph that shows this connection between</w:t>
       </w:r>
       <w:r>
         <w:t xml:space="preserve"> </w:t>
@@ -2323,7 +2227,19 @@
         <w:t xml:space="preserve"> </w:t>
       </w:r>
       <w:r>
-        <w:t xml:space="preserve">predictor variables. The size and colour of the lines are categorised by the magnitude of the MC-index value. This plot gives us a quick indication of the sources of the multicollinearity, ordered by the magnitude.</w:t>
+        <w:t xml:space="preserve">predictor variables.</w:t>
+      </w:r>
+      <w:r>
+        <w:t xml:space="preserve"> </w:t>
+      </w:r>
+      <w:r>
+        <w:t xml:space="preserve">The size and colour of the lines are categorised by the magnitude of the MC-index value.</w:t>
+      </w:r>
+      <w:r>
+        <w:t xml:space="preserve"> </w:t>
+      </w:r>
+      <w:r>
+        <w:t xml:space="preserve">This plot gives us a quick indication of the sources of the multicollinearity, ordered by the magnitude. [The thickness of the line represents magnitude?]</w:t>
       </w:r>
     </w:p>
     <w:p>
@@ -2350,7 +2266,7 @@
       <w:r>
         <w:drawing>
           <wp:inline>
-            <wp:extent cx="5334000" cy="3200400"/>
+            <wp:extent cx="7048500" cy="4229100"/>
             <wp:effectExtent b="0" l="0" r="0" t="0"/>
             <wp:docPr descr="" title="" id="1" name="Picture"/>
             <a:graphic>
@@ -2371,7 +2287,7 @@
                   <pic:spPr bwMode="auto">
                     <a:xfrm>
                       <a:off x="0" y="0"/>
-                      <a:ext cx="5334000" cy="3200400"/>
+                      <a:ext cx="7048500" cy="4229100"/>
                     </a:xfrm>
                     <a:prstGeom prst="rect">
                       <a:avLst/>
@@ -2482,7 +2398,7 @@
         <w:pStyle w:val="BodyText"/>
       </w:pPr>
       <w:r>
-        <w:t xml:space="preserve">We do expect multicollinearity in this data because measures such as radius, perimeter and area of nucle should be highly correlated. Performing</w:t>
+        <w:t xml:space="preserve">We do expect multicollinearity in this data because measures such as radius, perimeter and area of nucle[i?] should be highly correlated. Performing</w:t>
       </w:r>
       <w:r>
         <w:t xml:space="preserve"> </w:t>
@@ -2673,31 +2589,79 @@
         <w:br/>
       </w:r>
       <w:r>
-        <w:br/>
+        <w:rPr>
+          <w:rStyle w:val="NormalTok"/>
+        </w:rPr>
+        <w:t xml:space="preserve">x =</w:t>
+      </w:r>
+      <w:r>
+        <w:rPr>
+          <w:rStyle w:val="StringTok"/>
+        </w:rPr>
+        <w:t xml:space="preserve"> </w:t>
       </w:r>
       <w:r>
         <w:rPr>
           <w:rStyle w:val="KeywordTok"/>
         </w:rPr>
+        <w:t xml:space="preserve">as.data.frame</w:t>
+      </w:r>
+      <w:r>
+        <w:rPr>
+          <w:rStyle w:val="NormalTok"/>
+        </w:rPr>
+        <w:t xml:space="preserve">(brca</w:t>
+      </w:r>
+      <w:r>
+        <w:rPr>
+          <w:rStyle w:val="OperatorTok"/>
+        </w:rPr>
+        <w:t xml:space="preserve">$</w:t>
+      </w:r>
+      <w:r>
+        <w:rPr>
+          <w:rStyle w:val="NormalTok"/>
+        </w:rPr>
+        <w:t xml:space="preserve">x[,</w:t>
+      </w:r>
+      <w:r>
+        <w:rPr>
+          <w:rStyle w:val="DecValTok"/>
+        </w:rPr>
+        <w:t xml:space="preserve">1</w:t>
+      </w:r>
+      <w:r>
+        <w:rPr>
+          <w:rStyle w:val="OperatorTok"/>
+        </w:rPr>
+        <w:t xml:space="preserve">:</w:t>
+      </w:r>
+      <w:r>
+        <w:rPr>
+          <w:rStyle w:val="DecValTok"/>
+        </w:rPr>
+        <w:t xml:space="preserve">10</w:t>
+      </w:r>
+      <w:r>
+        <w:rPr>
+          <w:rStyle w:val="NormalTok"/>
+        </w:rPr>
+        <w:t xml:space="preserve">])</w:t>
+      </w:r>
+      <w:r>
+        <w:br/>
+      </w:r>
+      <w:r>
+        <w:rPr>
+          <w:rStyle w:val="KeywordTok"/>
+        </w:rPr>
         <w:t xml:space="preserve">colnames</w:t>
       </w:r>
       <w:r>
         <w:rPr>
           <w:rStyle w:val="NormalTok"/>
         </w:rPr>
-        <w:t xml:space="preserve">(brca</w:t>
-      </w:r>
-      <w:r>
-        <w:rPr>
-          <w:rStyle w:val="OperatorTok"/>
-        </w:rPr>
-        <w:t xml:space="preserve">$</w:t>
-      </w:r>
-      <w:r>
-        <w:rPr>
-          <w:rStyle w:val="NormalTok"/>
-        </w:rPr>
-        <w:t xml:space="preserve">x)</w:t>
+        <w:t xml:space="preserve">(x)</w:t>
       </w:r>
     </w:p>
     <w:p>
@@ -2708,88 +2672,25 @@
         <w:rPr>
           <w:rStyle w:val="VerbatimChar"/>
         </w:rPr>
-        <w:t xml:space="preserve">##  [1] "radius_mean"       "texture_mean"      "perimeter_mean"   </w:t>
-      </w:r>
-      <w:r>
-        <w:br/>
-      </w:r>
-      <w:r>
-        <w:rPr>
-          <w:rStyle w:val="VerbatimChar"/>
-        </w:rPr>
-        <w:t xml:space="preserve">##  [4] "area_mean"         "smoothness_mean"   "compactness_mean" </w:t>
-      </w:r>
-      <w:r>
-        <w:br/>
-      </w:r>
-      <w:r>
-        <w:rPr>
-          <w:rStyle w:val="VerbatimChar"/>
-        </w:rPr>
-        <w:t xml:space="preserve">##  [7] "concavity_mean"    "concave_pts_mean"  "symmetry_mean"    </w:t>
-      </w:r>
-      <w:r>
-        <w:br/>
-      </w:r>
-      <w:r>
-        <w:rPr>
-          <w:rStyle w:val="VerbatimChar"/>
-        </w:rPr>
-        <w:t xml:space="preserve">## [10] "fractal_dim_mean"  "radius_se"         "texture_se"       </w:t>
-      </w:r>
-      <w:r>
-        <w:br/>
-      </w:r>
-      <w:r>
-        <w:rPr>
-          <w:rStyle w:val="VerbatimChar"/>
-        </w:rPr>
-        <w:t xml:space="preserve">## [13] "perimeter_se"      "area_se"           "smoothness_se"    </w:t>
-      </w:r>
-      <w:r>
-        <w:br/>
-      </w:r>
-      <w:r>
-        <w:rPr>
-          <w:rStyle w:val="VerbatimChar"/>
-        </w:rPr>
-        <w:t xml:space="preserve">## [16] "compactness_se"    "concavity_se"      "concave_pts_se"   </w:t>
-      </w:r>
-      <w:r>
-        <w:br/>
-      </w:r>
-      <w:r>
-        <w:rPr>
-          <w:rStyle w:val="VerbatimChar"/>
-        </w:rPr>
-        <w:t xml:space="preserve">## [19] "symmetry_se"       "fractal_dim_se"    "radius_worst"     </w:t>
-      </w:r>
-      <w:r>
-        <w:br/>
-      </w:r>
-      <w:r>
-        <w:rPr>
-          <w:rStyle w:val="VerbatimChar"/>
-        </w:rPr>
-        <w:t xml:space="preserve">## [22] "texture_worst"     "perimeter_worst"   "area_worst"       </w:t>
-      </w:r>
-      <w:r>
-        <w:br/>
-      </w:r>
-      <w:r>
-        <w:rPr>
-          <w:rStyle w:val="VerbatimChar"/>
-        </w:rPr>
-        <w:t xml:space="preserve">## [25] "smoothness_worst"  "compactness_worst" "concavity_worst"  </w:t>
-      </w:r>
-      <w:r>
-        <w:br/>
-      </w:r>
-      <w:r>
-        <w:rPr>
-          <w:rStyle w:val="VerbatimChar"/>
-        </w:rPr>
-        <w:t xml:space="preserve">## [28] "concave_pts_worst" "symmetry_worst"    "fractal_dim_worst"</w:t>
+        <w:t xml:space="preserve">##  [1] "radius_mean"      "texture_mean"     "perimeter_mean"   "area_mean"       </w:t>
+      </w:r>
+      <w:r>
+        <w:br/>
+      </w:r>
+      <w:r>
+        <w:rPr>
+          <w:rStyle w:val="VerbatimChar"/>
+        </w:rPr>
+        <w:t xml:space="preserve">##  [5] "smoothness_mean"  "compactness_mean" "concavity_mean"   "concave_pts_mean"</w:t>
+      </w:r>
+      <w:r>
+        <w:br/>
+      </w:r>
+      <w:r>
+        <w:rPr>
+          <w:rStyle w:val="VerbatimChar"/>
+        </w:rPr>
+        <w:t xml:space="preserve">##  [9] "symmetry_mean"    "fractal_dim_mean"</w:t>
       </w:r>
     </w:p>
     <w:p>
@@ -2798,89 +2699,27 @@
       </w:pPr>
       <w:r>
         <w:rPr>
-          <w:rStyle w:val="NormalTok"/>
-        </w:rPr>
-        <w:t xml:space="preserve">x =</w:t>
-      </w:r>
-      <w:r>
-        <w:rPr>
-          <w:rStyle w:val="StringTok"/>
-        </w:rPr>
-        <w:t xml:space="preserve"> </w:t>
-      </w:r>
-      <w:r>
-        <w:rPr>
           <w:rStyle w:val="KeywordTok"/>
         </w:rPr>
-        <w:t xml:space="preserve">as.data.frame</w:t>
-      </w:r>
-      <w:r>
-        <w:rPr>
-          <w:rStyle w:val="NormalTok"/>
-        </w:rPr>
-        <w:t xml:space="preserve">(brca</w:t>
-      </w:r>
-      <w:r>
-        <w:rPr>
-          <w:rStyle w:val="OperatorTok"/>
-        </w:rPr>
-        <w:t xml:space="preserve">$</w:t>
-      </w:r>
-      <w:r>
-        <w:rPr>
-          <w:rStyle w:val="NormalTok"/>
-        </w:rPr>
-        <w:t xml:space="preserve">x[,</w:t>
-      </w:r>
-      <w:r>
-        <w:rPr>
-          <w:rStyle w:val="DecValTok"/>
-        </w:rPr>
-        <w:t xml:space="preserve">1</w:t>
-      </w:r>
-      <w:r>
-        <w:rPr>
-          <w:rStyle w:val="OperatorTok"/>
-        </w:rPr>
-        <w:t xml:space="preserve">:</w:t>
-      </w:r>
-      <w:r>
-        <w:rPr>
-          <w:rStyle w:val="DecValTok"/>
-        </w:rPr>
-        <w:t xml:space="preserve">10</w:t>
-      </w:r>
-      <w:r>
-        <w:rPr>
-          <w:rStyle w:val="NormalTok"/>
-        </w:rPr>
-        <w:t xml:space="preserve">])</w:t>
-      </w:r>
-    </w:p>
-    <w:p>
-      <w:pPr>
-        <w:pStyle w:val="SourceCode"/>
-      </w:pPr>
-      <w:r>
-        <w:rPr>
-          <w:rStyle w:val="CommentTok"/>
-        </w:rPr>
-        <w:t xml:space="preserve">## Some graphical summary of the data</w:t>
-      </w:r>
-      <w:r>
-        <w:br/>
+        <w:t xml:space="preserve">boxplot</w:t>
+      </w:r>
+      <w:r>
+        <w:rPr>
+          <w:rStyle w:val="NormalTok"/>
+        </w:rPr>
+        <w:t xml:space="preserve">(</w:t>
       </w:r>
       <w:r>
         <w:rPr>
           <w:rStyle w:val="KeywordTok"/>
         </w:rPr>
-        <w:t xml:space="preserve">boxplot</w:t>
-      </w:r>
-      <w:r>
-        <w:rPr>
-          <w:rStyle w:val="NormalTok"/>
-        </w:rPr>
-        <w:t xml:space="preserve">(x)</w:t>
+        <w:t xml:space="preserve">scale</w:t>
+      </w:r>
+      <w:r>
+        <w:rPr>
+          <w:rStyle w:val="NormalTok"/>
+        </w:rPr>
+        <w:t xml:space="preserve">(x))</w:t>
       </w:r>
     </w:p>
     <w:p>
@@ -2890,7 +2729,7 @@
       <w:r>
         <w:drawing>
           <wp:inline>
-            <wp:extent cx="5334000" cy="3200400"/>
+            <wp:extent cx="7048500" cy="4229100"/>
             <wp:effectExtent b="0" l="0" r="0" t="0"/>
             <wp:docPr descr="" title="" id="1" name="Picture"/>
             <a:graphic>
@@ -2911,7 +2750,7 @@
                   <pic:spPr bwMode="auto">
                     <a:xfrm>
                       <a:off x="0" y="0"/>
-                      <a:ext cx="5334000" cy="3200400"/>
+                      <a:ext cx="7048500" cy="4229100"/>
                     </a:xfrm>
                     <a:prstGeom prst="rect">
                       <a:avLst/>
@@ -3014,7 +2853,7 @@
       <w:r>
         <w:drawing>
           <wp:inline>
-            <wp:extent cx="5334000" cy="3200400"/>
+            <wp:extent cx="7048500" cy="4229100"/>
             <wp:effectExtent b="0" l="0" r="0" t="0"/>
             <wp:docPr descr="" title="" id="1" name="Picture"/>
             <a:graphic>
@@ -3035,7 +2874,7 @@
                   <pic:spPr bwMode="auto">
                     <a:xfrm>
                       <a:off x="0" y="0"/>
-                      <a:ext cx="5334000" cy="3200400"/>
+                      <a:ext cx="7048500" cy="4229100"/>
                     </a:xfrm>
                     <a:prstGeom prst="rect">
                       <a:avLst/>
@@ -3112,7 +2951,88 @@
         <w:rPr>
           <w:rStyle w:val="VerbatimChar"/>
         </w:rPr>
-        <w:t xml:space="preserve">## tau10        0.36            0           0.64         0               0</w:t>
+        <w:t xml:space="preserve">## tau1         0.08         0.05           0.07      0.04            0.01</w:t>
+      </w:r>
+      <w:r>
+        <w:br/>
+      </w:r>
+      <w:r>
+        <w:rPr>
+          <w:rStyle w:val="VerbatimChar"/>
+        </w:rPr>
+        <w:t xml:space="preserve">## tau2         0.05         0.02           0.04      0.03            0.07</w:t>
+      </w:r>
+      <w:r>
+        <w:br/>
+      </w:r>
+      <w:r>
+        <w:rPr>
+          <w:rStyle w:val="VerbatimChar"/>
+        </w:rPr>
+        <w:t xml:space="preserve">## tau3         0.09         0.68           0.08      0.08            0.01</w:t>
+      </w:r>
+      <w:r>
+        <w:br/>
+      </w:r>
+      <w:r>
+        <w:rPr>
+          <w:rStyle w:val="VerbatimChar"/>
+        </w:rPr>
+        <w:t xml:space="preserve">## tau4         0.00         0.00           0.00      0.01            0.00</w:t>
+      </w:r>
+      <w:r>
+        <w:br/>
+      </w:r>
+      <w:r>
+        <w:rPr>
+          <w:rStyle w:val="VerbatimChar"/>
+        </w:rPr>
+        <w:t xml:space="preserve">## tau5         0.02         0.03           0.02      0.02            0.74</w:t>
+      </w:r>
+      <w:r>
+        <w:br/>
+      </w:r>
+      <w:r>
+        <w:rPr>
+          <w:rStyle w:val="VerbatimChar"/>
+        </w:rPr>
+        <w:t xml:space="preserve">## tau6         0.18         0.03           0.18      0.01            0.07</w:t>
+      </w:r>
+      <w:r>
+        <w:br/>
+      </w:r>
+      <w:r>
+        <w:rPr>
+          <w:rStyle w:val="VerbatimChar"/>
+        </w:rPr>
+        <w:t xml:space="preserve">## tau7         0.05         0.01           0.07      0.01            0.01</w:t>
+      </w:r>
+      <w:r>
+        <w:br/>
+      </w:r>
+      <w:r>
+        <w:rPr>
+          <w:rStyle w:val="VerbatimChar"/>
+        </w:rPr>
+        <w:t xml:space="preserve">## tau8         0.01         0.00           0.01      0.00            0.00</w:t>
+      </w:r>
+      <w:r>
+        <w:br/>
+      </w:r>
+      <w:r>
+        <w:rPr>
+          <w:rStyle w:val="VerbatimChar"/>
+        </w:rPr>
+        <w:t xml:space="preserve">## tau9         0.05         0.00           0.06      0.87            0.00</w:t>
+      </w:r>
+      <w:r>
+        <w:br/>
+      </w:r>
+      <w:r>
+        <w:rPr>
+          <w:rStyle w:val="VerbatimChar"/>
+        </w:rPr>
+        <w:t xml:space="preserve">## tau10        0.36         0.00           0.64      0.00            0.00</w:t>
       </w:r>
       <w:r>
         <w:br/>
@@ -3130,7 +3050,88 @@
         <w:rPr>
           <w:rStyle w:val="VerbatimChar"/>
         </w:rPr>
-        <w:t xml:space="preserve">## tau10                0              0                0             0</w:t>
+        <w:t xml:space="preserve">## tau1              0.09           0.09             0.11          0.09</w:t>
+      </w:r>
+      <w:r>
+        <w:br/>
+      </w:r>
+      <w:r>
+        <w:rPr>
+          <w:rStyle w:val="VerbatimChar"/>
+        </w:rPr>
+        <w:t xml:space="preserve">## tau2              0.11           0.03             0.08          0.01</w:t>
+      </w:r>
+      <w:r>
+        <w:br/>
+      </w:r>
+      <w:r>
+        <w:rPr>
+          <w:rStyle w:val="VerbatimChar"/>
+        </w:rPr>
+        <w:t xml:space="preserve">## tau3              0.01           0.01             0.01          0.02</w:t>
+      </w:r>
+      <w:r>
+        <w:br/>
+      </w:r>
+      <w:r>
+        <w:rPr>
+          <w:rStyle w:val="VerbatimChar"/>
+        </w:rPr>
+        <w:t xml:space="preserve">## tau4              0.00           0.01             0.01          0.96</w:t>
+      </w:r>
+      <w:r>
+        <w:br/>
+      </w:r>
+      <w:r>
+        <w:rPr>
+          <w:rStyle w:val="VerbatimChar"/>
+        </w:rPr>
+        <w:t xml:space="preserve">## tau5              0.01           0.12             0.01          0.02</w:t>
+      </w:r>
+      <w:r>
+        <w:br/>
+      </w:r>
+      <w:r>
+        <w:rPr>
+          <w:rStyle w:val="VerbatimChar"/>
+        </w:rPr>
+        <w:t xml:space="preserve">## tau6              0.06           0.10             0.07          0.03</w:t>
+      </w:r>
+      <w:r>
+        <w:br/>
+      </w:r>
+      <w:r>
+        <w:rPr>
+          <w:rStyle w:val="VerbatimChar"/>
+        </w:rPr>
+        <w:t xml:space="preserve">## tau7              0.16           0.64             0.01          0.01</w:t>
+      </w:r>
+      <w:r>
+        <w:br/>
+      </w:r>
+      <w:r>
+        <w:rPr>
+          <w:rStyle w:val="VerbatimChar"/>
+        </w:rPr>
+        <w:t xml:space="preserve">## tau8              0.00           0.14             0.82          0.00</w:t>
+      </w:r>
+      <w:r>
+        <w:br/>
+      </w:r>
+      <w:r>
+        <w:rPr>
+          <w:rStyle w:val="VerbatimChar"/>
+        </w:rPr>
+        <w:t xml:space="preserve">## tau9              0.00           0.01             0.00          0.00</w:t>
+      </w:r>
+      <w:r>
+        <w:br/>
+      </w:r>
+      <w:r>
+        <w:rPr>
+          <w:rStyle w:val="VerbatimChar"/>
+        </w:rPr>
+        <w:t xml:space="preserve">## tau10             0.00           0.00             0.00          0.00</w:t>
       </w:r>
       <w:r>
         <w:br/>
@@ -3148,7 +3149,88 @@
         <w:rPr>
           <w:rStyle w:val="VerbatimChar"/>
         </w:rPr>
-        <w:t xml:space="preserve">## tau10                0</w:t>
+        <w:t xml:space="preserve">## tau1              0.38</w:t>
+      </w:r>
+      <w:r>
+        <w:br/>
+      </w:r>
+      <w:r>
+        <w:rPr>
+          <w:rStyle w:val="VerbatimChar"/>
+        </w:rPr>
+        <w:t xml:space="preserve">## tau2              0.55</w:t>
+      </w:r>
+      <w:r>
+        <w:br/>
+      </w:r>
+      <w:r>
+        <w:rPr>
+          <w:rStyle w:val="VerbatimChar"/>
+        </w:rPr>
+        <w:t xml:space="preserve">## tau3              0.01</w:t>
+      </w:r>
+      <w:r>
+        <w:br/>
+      </w:r>
+      <w:r>
+        <w:rPr>
+          <w:rStyle w:val="VerbatimChar"/>
+        </w:rPr>
+        <w:t xml:space="preserve">## tau4              0.00</w:t>
+      </w:r>
+      <w:r>
+        <w:br/>
+      </w:r>
+      <w:r>
+        <w:rPr>
+          <w:rStyle w:val="VerbatimChar"/>
+        </w:rPr>
+        <w:t xml:space="preserve">## tau5              0.01</w:t>
+      </w:r>
+      <w:r>
+        <w:br/>
+      </w:r>
+      <w:r>
+        <w:rPr>
+          <w:rStyle w:val="VerbatimChar"/>
+        </w:rPr>
+        <w:t xml:space="preserve">## tau6              0.28</w:t>
+      </w:r>
+      <w:r>
+        <w:br/>
+      </w:r>
+      <w:r>
+        <w:rPr>
+          <w:rStyle w:val="VerbatimChar"/>
+        </w:rPr>
+        <w:t xml:space="preserve">## tau7              0.02</w:t>
+      </w:r>
+      <w:r>
+        <w:br/>
+      </w:r>
+      <w:r>
+        <w:rPr>
+          <w:rStyle w:val="VerbatimChar"/>
+        </w:rPr>
+        <w:t xml:space="preserve">## tau8              0.00</w:t>
+      </w:r>
+      <w:r>
+        <w:br/>
+      </w:r>
+      <w:r>
+        <w:rPr>
+          <w:rStyle w:val="VerbatimChar"/>
+        </w:rPr>
+        <w:t xml:space="preserve">## tau9              0.01</w:t>
+      </w:r>
+      <w:r>
+        <w:br/>
+      </w:r>
+      <w:r>
+        <w:rPr>
+          <w:rStyle w:val="VerbatimChar"/>
+        </w:rPr>
+        <w:t xml:space="preserve">## tau10             0.00</w:t>
       </w:r>
     </w:p>
     <w:p>
@@ -3223,7 +3305,7 @@
       <w:r>
         <w:drawing>
           <wp:inline>
-            <wp:extent cx="5334000" cy="3200400"/>
+            <wp:extent cx="7048500" cy="4229100"/>
             <wp:effectExtent b="0" l="0" r="0" t="0"/>
             <wp:docPr descr="" title="" id="1" name="Picture"/>
             <a:graphic>
@@ -3244,7 +3326,7 @@
                   <pic:spPr bwMode="auto">
                     <a:xfrm>
                       <a:off x="0" y="0"/>
-                      <a:ext cx="5334000" cy="3200400"/>
+                      <a:ext cx="7048500" cy="4229100"/>
                     </a:xfrm>
                     <a:prstGeom prst="rect">
                       <a:avLst/>
@@ -3444,25 +3526,22 @@
         <w:br/>
       </w:r>
       <w:r>
-        <w:br/>
-      </w:r>
-      <w:r>
-        <w:rPr>
-          <w:rStyle w:val="NormalTok"/>
-        </w:rPr>
-        <w:t xml:space="preserve">(</w:t>
-      </w:r>
-      <w:r>
-        <w:rPr>
-          <w:rStyle w:val="DataTypeTok"/>
+        <w:rPr>
+          <w:rStyle w:val="NormalTok"/>
         </w:rPr>
         <w:t xml:space="preserve">mcvis_result2 =</w:t>
       </w:r>
       <w:r>
         <w:rPr>
-          <w:rStyle w:val="NormalTok"/>
-        </w:rPr>
-        <w:t xml:space="preserve"> mcvis</w:t>
+          <w:rStyle w:val="StringTok"/>
+        </w:rPr>
+        <w:t xml:space="preserve"> </w:t>
+      </w:r>
+      <w:r>
+        <w:rPr>
+          <w:rStyle w:val="NormalTok"/>
+        </w:rPr>
+        <w:t xml:space="preserve">mcvis</w:t>
       </w:r>
       <w:r>
         <w:rPr>
@@ -3480,51 +3559,11 @@
         <w:rPr>
           <w:rStyle w:val="NormalTok"/>
         </w:rPr>
-        <w:t xml:space="preserve">(x2))</w:t>
-      </w:r>
-    </w:p>
-    <w:p>
-      <w:pPr>
-        <w:pStyle w:val="SourceCode"/>
-      </w:pPr>
-      <w:r>
-        <w:rPr>
-          <w:rStyle w:val="VerbatimChar"/>
-        </w:rPr>
-        <w:t xml:space="preserve">##      radius_mean texture_mean smoothness_mean compactness_mean concavity_mean</w:t>
-      </w:r>
-      <w:r>
-        <w:br/>
-      </w:r>
-      <w:r>
-        <w:rPr>
-          <w:rStyle w:val="VerbatimChar"/>
-        </w:rPr>
-        <w:t xml:space="preserve">## tau8        0.03            0            0.01                0           0.23</w:t>
-      </w:r>
-      <w:r>
-        <w:br/>
-      </w:r>
-      <w:r>
-        <w:rPr>
-          <w:rStyle w:val="VerbatimChar"/>
-        </w:rPr>
-        <w:t xml:space="preserve">##      concave_pts_mean symmetry_mean fractal_dim_mean</w:t>
-      </w:r>
-      <w:r>
-        <w:br/>
-      </w:r>
-      <w:r>
-        <w:rPr>
-          <w:rStyle w:val="VerbatimChar"/>
-        </w:rPr>
-        <w:t xml:space="preserve">## tau8             0.72             0                0</w:t>
-      </w:r>
-    </w:p>
-    <w:p>
-      <w:pPr>
-        <w:pStyle w:val="SourceCode"/>
-      </w:pPr>
+        <w:t xml:space="preserve">(x2)</w:t>
+      </w:r>
+      <w:r>
+        <w:br/>
+      </w:r>
       <w:r>
         <w:rPr>
           <w:rStyle w:val="KeywordTok"/>
@@ -3593,7 +3632,7 @@
       <w:r>
         <w:drawing>
           <wp:inline>
-            <wp:extent cx="5334000" cy="3200400"/>
+            <wp:extent cx="7048500" cy="4229100"/>
             <wp:effectExtent b="0" l="0" r="0" t="0"/>
             <wp:docPr descr="" title="" id="1" name="Picture"/>
             <a:graphic>
@@ -3614,7 +3653,7 @@
                   <pic:spPr bwMode="auto">
                     <a:xfrm>
                       <a:off x="0" y="0"/>
-                      <a:ext cx="5334000" cy="3200400"/>
+                      <a:ext cx="7048500" cy="4229100"/>
                     </a:xfrm>
                     <a:prstGeom prst="rect">
                       <a:avLst/>
@@ -3635,10 +3674,259 @@
     </w:p>
     <w:p>
       <w:pPr>
+        <w:pStyle w:val="SourceCode"/>
+      </w:pPr>
+      <w:r>
+        <w:rPr>
+          <w:rStyle w:val="NormalTok"/>
+        </w:rPr>
+        <w:t xml:space="preserve">mcvis_result2</w:t>
+      </w:r>
+      <w:r>
+        <w:rPr>
+          <w:rStyle w:val="OperatorTok"/>
+        </w:rPr>
+        <w:t xml:space="preserve">$</w:t>
+      </w:r>
+      <w:r>
+        <w:rPr>
+          <w:rStyle w:val="NormalTok"/>
+        </w:rPr>
+        <w:t xml:space="preserve">MC[,</w:t>
+      </w:r>
+      <w:r>
+        <w:rPr>
+          <w:rStyle w:val="KeywordTok"/>
+        </w:rPr>
+        <w:t xml:space="preserve">c</w:t>
+      </w:r>
+      <w:r>
+        <w:rPr>
+          <w:rStyle w:val="NormalTok"/>
+        </w:rPr>
+        <w:t xml:space="preserve">(</w:t>
+      </w:r>
+      <w:r>
+        <w:rPr>
+          <w:rStyle w:val="DecValTok"/>
+        </w:rPr>
+        <w:t xml:space="preserve">5</w:t>
+      </w:r>
+      <w:r>
+        <w:rPr>
+          <w:rStyle w:val="NormalTok"/>
+        </w:rPr>
+        <w:t xml:space="preserve">,</w:t>
+      </w:r>
+      <w:r>
+        <w:rPr>
+          <w:rStyle w:val="DecValTok"/>
+        </w:rPr>
+        <w:t xml:space="preserve">6</w:t>
+      </w:r>
+      <w:r>
+        <w:rPr>
+          <w:rStyle w:val="NormalTok"/>
+        </w:rPr>
+        <w:t xml:space="preserve">)] </w:t>
+      </w:r>
+      <w:r>
+        <w:rPr>
+          <w:rStyle w:val="OperatorTok"/>
+        </w:rPr>
+        <w:t xml:space="preserve">%&gt;%</w:t>
+      </w:r>
+      <w:r>
+        <w:rPr>
+          <w:rStyle w:val="StringTok"/>
+        </w:rPr>
+        <w:t xml:space="preserve"> </w:t>
+      </w:r>
+      <w:r>
+        <w:rPr>
+          <w:rStyle w:val="KeywordTok"/>
+        </w:rPr>
+        <w:t xml:space="preserve">round</w:t>
+      </w:r>
+      <w:r>
+        <w:rPr>
+          <w:rStyle w:val="NormalTok"/>
+        </w:rPr>
+        <w:t xml:space="preserve">(</w:t>
+      </w:r>
+      <w:r>
+        <w:rPr>
+          <w:rStyle w:val="DecValTok"/>
+        </w:rPr>
+        <w:t xml:space="preserve">2</w:t>
+      </w:r>
+      <w:r>
+        <w:rPr>
+          <w:rStyle w:val="NormalTok"/>
+        </w:rPr>
+        <w:t xml:space="preserve">)</w:t>
+      </w:r>
+    </w:p>
+    <w:p>
+      <w:pPr>
+        <w:pStyle w:val="SourceCode"/>
+      </w:pPr>
+      <w:r>
+        <w:rPr>
+          <w:rStyle w:val="VerbatimChar"/>
+        </w:rPr>
+        <w:t xml:space="preserve">##      concavity_mean concave_pts_mean</w:t>
+      </w:r>
+      <w:r>
+        <w:br/>
+      </w:r>
+      <w:r>
+        <w:rPr>
+          <w:rStyle w:val="VerbatimChar"/>
+        </w:rPr>
+        <w:t xml:space="preserve">## tau1           0.05             0.05</w:t>
+      </w:r>
+      <w:r>
+        <w:br/>
+      </w:r>
+      <w:r>
+        <w:rPr>
+          <w:rStyle w:val="VerbatimChar"/>
+        </w:rPr>
+        <w:t xml:space="preserve">## tau2           0.09             0.08</w:t>
+      </w:r>
+      <w:r>
+        <w:br/>
+      </w:r>
+      <w:r>
+        <w:rPr>
+          <w:rStyle w:val="VerbatimChar"/>
+        </w:rPr>
+        <w:t xml:space="preserve">## tau3           0.04             0.01</w:t>
+      </w:r>
+      <w:r>
+        <w:br/>
+      </w:r>
+      <w:r>
+        <w:rPr>
+          <w:rStyle w:val="VerbatimChar"/>
+        </w:rPr>
+        <w:t xml:space="preserve">## tau4           0.00             0.00</w:t>
+      </w:r>
+      <w:r>
+        <w:br/>
+      </w:r>
+      <w:r>
+        <w:rPr>
+          <w:rStyle w:val="VerbatimChar"/>
+        </w:rPr>
+        <w:t xml:space="preserve">## tau5           0.01             0.02</w:t>
+      </w:r>
+      <w:r>
+        <w:br/>
+      </w:r>
+      <w:r>
+        <w:rPr>
+          <w:rStyle w:val="VerbatimChar"/>
+        </w:rPr>
+        <w:t xml:space="preserve">## tau6           0.68             0.06</w:t>
+      </w:r>
+      <w:r>
+        <w:br/>
+      </w:r>
+      <w:r>
+        <w:rPr>
+          <w:rStyle w:val="VerbatimChar"/>
+        </w:rPr>
+        <w:t xml:space="preserve">## tau7           0.02             0.01</w:t>
+      </w:r>
+      <w:r>
+        <w:br/>
+      </w:r>
+      <w:r>
+        <w:rPr>
+          <w:rStyle w:val="VerbatimChar"/>
+        </w:rPr>
+        <w:t xml:space="preserve">## tau8           0.23             0.72</w:t>
+      </w:r>
+    </w:p>
+    <w:p>
+      <w:pPr>
+        <w:pStyle w:val="FirstParagraph"/>
+      </w:pPr>
+      <w:r>
+        <w:t xml:space="preserve">Repeating</w:t>
+      </w:r>
+      <w:r>
+        <w:t xml:space="preserve"> </w:t>
+      </w:r>
+      <w:r>
+        <w:rPr>
+          <w:rStyle w:val="VerbatimChar"/>
+        </w:rPr>
+        <w:t xml:space="preserve">mcvis</w:t>
+      </w:r>
+      <w:r>
+        <w:t xml:space="preserve"> </w:t>
+      </w:r>
+      <w:r>
+        <w:t xml:space="preserve">again, we can also find that</w:t>
+      </w:r>
+      <w:r>
+        <w:t xml:space="preserve"> </w:t>
+      </w:r>
+      <w:r>
+        <w:rPr>
+          <w:rStyle w:val="VerbatimChar"/>
+        </w:rPr>
+        <w:t xml:space="preserve">concave_pts_mean</w:t>
+      </w:r>
+      <w:r>
+        <w:t xml:space="preserve"> </w:t>
+      </w:r>
+      <w:r>
+        <w:t xml:space="preserve">and</w:t>
+      </w:r>
+      <w:r>
+        <w:t xml:space="preserve"> </w:t>
+      </w:r>
+      <w:r>
+        <w:rPr>
+          <w:rStyle w:val="VerbatimChar"/>
+        </w:rPr>
+        <w:t xml:space="preserve">concavity_mean</w:t>
+      </w:r>
+      <w:r>
+        <w:t xml:space="preserve"> </w:t>
+      </w:r>
+      <w:r>
+        <w:t xml:space="preserve">as another potential source of multicollinearity and as their definition are very similar according to the documentation, we may decide to remove one of these.</w:t>
+      </w:r>
+    </w:p>
+    <w:p>
+      <w:pPr>
         <w:pStyle w:val="BodyText"/>
       </w:pPr>
       <w:r>
-        <w:t xml:space="preserve">Repeating</w:t>
+        <w:t xml:space="preserve">Of course, depending on data context, we might not want to simply remove the collinear variables like we have done here. Some common alternatives include averaging collinear predictors or using models that can decorrelate the predictor variables (e.g. random forest). Nonetheless, the diagnosis of multicollinearity is an important part of choosing which modelling strategy one should take.</w:t>
+      </w:r>
+    </w:p>
+    <w:p>
+      <w:pPr>
+        <w:pStyle w:val="Heading1"/>
+      </w:pPr>
+      <w:bookmarkStart w:id="30" w:name="conclusion"/>
+      <w:r>
+        <w:t xml:space="preserve">Conclusion</w:t>
+      </w:r>
+      <w:bookmarkEnd w:id="30"/>
+    </w:p>
+    <w:p>
+      <w:pPr>
+        <w:pStyle w:val="FirstParagraph"/>
+      </w:pPr>
+      <w:r>
+        <w:t xml:space="preserve">The linear regression model is arguably the most powerful tool in statistics. However, using it in practice may require extra checks and practical considerations with one often ignored issue being multicollinearity.</w:t>
       </w:r>
       <w:r>
         <w:t xml:space="preserve"> </w:t>
@@ -3653,84 +3941,13 @@
         <w:t xml:space="preserve"> </w:t>
       </w:r>
       <w:r>
-        <w:t xml:space="preserve">again, we can also find that</w:t>
-      </w:r>
-      <w:r>
-        <w:t xml:space="preserve"> </w:t>
-      </w:r>
-      <w:r>
-        <w:rPr>
-          <w:rStyle w:val="VerbatimChar"/>
-        </w:rPr>
-        <w:t xml:space="preserve">concave_pts_mean</w:t>
-      </w:r>
-      <w:r>
-        <w:t xml:space="preserve"> </w:t>
-      </w:r>
-      <w:r>
-        <w:t xml:space="preserve">and</w:t>
-      </w:r>
-      <w:r>
-        <w:t xml:space="preserve"> </w:t>
-      </w:r>
-      <w:r>
-        <w:rPr>
-          <w:rStyle w:val="VerbatimChar"/>
-        </w:rPr>
-        <w:t xml:space="preserve">concavity_mean</w:t>
-      </w:r>
-      <w:r>
-        <w:t xml:space="preserve"> </w:t>
-      </w:r>
-      <w:r>
-        <w:t xml:space="preserve">as another potential source of multicollinearity and as their definition are very similar according to the documentation, we may decide to remove one of these.</w:t>
-      </w:r>
-    </w:p>
-    <w:p>
-      <w:pPr>
-        <w:pStyle w:val="BodyText"/>
-      </w:pPr>
-      <w:r>
-        <w:t xml:space="preserve">Of course, depending on data context, we might not want to simply remove the collinear variables like we have done here. Some common alternatives include averaging collinear predictors or using models that can decorrelate the predictor variables (e.g. random forest). Nonetheless, the diagnosis of multicollinearity is an important part of choosing which modelling strategy one should take.</w:t>
+        <w:t xml:space="preserve">is a tool that can help statisticians to identify different sources of multicollinearity to better decision making and the application of linear regression model.</w:t>
       </w:r>
     </w:p>
     <w:p>
       <w:pPr>
         <w:pStyle w:val="Heading1"/>
       </w:pPr>
-      <w:bookmarkStart w:id="30" w:name="conclusion"/>
-      <w:r>
-        <w:t xml:space="preserve">Conclusion</w:t>
-      </w:r>
-      <w:bookmarkEnd w:id="30"/>
-    </w:p>
-    <w:p>
-      <w:pPr>
-        <w:pStyle w:val="FirstParagraph"/>
-      </w:pPr>
-      <w:r>
-        <w:t xml:space="preserve">The linear regression model is arguably the most powerful tool in statistics. However, using it in practice may require extra checks and practical considerations with one often ignored issue being multicollinearity.</w:t>
-      </w:r>
-      <w:r>
-        <w:t xml:space="preserve"> </w:t>
-      </w:r>
-      <w:r>
-        <w:rPr>
-          <w:rStyle w:val="VerbatimChar"/>
-        </w:rPr>
-        <w:t xml:space="preserve">mcvis</w:t>
-      </w:r>
-      <w:r>
-        <w:t xml:space="preserve"> </w:t>
-      </w:r>
-      <w:r>
-        <w:t xml:space="preserve">is a tool that can help statisticians to identify different sources of multicollinearity to better decision making and the application of linear regression model.</w:t>
-      </w:r>
-    </w:p>
-    <w:p>
-      <w:pPr>
-        <w:pStyle w:val="Heading1"/>
-      </w:pPr>
       <w:bookmarkStart w:id="31" w:name="reference"/>
       <w:r>
         <w:t xml:space="preserve">Reference</w:t>
@@ -3740,706 +3957,30 @@
     <w:p>
       <w:pPr>
         <w:numPr>
+          <w:numId w:val="1001"/>
           <w:ilvl w:val="0"/>
+        </w:numPr>
+      </w:pPr>
+      <w:r>
+        <w:t xml:space="preserve">Belsley, D. A., Kuh, E. &amp; Welsch. R. E. Regression Diagnostics. Wiley Series in Probability and Statistics. John Wiley &amp; Sons, Inc., 1980.</w:t>
+      </w:r>
+    </w:p>
+    <w:p>
+      <w:pPr>
+        <w:numPr>
           <w:numId w:val="1001"/>
+          <w:ilvl w:val="0"/>
         </w:numPr>
       </w:pPr>
       <w:r>
-        <w:t xml:space="preserve">Belsley, D. A., Kuh, E. &amp; Welsch. R. E. Regression Diagnostics. Wiley Series in Probability and Statistics. John Wiley &amp; Sons, Inc., 1980.</w:t>
-      </w:r>
-    </w:p>
-    <w:p>
-      <w:pPr>
-        <w:numPr>
-          <w:ilvl w:val="0"/>
-          <w:numId w:val="1001"/>
-        </w:numPr>
-      </w:pPr>
-      <w:r>
         <w:t xml:space="preserve">Lin, C., Wang, K. &amp; Mueller, S. mcvis: A new framework for collinearity discovery, diagnostic and visualization. Journal of Computational and Graphical Statistics In Press, (2020). DOI: 10.1080/10618600.2020.1779729</w:t>
       </w:r>
     </w:p>
-    <w:p>
-      <w:pPr>
-        <w:pStyle w:val="Heading1"/>
-      </w:pPr>
-      <w:bookmarkStart w:id="32" w:name="session-info"/>
-      <w:r>
-        <w:t xml:space="preserve">Session Info</w:t>
-      </w:r>
-      <w:bookmarkEnd w:id="32"/>
-    </w:p>
-    <w:p>
-      <w:pPr>
-        <w:pStyle w:val="SourceCode"/>
-      </w:pPr>
-      <w:r>
-        <w:rPr>
-          <w:rStyle w:val="NormalTok"/>
-        </w:rPr>
-        <w:t xml:space="preserve">sessioninfo</w:t>
-      </w:r>
-      <w:r>
-        <w:rPr>
-          <w:rStyle w:val="OperatorTok"/>
-        </w:rPr>
-        <w:t xml:space="preserve">::</w:t>
-      </w:r>
-      <w:r>
-        <w:rPr>
-          <w:rStyle w:val="KeywordTok"/>
-        </w:rPr>
-        <w:t xml:space="preserve">session_info</w:t>
-      </w:r>
-      <w:r>
-        <w:rPr>
-          <w:rStyle w:val="NormalTok"/>
-        </w:rPr>
-        <w:t xml:space="preserve">()</w:t>
-      </w:r>
-    </w:p>
-    <w:p>
-      <w:pPr>
-        <w:pStyle w:val="SourceCode"/>
-      </w:pPr>
-      <w:r>
-        <w:rPr>
-          <w:rStyle w:val="VerbatimChar"/>
-        </w:rPr>
-        <w:t xml:space="preserve">## ─ Session info ───────────────────────────────────────────────────────────────</w:t>
-      </w:r>
-      <w:r>
-        <w:br/>
-      </w:r>
-      <w:r>
-        <w:rPr>
-          <w:rStyle w:val="VerbatimChar"/>
-        </w:rPr>
-        <w:t xml:space="preserve">##  setting  value                       </w:t>
-      </w:r>
-      <w:r>
-        <w:br/>
-      </w:r>
-      <w:r>
-        <w:rPr>
-          <w:rStyle w:val="VerbatimChar"/>
-        </w:rPr>
-        <w:t xml:space="preserve">##  version  R version 3.6.2 (2019-12-12)</w:t>
-      </w:r>
-      <w:r>
-        <w:br/>
-      </w:r>
-      <w:r>
-        <w:rPr>
-          <w:rStyle w:val="VerbatimChar"/>
-        </w:rPr>
-        <w:t xml:space="preserve">##  os       macOS Mojave 10.14.6        </w:t>
-      </w:r>
-      <w:r>
-        <w:br/>
-      </w:r>
-      <w:r>
-        <w:rPr>
-          <w:rStyle w:val="VerbatimChar"/>
-        </w:rPr>
-        <w:t xml:space="preserve">##  system   x86_64, darwin15.6.0        </w:t>
-      </w:r>
-      <w:r>
-        <w:br/>
-      </w:r>
-      <w:r>
-        <w:rPr>
-          <w:rStyle w:val="VerbatimChar"/>
-        </w:rPr>
-        <w:t xml:space="preserve">##  ui       X11                         </w:t>
-      </w:r>
-      <w:r>
-        <w:br/>
-      </w:r>
-      <w:r>
-        <w:rPr>
-          <w:rStyle w:val="VerbatimChar"/>
-        </w:rPr>
-        <w:t xml:space="preserve">##  language (EN)                        </w:t>
-      </w:r>
-      <w:r>
-        <w:br/>
-      </w:r>
-      <w:r>
-        <w:rPr>
-          <w:rStyle w:val="VerbatimChar"/>
-        </w:rPr>
-        <w:t xml:space="preserve">##  collate  en_AU.UTF-8                 </w:t>
-      </w:r>
-      <w:r>
-        <w:br/>
-      </w:r>
-      <w:r>
-        <w:rPr>
-          <w:rStyle w:val="VerbatimChar"/>
-        </w:rPr>
-        <w:t xml:space="preserve">##  ctype    en_AU.UTF-8                 </w:t>
-      </w:r>
-      <w:r>
-        <w:br/>
-      </w:r>
-      <w:r>
-        <w:rPr>
-          <w:rStyle w:val="VerbatimChar"/>
-        </w:rPr>
-        <w:t xml:space="preserve">##  tz       Australia/Melbourne         </w:t>
-      </w:r>
-      <w:r>
-        <w:br/>
-      </w:r>
-      <w:r>
-        <w:rPr>
-          <w:rStyle w:val="VerbatimChar"/>
-        </w:rPr>
-        <w:t xml:space="preserve">##  date     2020-09-21                  </w:t>
-      </w:r>
-      <w:r>
-        <w:br/>
-      </w:r>
-      <w:r>
-        <w:rPr>
-          <w:rStyle w:val="VerbatimChar"/>
-        </w:rPr>
-        <w:t xml:space="preserve">## </w:t>
-      </w:r>
-      <w:r>
-        <w:br/>
-      </w:r>
-      <w:r>
-        <w:rPr>
-          <w:rStyle w:val="VerbatimChar"/>
-        </w:rPr>
-        <w:t xml:space="preserve">## ─ Packages ───────────────────────────────────────────────────────────────────</w:t>
-      </w:r>
-      <w:r>
-        <w:br/>
-      </w:r>
-      <w:r>
-        <w:rPr>
-          <w:rStyle w:val="VerbatimChar"/>
-        </w:rPr>
-        <w:t xml:space="preserve">##  package      * version   date       lib source                            </w:t>
-      </w:r>
-      <w:r>
-        <w:br/>
-      </w:r>
-      <w:r>
-        <w:rPr>
-          <w:rStyle w:val="VerbatimChar"/>
-        </w:rPr>
-        <w:t xml:space="preserve">##  assertthat     0.2.1     2019-03-21 [1] CRAN (R 3.6.0)                    </w:t>
-      </w:r>
-      <w:r>
-        <w:br/>
-      </w:r>
-      <w:r>
-        <w:rPr>
-          <w:rStyle w:val="VerbatimChar"/>
-        </w:rPr>
-        <w:t xml:space="preserve">##  cli            2.0.2     2020-02-28 [1] CRAN (R 3.6.0)                    </w:t>
-      </w:r>
-      <w:r>
-        <w:br/>
-      </w:r>
-      <w:r>
-        <w:rPr>
-          <w:rStyle w:val="VerbatimChar"/>
-        </w:rPr>
-        <w:t xml:space="preserve">##  colorspace     1.4-1     2019-03-18 [1] CRAN (R 3.6.0)                    </w:t>
-      </w:r>
-      <w:r>
-        <w:br/>
-      </w:r>
-      <w:r>
-        <w:rPr>
-          <w:rStyle w:val="VerbatimChar"/>
-        </w:rPr>
-        <w:t xml:space="preserve">##  crayon         1.3.4     2017-09-16 [1] CRAN (R 3.6.0)                    </w:t>
-      </w:r>
-      <w:r>
-        <w:br/>
-      </w:r>
-      <w:r>
-        <w:rPr>
-          <w:rStyle w:val="VerbatimChar"/>
-        </w:rPr>
-        <w:t xml:space="preserve">##  digest         0.6.25    2020-02-23 [1] CRAN (R 3.6.0)                    </w:t>
-      </w:r>
-      <w:r>
-        <w:br/>
-      </w:r>
-      <w:r>
-        <w:rPr>
-          <w:rStyle w:val="VerbatimChar"/>
-        </w:rPr>
-        <w:t xml:space="preserve">##  dplyr        * 1.0.0     2020-05-29 [1] CRAN (R 3.6.2)                    </w:t>
-      </w:r>
-      <w:r>
-        <w:br/>
-      </w:r>
-      <w:r>
-        <w:rPr>
-          <w:rStyle w:val="VerbatimChar"/>
-        </w:rPr>
-        <w:t xml:space="preserve">##  dslabs       * 0.7.3     2019-12-13 [1] CRAN (R 3.6.0)                    </w:t>
-      </w:r>
-      <w:r>
-        <w:br/>
-      </w:r>
-      <w:r>
-        <w:rPr>
-          <w:rStyle w:val="VerbatimChar"/>
-        </w:rPr>
-        <w:t xml:space="preserve">##  ellipsis       0.3.1     2020-05-15 [1] CRAN (R 3.6.2)                    </w:t>
-      </w:r>
-      <w:r>
-        <w:br/>
-      </w:r>
-      <w:r>
-        <w:rPr>
-          <w:rStyle w:val="VerbatimChar"/>
-        </w:rPr>
-        <w:t xml:space="preserve">##  evaluate       0.14      2019-05-28 [1] CRAN (R 3.6.0)                    </w:t>
-      </w:r>
-      <w:r>
-        <w:br/>
-      </w:r>
-      <w:r>
-        <w:rPr>
-          <w:rStyle w:val="VerbatimChar"/>
-        </w:rPr>
-        <w:t xml:space="preserve">##  fansi          0.4.1     2020-01-08 [1] CRAN (R 3.6.0)                    </w:t>
-      </w:r>
-      <w:r>
-        <w:br/>
-      </w:r>
-      <w:r>
-        <w:rPr>
-          <w:rStyle w:val="VerbatimChar"/>
-        </w:rPr>
-        <w:t xml:space="preserve">##  farver         2.0.3     2020-01-16 [1] CRAN (R 3.6.0)                    </w:t>
-      </w:r>
-      <w:r>
-        <w:br/>
-      </w:r>
-      <w:r>
-        <w:rPr>
-          <w:rStyle w:val="VerbatimChar"/>
-        </w:rPr>
-        <w:t xml:space="preserve">##  fastmap        1.0.1     2019-10-08 [1] CRAN (R 3.6.0)                    </w:t>
-      </w:r>
-      <w:r>
-        <w:br/>
-      </w:r>
-      <w:r>
-        <w:rPr>
-          <w:rStyle w:val="VerbatimChar"/>
-        </w:rPr>
-        <w:t xml:space="preserve">##  generics       0.0.2     2018-11-29 [1] CRAN (R 3.6.0)                    </w:t>
-      </w:r>
-      <w:r>
-        <w:br/>
-      </w:r>
-      <w:r>
-        <w:rPr>
-          <w:rStyle w:val="VerbatimChar"/>
-        </w:rPr>
-        <w:t xml:space="preserve">##  ggcorrplot   * 0.1.3     2019-05-19 [1] CRAN (R 3.6.0)                    </w:t>
-      </w:r>
-      <w:r>
-        <w:br/>
-      </w:r>
-      <w:r>
-        <w:rPr>
-          <w:rStyle w:val="VerbatimChar"/>
-        </w:rPr>
-        <w:t xml:space="preserve">##  ggplot2      * 3.3.2     2020-06-19 [1] CRAN (R 3.6.2)                    </w:t>
-      </w:r>
-      <w:r>
-        <w:br/>
-      </w:r>
-      <w:r>
-        <w:rPr>
-          <w:rStyle w:val="VerbatimChar"/>
-        </w:rPr>
-        <w:t xml:space="preserve">##  glue           1.4.1     2020-05-13 [1] CRAN (R 3.6.2)                    </w:t>
-      </w:r>
-      <w:r>
-        <w:br/>
-      </w:r>
-      <w:r>
-        <w:rPr>
-          <w:rStyle w:val="VerbatimChar"/>
-        </w:rPr>
-        <w:t xml:space="preserve">##  gtable         0.3.0     2019-03-25 [1] CRAN (R 3.6.0)                    </w:t>
-      </w:r>
-      <w:r>
-        <w:br/>
-      </w:r>
-      <w:r>
-        <w:rPr>
-          <w:rStyle w:val="VerbatimChar"/>
-        </w:rPr>
-        <w:t xml:space="preserve">##  htmltools      0.5.0     2020-06-16 [1] CRAN (R 3.6.2)                    </w:t>
-      </w:r>
-      <w:r>
-        <w:br/>
-      </w:r>
-      <w:r>
-        <w:rPr>
-          <w:rStyle w:val="VerbatimChar"/>
-        </w:rPr>
-        <w:t xml:space="preserve">##  httpuv         1.5.4     2020-06-06 [1] CRAN (R 3.6.2)                    </w:t>
-      </w:r>
-      <w:r>
-        <w:br/>
-      </w:r>
-      <w:r>
-        <w:rPr>
-          <w:rStyle w:val="VerbatimChar"/>
-        </w:rPr>
-        <w:t xml:space="preserve">##  igraph         1.2.5     2020-03-19 [1] CRAN (R 3.6.0)                    </w:t>
-      </w:r>
-      <w:r>
-        <w:br/>
-      </w:r>
-      <w:r>
-        <w:rPr>
-          <w:rStyle w:val="VerbatimChar"/>
-        </w:rPr>
-        <w:t xml:space="preserve">##  knitr          1.29      2020-06-23 [1] CRAN (R 3.6.2)                    </w:t>
-      </w:r>
-      <w:r>
-        <w:br/>
-      </w:r>
-      <w:r>
-        <w:rPr>
-          <w:rStyle w:val="VerbatimChar"/>
-        </w:rPr>
-        <w:t xml:space="preserve">##  labeling       0.3       2014-08-23 [1] CRAN (R 3.6.0)                    </w:t>
-      </w:r>
-      <w:r>
-        <w:br/>
-      </w:r>
-      <w:r>
-        <w:rPr>
-          <w:rStyle w:val="VerbatimChar"/>
-        </w:rPr>
-        <w:t xml:space="preserve">##  later          1.1.0.1   2020-06-05 [1] CRAN (R 3.6.2)                    </w:t>
-      </w:r>
-      <w:r>
-        <w:br/>
-      </w:r>
-      <w:r>
-        <w:rPr>
-          <w:rStyle w:val="VerbatimChar"/>
-        </w:rPr>
-        <w:t xml:space="preserve">##  lattice        0.20-41   2020-04-02 [1] CRAN (R 3.6.2)                    </w:t>
-      </w:r>
-      <w:r>
-        <w:br/>
-      </w:r>
-      <w:r>
-        <w:rPr>
-          <w:rStyle w:val="VerbatimChar"/>
-        </w:rPr>
-        <w:t xml:space="preserve">##  lifecycle      0.2.0     2020-03-06 [1] CRAN (R 3.6.0)                    </w:t>
-      </w:r>
-      <w:r>
-        <w:br/>
-      </w:r>
-      <w:r>
-        <w:rPr>
-          <w:rStyle w:val="VerbatimChar"/>
-        </w:rPr>
-        <w:t xml:space="preserve">##  magrittr       1.5       2014-11-22 [1] CRAN (R 3.6.0)                    </w:t>
-      </w:r>
-      <w:r>
-        <w:br/>
-      </w:r>
-      <w:r>
-        <w:rPr>
-          <w:rStyle w:val="VerbatimChar"/>
-        </w:rPr>
-        <w:t xml:space="preserve">##  mcvis        * 1.0.6     2020-09-21 [1] local                             </w:t>
-      </w:r>
-      <w:r>
-        <w:br/>
-      </w:r>
-      <w:r>
-        <w:rPr>
-          <w:rStyle w:val="VerbatimChar"/>
-        </w:rPr>
-        <w:t xml:space="preserve">##  mime           0.9       2020-02-04 [1] CRAN (R 3.6.0)                    </w:t>
-      </w:r>
-      <w:r>
-        <w:br/>
-      </w:r>
-      <w:r>
-        <w:rPr>
-          <w:rStyle w:val="VerbatimChar"/>
-        </w:rPr>
-        <w:t xml:space="preserve">##  mnormt         1.5-6     2020-02-03 [1] CRAN (R 3.6.0)                    </w:t>
-      </w:r>
-      <w:r>
-        <w:br/>
-      </w:r>
-      <w:r>
-        <w:rPr>
-          <w:rStyle w:val="VerbatimChar"/>
-        </w:rPr>
-        <w:t xml:space="preserve">##  munsell        0.5.0     2018-06-12 [1] CRAN (R 3.6.0)                    </w:t>
-      </w:r>
-      <w:r>
-        <w:br/>
-      </w:r>
-      <w:r>
-        <w:rPr>
-          <w:rStyle w:val="VerbatimChar"/>
-        </w:rPr>
-        <w:t xml:space="preserve">##  nlme           3.1-148   2020-05-24 [1] CRAN (R 3.6.2)                    </w:t>
-      </w:r>
-      <w:r>
-        <w:br/>
-      </w:r>
-      <w:r>
-        <w:rPr>
-          <w:rStyle w:val="VerbatimChar"/>
-        </w:rPr>
-        <w:t xml:space="preserve">##  pillar         1.4.6     2020-07-10 [1] CRAN (R 3.6.2)                    </w:t>
-      </w:r>
-      <w:r>
-        <w:br/>
-      </w:r>
-      <w:r>
-        <w:rPr>
-          <w:rStyle w:val="VerbatimChar"/>
-        </w:rPr>
-        <w:t xml:space="preserve">##  pkgconfig      2.0.3     2019-09-22 [1] CRAN (R 3.6.0)                    </w:t>
-      </w:r>
-      <w:r>
-        <w:br/>
-      </w:r>
-      <w:r>
-        <w:rPr>
-          <w:rStyle w:val="VerbatimChar"/>
-        </w:rPr>
-        <w:t xml:space="preserve">##  plyr           1.8.6     2020-03-03 [1] CRAN (R 3.6.2)                    </w:t>
-      </w:r>
-      <w:r>
-        <w:br/>
-      </w:r>
-      <w:r>
-        <w:rPr>
-          <w:rStyle w:val="VerbatimChar"/>
-        </w:rPr>
-        <w:t xml:space="preserve">##  promises       1.1.1     2020-06-09 [1] CRAN (R 3.6.2)                    </w:t>
-      </w:r>
-      <w:r>
-        <w:br/>
-      </w:r>
-      <w:r>
-        <w:rPr>
-          <w:rStyle w:val="VerbatimChar"/>
-        </w:rPr>
-        <w:t xml:space="preserve">##  psych          1.9.12.31 2020-01-08 [1] CRAN (R 3.6.0)                    </w:t>
-      </w:r>
-      <w:r>
-        <w:br/>
-      </w:r>
-      <w:r>
-        <w:rPr>
-          <w:rStyle w:val="VerbatimChar"/>
-        </w:rPr>
-        <w:t xml:space="preserve">##  purrr          0.3.4     2020-04-17 [1] CRAN (R 3.6.2)                    </w:t>
-      </w:r>
-      <w:r>
-        <w:br/>
-      </w:r>
-      <w:r>
-        <w:rPr>
-          <w:rStyle w:val="VerbatimChar"/>
-        </w:rPr>
-        <w:t xml:space="preserve">##  R6             2.4.1     2019-11-12 [1] CRAN (R 3.6.0)                    </w:t>
-      </w:r>
-      <w:r>
-        <w:br/>
-      </w:r>
-      <w:r>
-        <w:rPr>
-          <w:rStyle w:val="VerbatimChar"/>
-        </w:rPr>
-        <w:t xml:space="preserve">##  RColorBrewer   1.1-2     2014-12-07 [1] CRAN (R 3.6.0)                    </w:t>
-      </w:r>
-      <w:r>
-        <w:br/>
-      </w:r>
-      <w:r>
-        <w:rPr>
-          <w:rStyle w:val="VerbatimChar"/>
-        </w:rPr>
-        <w:t xml:space="preserve">##  Rcpp           1.0.5     2020-07-06 [1] CRAN (R 3.6.2)                    </w:t>
-      </w:r>
-      <w:r>
-        <w:br/>
-      </w:r>
-      <w:r>
-        <w:rPr>
-          <w:rStyle w:val="VerbatimChar"/>
-        </w:rPr>
-        <w:t xml:space="preserve">##  reshape2       1.4.4     2020-04-09 [1] CRAN (R 3.6.2)                    </w:t>
-      </w:r>
-      <w:r>
-        <w:br/>
-      </w:r>
-      <w:r>
-        <w:rPr>
-          <w:rStyle w:val="VerbatimChar"/>
-        </w:rPr>
-        <w:t xml:space="preserve">##  rlang          0.4.7     2020-07-09 [1] CRAN (R 3.6.2)                    </w:t>
-      </w:r>
-      <w:r>
-        <w:br/>
-      </w:r>
-      <w:r>
-        <w:rPr>
-          <w:rStyle w:val="VerbatimChar"/>
-        </w:rPr>
-        <w:t xml:space="preserve">##  rmarkdown      2.3.1     2020-06-23 [1] Github (rstudio/rmarkdown@b53a85a)</w:t>
-      </w:r>
-      <w:r>
-        <w:br/>
-      </w:r>
-      <w:r>
-        <w:rPr>
-          <w:rStyle w:val="VerbatimChar"/>
-        </w:rPr>
-        <w:t xml:space="preserve">##  scales         1.1.1     2020-05-11 [1] CRAN (R 3.6.2)                    </w:t>
-      </w:r>
-      <w:r>
-        <w:br/>
-      </w:r>
-      <w:r>
-        <w:rPr>
-          <w:rStyle w:val="VerbatimChar"/>
-        </w:rPr>
-        <w:t xml:space="preserve">##  sessioninfo    1.1.1     2018-11-05 [1] CRAN (R 3.6.0)                    </w:t>
-      </w:r>
-      <w:r>
-        <w:br/>
-      </w:r>
-      <w:r>
-        <w:rPr>
-          <w:rStyle w:val="VerbatimChar"/>
-        </w:rPr>
-        <w:t xml:space="preserve">##  shiny          1.5.0     2020-06-23 [1] CRAN (R 3.6.2)                    </w:t>
-      </w:r>
-      <w:r>
-        <w:br/>
-      </w:r>
-      <w:r>
-        <w:rPr>
-          <w:rStyle w:val="VerbatimChar"/>
-        </w:rPr>
-        <w:t xml:space="preserve">##  stringi        1.4.6     2020-02-17 [1] CRAN (R 3.6.1)                    </w:t>
-      </w:r>
-      <w:r>
-        <w:br/>
-      </w:r>
-      <w:r>
-        <w:rPr>
-          <w:rStyle w:val="VerbatimChar"/>
-        </w:rPr>
-        <w:t xml:space="preserve">##  stringr        1.4.0     2019-02-10 [1] CRAN (R 3.6.0)                    </w:t>
-      </w:r>
-      <w:r>
-        <w:br/>
-      </w:r>
-      <w:r>
-        <w:rPr>
-          <w:rStyle w:val="VerbatimChar"/>
-        </w:rPr>
-        <w:t xml:space="preserve">##  tibble         3.0.3     2020-07-10 [1] CRAN (R 3.6.2)                    </w:t>
-      </w:r>
-      <w:r>
-        <w:br/>
-      </w:r>
-      <w:r>
-        <w:rPr>
-          <w:rStyle w:val="VerbatimChar"/>
-        </w:rPr>
-        <w:t xml:space="preserve">##  tidyselect     1.1.0     2020-05-11 [1] CRAN (R 3.6.2)                    </w:t>
-      </w:r>
-      <w:r>
-        <w:br/>
-      </w:r>
-      <w:r>
-        <w:rPr>
-          <w:rStyle w:val="VerbatimChar"/>
-        </w:rPr>
-        <w:t xml:space="preserve">##  vctrs          0.3.1     2020-06-05 [1] CRAN (R 3.6.2)                    </w:t>
-      </w:r>
-      <w:r>
-        <w:br/>
-      </w:r>
-      <w:r>
-        <w:rPr>
-          <w:rStyle w:val="VerbatimChar"/>
-        </w:rPr>
-        <w:t xml:space="preserve">##  withr          2.2.0     2020-04-20 [1] CRAN (R 3.6.2)                    </w:t>
-      </w:r>
-      <w:r>
-        <w:br/>
-      </w:r>
-      <w:r>
-        <w:rPr>
-          <w:rStyle w:val="VerbatimChar"/>
-        </w:rPr>
-        <w:t xml:space="preserve">##  xfun           0.15      2020-06-21 [1] CRAN (R 3.6.2)                    </w:t>
-      </w:r>
-      <w:r>
-        <w:br/>
-      </w:r>
-      <w:r>
-        <w:rPr>
-          <w:rStyle w:val="VerbatimChar"/>
-        </w:rPr>
-        <w:t xml:space="preserve">##  xtable         1.8-4     2019-04-21 [1] CRAN (R 3.6.0)                    </w:t>
-      </w:r>
-      <w:r>
-        <w:br/>
-      </w:r>
-      <w:r>
-        <w:rPr>
-          <w:rStyle w:val="VerbatimChar"/>
-        </w:rPr>
-        <w:t xml:space="preserve">##  yaml           2.2.1     2020-02-01 [1] CRAN (R 3.6.1)                    </w:t>
-      </w:r>
-      <w:r>
-        <w:br/>
-      </w:r>
-      <w:r>
-        <w:rPr>
-          <w:rStyle w:val="VerbatimChar"/>
-        </w:rPr>
-        <w:t xml:space="preserve">## </w:t>
-      </w:r>
-      <w:r>
-        <w:br/>
-      </w:r>
-      <w:r>
-        <w:rPr>
-          <w:rStyle w:val="VerbatimChar"/>
-        </w:rPr>
-        <w:t xml:space="preserve">## [1] /Library/Frameworks/R.framework/Versions/3.6/Resources/library</w:t>
-      </w:r>
-    </w:p>
-    <w:sectPr/>
+    <w:sectPr>
+      <w:pgSz w:w="12240" w:h="15840"/>
+      <w:pgMar w:top="567" w:right="567" w:bottom="567" w:left="567" w:header="720" w:footer="720" w:gutter="0"/>
+      <w:cols w:num="2" w:space="720"/>
+    </w:sectPr>
   </w:body>
 </w:document>
 </file>
@@ -4468,7 +4009,400 @@
 </file>
 
 <file path=word/numbering.xml><?xml version="1.0" encoding="utf-8"?>
-<w:numbering xmlns:w="http://schemas.openxmlformats.org/wordprocessingml/2006/main">
+<w:numbering xmlns:wpc="http://schemas.microsoft.com/office/word/2010/wordprocessingCanvas" xmlns:cx="http://schemas.microsoft.com/office/drawing/2014/chartex" xmlns:cx1="http://schemas.microsoft.com/office/drawing/2015/9/8/chartex" xmlns:cx2="http://schemas.microsoft.com/office/drawing/2015/10/21/chartex" xmlns:cx3="http://schemas.microsoft.com/office/drawing/2016/5/9/chartex" xmlns:cx4="http://schemas.microsoft.com/office/drawing/2016/5/10/chartex" xmlns:cx5="http://schemas.microsoft.com/office/drawing/2016/5/11/chartex" xmlns:cx6="http://schemas.microsoft.com/office/drawing/2016/5/12/chartex" xmlns:cx7="http://schemas.microsoft.com/office/drawing/2016/5/13/chartex" xmlns:cx8="http://schemas.microsoft.com/office/drawing/2016/5/14/chartex" xmlns:mc="http://schemas.openxmlformats.org/markup-compatibility/2006" xmlns:aink="http://schemas.microsoft.com/office/drawing/2016/ink" xmlns:am3d="http://schemas.microsoft.com/office/drawing/2017/model3d" xmlns:o="urn:schemas-microsoft-com:office:office" xmlns:r="http://schemas.openxmlformats.org/officeDocument/2006/relationships" xmlns:m="http://schemas.openxmlformats.org/officeDocument/2006/math" xmlns:v="urn:schemas-microsoft-com:vml" xmlns:wp14="http://schemas.microsoft.com/office/word/2010/wordprocessingDrawing" xmlns:wp="http://schemas.openxmlformats.org/drawingml/2006/wordprocessingDrawing" xmlns:w10="urn:schemas-microsoft-com:office:word" xmlns:w="http://schemas.openxmlformats.org/wordprocessingml/2006/main" xmlns:w14="http://schemas.microsoft.com/office/word/2010/wordml" xmlns:w15="http://schemas.microsoft.com/office/word/2012/wordml" xmlns:w16cid="http://schemas.microsoft.com/office/word/2016/wordml/cid" xmlns:w16se="http://schemas.microsoft.com/office/word/2015/wordml/symex" xmlns:wpg="http://schemas.microsoft.com/office/word/2010/wordprocessingGroup" xmlns:wpi="http://schemas.microsoft.com/office/word/2010/wordprocessingInk" xmlns:wne="http://schemas.microsoft.com/office/word/2006/wordml" xmlns:wps="http://schemas.microsoft.com/office/word/2010/wordprocessingShape" mc:Ignorable="w14 w15 w16se w16cid wp14">
+  <w:abstractNum w:abstractNumId="0" w15:restartNumberingAfterBreak="0">
+    <w:nsid w:val="FFFFFF7C"/>
+    <w:multiLevelType w:val="singleLevel"/>
+    <w:tmpl w:val="86529FCE"/>
+    <w:lvl w:ilvl="0">
+      <w:start w:val="1"/>
+      <w:numFmt w:val="decimal"/>
+      <w:lvlText w:val="%1."/>
+      <w:lvlJc w:val="left"/>
+      <w:pPr>
+        <w:tabs>
+          <w:tab w:val="num" w:pos="1492"/>
+        </w:tabs>
+        <w:ind w:left="1492" w:hanging="360"/>
+      </w:pPr>
+    </w:lvl>
+  </w:abstractNum>
+  <w:abstractNum w:abstractNumId="1" w15:restartNumberingAfterBreak="0">
+    <w:nsid w:val="FFFFFF7D"/>
+    <w:multiLevelType w:val="singleLevel"/>
+    <w:tmpl w:val="299CA508"/>
+    <w:lvl w:ilvl="0">
+      <w:start w:val="1"/>
+      <w:numFmt w:val="decimal"/>
+      <w:lvlText w:val="%1."/>
+      <w:lvlJc w:val="left"/>
+      <w:pPr>
+        <w:tabs>
+          <w:tab w:val="num" w:pos="1209"/>
+        </w:tabs>
+        <w:ind w:left="1209" w:hanging="360"/>
+      </w:pPr>
+    </w:lvl>
+  </w:abstractNum>
+  <w:abstractNum w:abstractNumId="2" w15:restartNumberingAfterBreak="0">
+    <w:nsid w:val="FFFFFF7E"/>
+    <w:multiLevelType w:val="singleLevel"/>
+    <w:tmpl w:val="BA40E308"/>
+    <w:lvl w:ilvl="0">
+      <w:start w:val="1"/>
+      <w:numFmt w:val="decimal"/>
+      <w:lvlText w:val="%1."/>
+      <w:lvlJc w:val="left"/>
+      <w:pPr>
+        <w:tabs>
+          <w:tab w:val="num" w:pos="926"/>
+        </w:tabs>
+        <w:ind w:left="926" w:hanging="360"/>
+      </w:pPr>
+    </w:lvl>
+  </w:abstractNum>
+  <w:abstractNum w:abstractNumId="3" w15:restartNumberingAfterBreak="0">
+    <w:nsid w:val="FFFFFF7F"/>
+    <w:multiLevelType w:val="singleLevel"/>
+    <w:tmpl w:val="2BE8ACE6"/>
+    <w:lvl w:ilvl="0">
+      <w:start w:val="1"/>
+      <w:numFmt w:val="decimal"/>
+      <w:lvlText w:val="%1."/>
+      <w:lvlJc w:val="left"/>
+      <w:pPr>
+        <w:tabs>
+          <w:tab w:val="num" w:pos="643"/>
+        </w:tabs>
+        <w:ind w:left="643" w:hanging="360"/>
+      </w:pPr>
+    </w:lvl>
+  </w:abstractNum>
+  <w:abstractNum w:abstractNumId="4" w15:restartNumberingAfterBreak="0">
+    <w:nsid w:val="FFFFFF80"/>
+    <w:multiLevelType w:val="singleLevel"/>
+    <w:tmpl w:val="75A22B34"/>
+    <w:lvl w:ilvl="0">
+      <w:start w:val="1"/>
+      <w:numFmt w:val="bullet"/>
+      <w:lvlText w:val=""/>
+      <w:lvlJc w:val="left"/>
+      <w:pPr>
+        <w:tabs>
+          <w:tab w:val="num" w:pos="1492"/>
+        </w:tabs>
+        <w:ind w:left="1492" w:hanging="360"/>
+      </w:pPr>
+      <w:rPr>
+        <w:rFonts w:ascii="Symbol" w:hAnsi="Symbol" w:hint="default"/>
+      </w:rPr>
+    </w:lvl>
+  </w:abstractNum>
+  <w:abstractNum w:abstractNumId="5" w15:restartNumberingAfterBreak="0">
+    <w:nsid w:val="FFFFFF81"/>
+    <w:multiLevelType w:val="singleLevel"/>
+    <w:tmpl w:val="E546381C"/>
+    <w:lvl w:ilvl="0">
+      <w:start w:val="1"/>
+      <w:numFmt w:val="bullet"/>
+      <w:lvlText w:val=""/>
+      <w:lvlJc w:val="left"/>
+      <w:pPr>
+        <w:tabs>
+          <w:tab w:val="num" w:pos="1209"/>
+        </w:tabs>
+        <w:ind w:left="1209" w:hanging="360"/>
+      </w:pPr>
+      <w:rPr>
+        <w:rFonts w:ascii="Symbol" w:hAnsi="Symbol" w:hint="default"/>
+      </w:rPr>
+    </w:lvl>
+  </w:abstractNum>
+  <w:abstractNum w:abstractNumId="6" w15:restartNumberingAfterBreak="0">
+    <w:nsid w:val="FFFFFF82"/>
+    <w:multiLevelType w:val="singleLevel"/>
+    <w:tmpl w:val="D2022DF8"/>
+    <w:lvl w:ilvl="0">
+      <w:start w:val="1"/>
+      <w:numFmt w:val="bullet"/>
+      <w:lvlText w:val=""/>
+      <w:lvlJc w:val="left"/>
+      <w:pPr>
+        <w:tabs>
+          <w:tab w:val="num" w:pos="926"/>
+        </w:tabs>
+        <w:ind w:left="926" w:hanging="360"/>
+      </w:pPr>
+      <w:rPr>
+        <w:rFonts w:ascii="Symbol" w:hAnsi="Symbol" w:hint="default"/>
+      </w:rPr>
+    </w:lvl>
+  </w:abstractNum>
+  <w:abstractNum w:abstractNumId="7" w15:restartNumberingAfterBreak="0">
+    <w:nsid w:val="FFFFFF83"/>
+    <w:multiLevelType w:val="singleLevel"/>
+    <w:tmpl w:val="EC74B8A8"/>
+    <w:lvl w:ilvl="0">
+      <w:start w:val="1"/>
+      <w:numFmt w:val="bullet"/>
+      <w:lvlText w:val=""/>
+      <w:lvlJc w:val="left"/>
+      <w:pPr>
+        <w:tabs>
+          <w:tab w:val="num" w:pos="643"/>
+        </w:tabs>
+        <w:ind w:left="643" w:hanging="360"/>
+      </w:pPr>
+      <w:rPr>
+        <w:rFonts w:ascii="Symbol" w:hAnsi="Symbol" w:hint="default"/>
+      </w:rPr>
+    </w:lvl>
+  </w:abstractNum>
+  <w:abstractNum w:abstractNumId="8" w15:restartNumberingAfterBreak="0">
+    <w:nsid w:val="FFFFFF88"/>
+    <w:multiLevelType w:val="singleLevel"/>
+    <w:tmpl w:val="63902324"/>
+    <w:lvl w:ilvl="0">
+      <w:start w:val="1"/>
+      <w:numFmt w:val="decimal"/>
+      <w:lvlText w:val="%1."/>
+      <w:lvlJc w:val="left"/>
+      <w:pPr>
+        <w:tabs>
+          <w:tab w:val="num" w:pos="360"/>
+        </w:tabs>
+        <w:ind w:left="360" w:hanging="360"/>
+      </w:pPr>
+    </w:lvl>
+  </w:abstractNum>
+  <w:abstractNum w:abstractNumId="9" w15:restartNumberingAfterBreak="0">
+    <w:nsid w:val="FFFFFF89"/>
+    <w:multiLevelType w:val="singleLevel"/>
+    <w:tmpl w:val="8F6A61E2"/>
+    <w:lvl w:ilvl="0">
+      <w:start w:val="1"/>
+      <w:numFmt w:val="bullet"/>
+      <w:lvlText w:val=""/>
+      <w:lvlJc w:val="left"/>
+      <w:pPr>
+        <w:tabs>
+          <w:tab w:val="num" w:pos="360"/>
+        </w:tabs>
+        <w:ind w:left="360" w:hanging="360"/>
+      </w:pPr>
+      <w:rPr>
+        <w:rFonts w:ascii="Symbol" w:hAnsi="Symbol" w:hint="default"/>
+      </w:rPr>
+    </w:lvl>
+  </w:abstractNum>
+  <w:abstractNum w:abstractNumId="10" w15:restartNumberingAfterBreak="0">
+    <w:nsid w:val="170CD2DE"/>
+    <w:multiLevelType w:val="multilevel"/>
+    <w:tmpl w:val="39B06A54"/>
+    <w:lvl w:ilvl="0">
+      <w:numFmt w:val="bullet"/>
+      <w:lvlText w:val=" "/>
+      <w:lvlJc w:val="left"/>
+      <w:pPr>
+        <w:tabs>
+          <w:tab w:val="num" w:pos="0"/>
+        </w:tabs>
+        <w:ind w:left="480" w:hanging="480"/>
+      </w:pPr>
+    </w:lvl>
+    <w:lvl w:ilvl="1">
+      <w:numFmt w:val="bullet"/>
+      <w:lvlText w:val=" "/>
+      <w:lvlJc w:val="left"/>
+      <w:pPr>
+        <w:tabs>
+          <w:tab w:val="num" w:pos="720"/>
+        </w:tabs>
+        <w:ind w:left="1200" w:hanging="480"/>
+      </w:pPr>
+    </w:lvl>
+    <w:lvl w:ilvl="2">
+      <w:numFmt w:val="bullet"/>
+      <w:lvlText w:val=" "/>
+      <w:lvlJc w:val="left"/>
+      <w:pPr>
+        <w:tabs>
+          <w:tab w:val="num" w:pos="1440"/>
+        </w:tabs>
+        <w:ind w:left="1920" w:hanging="480"/>
+      </w:pPr>
+    </w:lvl>
+    <w:lvl w:ilvl="3">
+      <w:numFmt w:val="bullet"/>
+      <w:lvlText w:val=" "/>
+      <w:lvlJc w:val="left"/>
+      <w:pPr>
+        <w:tabs>
+          <w:tab w:val="num" w:pos="2160"/>
+        </w:tabs>
+        <w:ind w:left="2640" w:hanging="480"/>
+      </w:pPr>
+    </w:lvl>
+    <w:lvl w:ilvl="4">
+      <w:numFmt w:val="bullet"/>
+      <w:lvlText w:val=" "/>
+      <w:lvlJc w:val="left"/>
+      <w:pPr>
+        <w:tabs>
+          <w:tab w:val="num" w:pos="2880"/>
+        </w:tabs>
+        <w:ind w:left="3360" w:hanging="480"/>
+      </w:pPr>
+    </w:lvl>
+    <w:lvl w:ilvl="5">
+      <w:numFmt w:val="bullet"/>
+      <w:lvlText w:val=" "/>
+      <w:lvlJc w:val="left"/>
+      <w:pPr>
+        <w:tabs>
+          <w:tab w:val="num" w:pos="3600"/>
+        </w:tabs>
+        <w:ind w:left="4080" w:hanging="480"/>
+      </w:pPr>
+    </w:lvl>
+    <w:lvl w:ilvl="6">
+      <w:numFmt w:val="bullet"/>
+      <w:lvlText w:val=" "/>
+      <w:lvlJc w:val="left"/>
+      <w:pPr>
+        <w:tabs>
+          <w:tab w:val="num" w:pos="4320"/>
+        </w:tabs>
+        <w:ind w:left="4800" w:hanging="480"/>
+      </w:pPr>
+    </w:lvl>
+    <w:lvl w:ilvl="7">
+      <w:numFmt w:val="bullet"/>
+      <w:lvlText w:val=" "/>
+      <w:lvlJc w:val="left"/>
+      <w:pPr>
+        <w:tabs>
+          <w:tab w:val="num" w:pos="5040"/>
+        </w:tabs>
+        <w:ind w:left="5520" w:hanging="480"/>
+      </w:pPr>
+    </w:lvl>
+    <w:lvl w:ilvl="8">
+      <w:numFmt w:val="bullet"/>
+      <w:lvlText w:val=" "/>
+      <w:lvlJc w:val="left"/>
+      <w:pPr>
+        <w:tabs>
+          <w:tab w:val="num" w:pos="5760"/>
+        </w:tabs>
+        <w:ind w:left="6240" w:hanging="480"/>
+      </w:pPr>
+    </w:lvl>
+  </w:abstractNum>
+  <w:abstractNum w:abstractNumId="11" w15:restartNumberingAfterBreak="0">
+    <w:nsid w:val="2C1AE401"/>
+    <w:multiLevelType w:val="multilevel"/>
+    <w:tmpl w:val="A8AA2916"/>
+    <w:lvl w:ilvl="0">
+      <w:numFmt w:val="bullet"/>
+      <w:lvlText w:val=" "/>
+      <w:lvlJc w:val="left"/>
+      <w:pPr>
+        <w:tabs>
+          <w:tab w:val="num" w:pos="0"/>
+        </w:tabs>
+        <w:ind w:left="480" w:hanging="480"/>
+      </w:pPr>
+    </w:lvl>
+    <w:lvl w:ilvl="1">
+      <w:numFmt w:val="bullet"/>
+      <w:lvlText w:val=" "/>
+      <w:lvlJc w:val="left"/>
+      <w:pPr>
+        <w:tabs>
+          <w:tab w:val="num" w:pos="720"/>
+        </w:tabs>
+        <w:ind w:left="1200" w:hanging="480"/>
+      </w:pPr>
+    </w:lvl>
+    <w:lvl w:ilvl="2">
+      <w:numFmt w:val="bullet"/>
+      <w:lvlText w:val=" "/>
+      <w:lvlJc w:val="left"/>
+      <w:pPr>
+        <w:tabs>
+          <w:tab w:val="num" w:pos="1440"/>
+        </w:tabs>
+        <w:ind w:left="1920" w:hanging="480"/>
+      </w:pPr>
+    </w:lvl>
+    <w:lvl w:ilvl="3">
+      <w:numFmt w:val="bullet"/>
+      <w:lvlText w:val=" "/>
+      <w:lvlJc w:val="left"/>
+      <w:pPr>
+        <w:tabs>
+          <w:tab w:val="num" w:pos="2160"/>
+        </w:tabs>
+        <w:ind w:left="2640" w:hanging="480"/>
+      </w:pPr>
+    </w:lvl>
+    <w:lvl w:ilvl="4">
+      <w:numFmt w:val="bullet"/>
+      <w:lvlText w:val=" "/>
+      <w:lvlJc w:val="left"/>
+      <w:pPr>
+        <w:tabs>
+          <w:tab w:val="num" w:pos="2880"/>
+        </w:tabs>
+        <w:ind w:left="3360" w:hanging="480"/>
+      </w:pPr>
+    </w:lvl>
+    <w:lvl w:ilvl="5">
+      <w:numFmt w:val="bullet"/>
+      <w:lvlText w:val=" "/>
+      <w:lvlJc w:val="left"/>
+      <w:pPr>
+        <w:tabs>
+          <w:tab w:val="num" w:pos="3600"/>
+        </w:tabs>
+        <w:ind w:left="4080" w:hanging="480"/>
+      </w:pPr>
+    </w:lvl>
+    <w:lvl w:ilvl="6">
+      <w:numFmt w:val="bullet"/>
+      <w:lvlText w:val=" "/>
+      <w:lvlJc w:val="left"/>
+      <w:pPr>
+        <w:tabs>
+          <w:tab w:val="num" w:pos="4320"/>
+        </w:tabs>
+        <w:ind w:left="4800" w:hanging="480"/>
+      </w:pPr>
+    </w:lvl>
+    <w:lvl w:ilvl="7">
+      <w:numFmt w:val="bullet"/>
+      <w:lvlText w:val=" "/>
+      <w:lvlJc w:val="left"/>
+      <w:pPr>
+        <w:tabs>
+          <w:tab w:val="num" w:pos="5040"/>
+        </w:tabs>
+        <w:ind w:left="5520" w:hanging="480"/>
+      </w:pPr>
+    </w:lvl>
+    <w:lvl w:ilvl="8">
+      <w:numFmt w:val="bullet"/>
+      <w:lvlText w:val=" "/>
+      <w:lvlJc w:val="left"/>
+      <w:pPr>
+        <w:tabs>
+          <w:tab w:val="num" w:pos="5760"/>
+        </w:tabs>
+        <w:ind w:left="6240" w:hanging="480"/>
+      </w:pPr>
+    </w:lvl>
+  </w:abstractNum>
   <w:abstractNum w:abstractNumId="990">
     <w:nsid w:val="2c1ae401"/>
     <w:multiLevelType w:val="multilevel"/>
@@ -4675,6 +4609,60 @@
       </w:pPr>
     </w:lvl>
   </w:abstractNum>
+  <w:num w:numId="1">
+    <w:abstractNumId w:val="10"/>
+  </w:num>
+  <w:num w:numId="2">
+    <w:abstractNumId w:val="10"/>
+  </w:num>
+  <w:num w:numId="3">
+    <w:abstractNumId w:val="0"/>
+  </w:num>
+  <w:num w:numId="4">
+    <w:abstractNumId w:val="1"/>
+  </w:num>
+  <w:num w:numId="5">
+    <w:abstractNumId w:val="2"/>
+  </w:num>
+  <w:num w:numId="6">
+    <w:abstractNumId w:val="3"/>
+  </w:num>
+  <w:num w:numId="7">
+    <w:abstractNumId w:val="8"/>
+  </w:num>
+  <w:num w:numId="8">
+    <w:abstractNumId w:val="4"/>
+  </w:num>
+  <w:num w:numId="9">
+    <w:abstractNumId w:val="5"/>
+  </w:num>
+  <w:num w:numId="10">
+    <w:abstractNumId w:val="6"/>
+  </w:num>
+  <w:num w:numId="11">
+    <w:abstractNumId w:val="7"/>
+  </w:num>
+  <w:num w:numId="12">
+    <w:abstractNumId w:val="9"/>
+  </w:num>
+  <w:num w:numId="13">
+    <w:abstractNumId w:val="11"/>
+  </w:num>
+  <w:num w:numId="14">
+    <w:abstractNumId w:val="11"/>
+  </w:num>
+  <w:num w:numId="15">
+    <w:abstractNumId w:val="11"/>
+  </w:num>
+  <w:num w:numId="16">
+    <w:abstractNumId w:val="11"/>
+  </w:num>
+  <w:num w:numId="17">
+    <w:abstractNumId w:val="11"/>
+  </w:num>
+  <w:num w:numId="18">
+    <w:abstractNumId w:val="11"/>
+  </w:num>
   <w:num w:numId="1000">
     <w:abstractNumId w:val="990"/>
   </w:num>
@@ -4685,7 +4673,7 @@
 </file>
 
 <file path=word/styles.xml><?xml version="1.0" encoding="utf-8"?>
-<w:styles xmlns:r="http://schemas.openxmlformats.org/officeDocument/2006/relationships" xmlns:w="http://schemas.openxmlformats.org/wordprocessingml/2006/main">
+<w:styles xmlns:mc="http://schemas.openxmlformats.org/markup-compatibility/2006" xmlns:r="http://schemas.openxmlformats.org/officeDocument/2006/relationships" xmlns:w="http://schemas.openxmlformats.org/wordprocessingml/2006/main" xmlns:w14="http://schemas.microsoft.com/office/word/2010/wordml" xmlns:w15="http://schemas.microsoft.com/office/word/2012/wordml" xmlns:w16cid="http://schemas.microsoft.com/office/word/2016/wordml/cid" xmlns:w16se="http://schemas.microsoft.com/office/word/2015/wordml/symex" mc:Ignorable="w14 w15 w16se w16cid">
   <w:docDefaults>
     <w:rPrDefault>
       <w:rPr>
@@ -4701,115 +4689,354 @@
       </w:pPr>
     </w:pPrDefault>
   </w:docDefaults>
-  <w:latentStyles w:defLockedState="0" w:defUIPriority="0" w:defSemiHidden="0" w:defUnhideWhenUsed="0" w:defQFormat="0" w:count="276"/>
+  <w:latentStyles w:defLockedState="0" w:defUIPriority="0" w:defSemiHidden="0" w:defUnhideWhenUsed="0" w:defQFormat="0" w:count="376">
+    <w:lsdException w:name="heading 5" w:semiHidden="1" w:unhideWhenUsed="1"/>
+    <w:lsdException w:name="index 2" w:semiHidden="1" w:unhideWhenUsed="1"/>
+    <w:lsdException w:name="index 3" w:semiHidden="1" w:unhideWhenUsed="1"/>
+    <w:lsdException w:name="index 4" w:semiHidden="1" w:unhideWhenUsed="1"/>
+    <w:lsdException w:name="index 5" w:semiHidden="1" w:unhideWhenUsed="1"/>
+    <w:lsdException w:name="index 6" w:semiHidden="1" w:unhideWhenUsed="1"/>
+    <w:lsdException w:name="index 7" w:semiHidden="1" w:unhideWhenUsed="1"/>
+    <w:lsdException w:name="index 8" w:semiHidden="1" w:unhideWhenUsed="1"/>
+    <w:lsdException w:name="index 9" w:semiHidden="1" w:unhideWhenUsed="1"/>
+    <w:lsdException w:name="toc 1" w:semiHidden="1" w:unhideWhenUsed="1"/>
+    <w:lsdException w:name="toc 2" w:semiHidden="1" w:unhideWhenUsed="1"/>
+    <w:lsdException w:name="toc 3" w:semiHidden="1" w:unhideWhenUsed="1"/>
+    <w:lsdException w:name="toc 4" w:semiHidden="1" w:unhideWhenUsed="1"/>
+    <w:lsdException w:name="toc 5" w:semiHidden="1" w:unhideWhenUsed="1"/>
+    <w:lsdException w:name="toc 6" w:semiHidden="1" w:unhideWhenUsed="1"/>
+    <w:lsdException w:name="toc 7" w:semiHidden="1" w:unhideWhenUsed="1"/>
+    <w:lsdException w:name="toc 8" w:semiHidden="1" w:unhideWhenUsed="1"/>
+    <w:lsdException w:name="toc 9" w:semiHidden="1" w:unhideWhenUsed="1"/>
+    <w:lsdException w:name="Normal Indent" w:semiHidden="1" w:unhideWhenUsed="1"/>
+    <w:lsdException w:name="footnote text" w:semiHidden="1" w:unhideWhenUsed="1"/>
+    <w:lsdException w:name="annotation text" w:semiHidden="1" w:unhideWhenUsed="1"/>
+    <w:lsdException w:name="header" w:semiHidden="1" w:unhideWhenUsed="1"/>
+    <w:lsdException w:name="footer" w:semiHidden="1" w:unhideWhenUsed="1"/>
+    <w:lsdException w:name="index heading" w:semiHidden="1" w:unhideWhenUsed="1"/>
+    <w:lsdException w:name="caption" w:semiHidden="1" w:unhideWhenUsed="1"/>
+    <w:lsdException w:name="table of figures" w:semiHidden="1" w:unhideWhenUsed="1"/>
+    <w:lsdException w:name="envelope address" w:semiHidden="1" w:unhideWhenUsed="1"/>
+    <w:lsdException w:name="envelope return" w:semiHidden="1" w:unhideWhenUsed="1"/>
+    <w:lsdException w:name="footnote reference" w:semiHidden="1" w:unhideWhenUsed="1"/>
+    <w:lsdException w:name="annotation reference" w:semiHidden="1" w:unhideWhenUsed="1"/>
+    <w:lsdException w:name="line number" w:semiHidden="1" w:unhideWhenUsed="1"/>
+    <w:lsdException w:name="page number" w:semiHidden="1" w:unhideWhenUsed="1"/>
+    <w:lsdException w:name="endnote reference" w:semiHidden="1" w:unhideWhenUsed="1"/>
+    <w:lsdException w:name="endnote text" w:semiHidden="1" w:unhideWhenUsed="1"/>
+    <w:lsdException w:name="table of authorities" w:semiHidden="1" w:unhideWhenUsed="1"/>
+    <w:lsdException w:name="macro" w:semiHidden="1" w:unhideWhenUsed="1"/>
+    <w:lsdException w:name="toa heading" w:semiHidden="1" w:unhideWhenUsed="1"/>
+    <w:lsdException w:name="List" w:semiHidden="1" w:unhideWhenUsed="1"/>
+    <w:lsdException w:name="List Bullet" w:semiHidden="1" w:unhideWhenUsed="1"/>
+    <w:lsdException w:name="List Number" w:semiHidden="1" w:unhideWhenUsed="1"/>
+    <w:lsdException w:name="List 2" w:semiHidden="1" w:unhideWhenUsed="1"/>
+    <w:lsdException w:name="List 3" w:semiHidden="1" w:unhideWhenUsed="1"/>
+    <w:lsdException w:name="List 4" w:semiHidden="1" w:unhideWhenUsed="1"/>
+    <w:lsdException w:name="List Bullet 2" w:semiHidden="1" w:unhideWhenUsed="1"/>
+    <w:lsdException w:name="List Bullet 3" w:semiHidden="1" w:unhideWhenUsed="1"/>
+    <w:lsdException w:name="List Number 2" w:semiHidden="1" w:unhideWhenUsed="1"/>
+    <w:lsdException w:name="List Number 3" w:semiHidden="1" w:unhideWhenUsed="1"/>
+    <w:lsdException w:name="List Number 4" w:semiHidden="1" w:unhideWhenUsed="1"/>
+    <w:lsdException w:name="List Number 5" w:semiHidden="1" w:unhideWhenUsed="1"/>
+    <w:lsdException w:name="Closing" w:semiHidden="1" w:unhideWhenUsed="1"/>
+    <w:lsdException w:name="Signature" w:semiHidden="1" w:unhideWhenUsed="1"/>
+    <w:lsdException w:name="Default Paragraph Font" w:semiHidden="1" w:unhideWhenUsed="1"/>
+    <w:lsdException w:name="Body Text" w:semiHidden="1" w:unhideWhenUsed="1"/>
+    <w:lsdException w:name="Body Text Indent" w:semiHidden="1" w:unhideWhenUsed="1"/>
+    <w:lsdException w:name="List Continue" w:semiHidden="1" w:unhideWhenUsed="1"/>
+    <w:lsdException w:name="List Continue 2" w:semiHidden="1" w:unhideWhenUsed="1"/>
+    <w:lsdException w:name="List Continue 3" w:semiHidden="1" w:unhideWhenUsed="1"/>
+    <w:lsdException w:name="List Continue 4" w:semiHidden="1" w:unhideWhenUsed="1"/>
+    <w:lsdException w:name="List Continue 5" w:semiHidden="1" w:unhideWhenUsed="1"/>
+    <w:lsdException w:name="Message Header" w:semiHidden="1" w:unhideWhenUsed="1"/>
+    <w:lsdException w:name="Salutation" w:semiHidden="1" w:unhideWhenUsed="1"/>
+    <w:lsdException w:name="Date" w:semiHidden="1" w:unhideWhenUsed="1"/>
+    <w:lsdException w:name="Body Text First Indent" w:semiHidden="1" w:unhideWhenUsed="1"/>
+    <w:lsdException w:name="Body Text Indent 2" w:semiHidden="1" w:unhideWhenUsed="1"/>
+    <w:lsdException w:name="Body Text Indent 3" w:semiHidden="1" w:unhideWhenUsed="1"/>
+    <w:lsdException w:name="Block Text" w:semiHidden="1" w:unhideWhenUsed="1"/>
+    <w:lsdException w:name="Hyperlink" w:semiHidden="1" w:unhideWhenUsed="1"/>
+    <w:lsdException w:name="FollowedHyperlink" w:semiHidden="1" w:unhideWhenUsed="1"/>
+    <w:lsdException w:name="Document Map" w:semiHidden="1" w:unhideWhenUsed="1"/>
+    <w:lsdException w:name="Plain Text" w:semiHidden="1" w:unhideWhenUsed="1"/>
+    <w:lsdException w:name="E-mail Signature" w:semiHidden="1" w:unhideWhenUsed="1"/>
+    <w:lsdException w:name="HTML Top of Form" w:semiHidden="1" w:unhideWhenUsed="1"/>
+    <w:lsdException w:name="HTML Bottom of Form" w:semiHidden="1" w:unhideWhenUsed="1"/>
+    <w:lsdException w:name="Normal (Web)" w:semiHidden="1" w:unhideWhenUsed="1"/>
+    <w:lsdException w:name="HTML Acronym" w:semiHidden="1" w:unhideWhenUsed="1"/>
+    <w:lsdException w:name="HTML Address" w:semiHidden="1" w:unhideWhenUsed="1"/>
+    <w:lsdException w:name="HTML Cite" w:semiHidden="1" w:unhideWhenUsed="1"/>
+    <w:lsdException w:name="HTML Code" w:semiHidden="1" w:unhideWhenUsed="1"/>
+    <w:lsdException w:name="HTML Definition" w:semiHidden="1" w:unhideWhenUsed="1"/>
+    <w:lsdException w:name="HTML Keyboard" w:semiHidden="1" w:unhideWhenUsed="1"/>
+    <w:lsdException w:name="HTML Preformatted" w:semiHidden="1" w:unhideWhenUsed="1"/>
+    <w:lsdException w:name="HTML Sample" w:semiHidden="1" w:unhideWhenUsed="1"/>
+    <w:lsdException w:name="HTML Typewriter" w:semiHidden="1" w:unhideWhenUsed="1"/>
+    <w:lsdException w:name="HTML Variable" w:semiHidden="1" w:unhideWhenUsed="1"/>
+    <w:lsdException w:name="Normal Table" w:semiHidden="1" w:unhideWhenUsed="1"/>
+    <w:lsdException w:name="annotation subject" w:semiHidden="1" w:unhideWhenUsed="1"/>
+    <w:lsdException w:name="No List" w:semiHidden="1" w:unhideWhenUsed="1"/>
+    <w:lsdException w:name="Outline List 1" w:semiHidden="1" w:unhideWhenUsed="1"/>
+    <w:lsdException w:name="Outline List 2" w:semiHidden="1" w:unhideWhenUsed="1"/>
+    <w:lsdException w:name="Outline List 3" w:semiHidden="1" w:unhideWhenUsed="1"/>
+    <w:lsdException w:name="Table Simple 1" w:semiHidden="1" w:unhideWhenUsed="1"/>
+    <w:lsdException w:name="Table Simple 2" w:semiHidden="1" w:unhideWhenUsed="1"/>
+    <w:lsdException w:name="Table Simple 3" w:semiHidden="1" w:unhideWhenUsed="1"/>
+    <w:lsdException w:name="Table Classic 1" w:semiHidden="1" w:unhideWhenUsed="1"/>
+    <w:lsdException w:name="Table Classic 2" w:semiHidden="1" w:unhideWhenUsed="1"/>
+    <w:lsdException w:name="Table Classic 3" w:semiHidden="1" w:unhideWhenUsed="1"/>
+    <w:lsdException w:name="Table Classic 4" w:semiHidden="1" w:unhideWhenUsed="1"/>
+    <w:lsdException w:name="Table Colorful 1" w:semiHidden="1" w:unhideWhenUsed="1"/>
+    <w:lsdException w:name="Table Colorful 2" w:semiHidden="1" w:unhideWhenUsed="1"/>
+    <w:lsdException w:name="Table Colorful 3" w:semiHidden="1" w:unhideWhenUsed="1"/>
+    <w:lsdException w:name="Table Columns 1" w:semiHidden="1" w:unhideWhenUsed="1"/>
+    <w:lsdException w:name="Table Columns 2" w:semiHidden="1" w:unhideWhenUsed="1"/>
+    <w:lsdException w:name="Table Columns 3" w:semiHidden="1" w:unhideWhenUsed="1"/>
+    <w:lsdException w:name="Table Columns 4" w:semiHidden="1" w:unhideWhenUsed="1"/>
+    <w:lsdException w:name="Table Columns 5" w:semiHidden="1" w:unhideWhenUsed="1"/>
+    <w:lsdException w:name="Table Grid 1" w:semiHidden="1" w:unhideWhenUsed="1"/>
+    <w:lsdException w:name="Table Grid 2" w:semiHidden="1" w:unhideWhenUsed="1"/>
+    <w:lsdException w:name="Table Grid 3" w:semiHidden="1" w:unhideWhenUsed="1"/>
+    <w:lsdException w:name="Table Grid 4" w:semiHidden="1" w:unhideWhenUsed="1"/>
+    <w:lsdException w:name="Table Grid 5" w:semiHidden="1" w:unhideWhenUsed="1"/>
+    <w:lsdException w:name="Table Grid 6" w:semiHidden="1" w:unhideWhenUsed="1"/>
+    <w:lsdException w:name="Table Grid 7" w:semiHidden="1" w:unhideWhenUsed="1"/>
+    <w:lsdException w:name="Table Grid 8" w:semiHidden="1" w:unhideWhenUsed="1"/>
+    <w:lsdException w:name="Table List 1" w:semiHidden="1" w:unhideWhenUsed="1"/>
+    <w:lsdException w:name="Table List 2" w:semiHidden="1" w:unhideWhenUsed="1"/>
+    <w:lsdException w:name="Table List 3" w:semiHidden="1" w:unhideWhenUsed="1"/>
+    <w:lsdException w:name="Table List 4" w:semiHidden="1" w:unhideWhenUsed="1"/>
+    <w:lsdException w:name="Table List 5" w:semiHidden="1" w:unhideWhenUsed="1"/>
+    <w:lsdException w:name="Table List 6" w:semiHidden="1" w:unhideWhenUsed="1"/>
+    <w:lsdException w:name="Table List 7" w:semiHidden="1" w:unhideWhenUsed="1"/>
+    <w:lsdException w:name="Table List 8" w:semiHidden="1" w:unhideWhenUsed="1"/>
+    <w:lsdException w:name="Table 3D effects 1" w:semiHidden="1" w:unhideWhenUsed="1"/>
+    <w:lsdException w:name="Table 3D effects 2" w:semiHidden="1" w:unhideWhenUsed="1"/>
+    <w:lsdException w:name="Table 3D effects 3" w:semiHidden="1" w:unhideWhenUsed="1"/>
+    <w:lsdException w:name="Table Contemporary" w:semiHidden="1" w:unhideWhenUsed="1"/>
+    <w:lsdException w:name="Table Elegant" w:semiHidden="1" w:unhideWhenUsed="1"/>
+    <w:lsdException w:name="Table Professional" w:semiHidden="1" w:unhideWhenUsed="1"/>
+    <w:lsdException w:name="Table Subtle 1" w:semiHidden="1" w:unhideWhenUsed="1"/>
+    <w:lsdException w:name="Table Subtle 2" w:semiHidden="1" w:unhideWhenUsed="1"/>
+    <w:lsdException w:name="Table Web 1" w:semiHidden="1" w:unhideWhenUsed="1"/>
+    <w:lsdException w:name="Table Web 2" w:semiHidden="1" w:unhideWhenUsed="1"/>
+    <w:lsdException w:name="Table Web 3" w:semiHidden="1" w:unhideWhenUsed="1"/>
+    <w:lsdException w:name="Balloon Text" w:semiHidden="1" w:unhideWhenUsed="1"/>
+    <w:lsdException w:name="Table Theme" w:semiHidden="1" w:unhideWhenUsed="1"/>
+    <w:lsdException w:name="Placeholder Text" w:semiHidden="1"/>
+    <w:lsdException w:name="Light Shading"/>
+    <w:lsdException w:name="Light List"/>
+    <w:lsdException w:name="Light Grid"/>
+    <w:lsdException w:name="Medium Shading 1"/>
+    <w:lsdException w:name="Medium Shading 2"/>
+    <w:lsdException w:name="Medium List 1"/>
+    <w:lsdException w:name="Medium List 2"/>
+    <w:lsdException w:name="Medium Grid 1"/>
+    <w:lsdException w:name="Medium Grid 2"/>
+    <w:lsdException w:name="Medium Grid 3"/>
+    <w:lsdException w:name="Dark List"/>
+    <w:lsdException w:name="Colorful Shading"/>
+    <w:lsdException w:name="Colorful List"/>
+    <w:lsdException w:name="Colorful Grid"/>
+    <w:lsdException w:name="Light Shading Accent 1"/>
+    <w:lsdException w:name="Light List Accent 1"/>
+    <w:lsdException w:name="Light Grid Accent 1"/>
+    <w:lsdException w:name="Medium Shading 1 Accent 1"/>
+    <w:lsdException w:name="Medium Shading 2 Accent 1"/>
+    <w:lsdException w:name="Medium List 1 Accent 1"/>
+    <w:lsdException w:name="Revision" w:semiHidden="1"/>
+    <w:lsdException w:name="Medium List 2 Accent 1"/>
+    <w:lsdException w:name="Medium Grid 1 Accent 1"/>
+    <w:lsdException w:name="Medium Grid 2 Accent 1"/>
+    <w:lsdException w:name="Medium Grid 3 Accent 1"/>
+    <w:lsdException w:name="Dark List Accent 1"/>
+    <w:lsdException w:name="Colorful Shading Accent 1"/>
+    <w:lsdException w:name="Colorful List Accent 1"/>
+    <w:lsdException w:name="Colorful Grid Accent 1"/>
+    <w:lsdException w:name="Light Shading Accent 2"/>
+    <w:lsdException w:name="Light List Accent 2"/>
+    <w:lsdException w:name="Light Grid Accent 2"/>
+    <w:lsdException w:name="Medium Shading 1 Accent 2"/>
+    <w:lsdException w:name="Medium Shading 2 Accent 2"/>
+    <w:lsdException w:name="Medium List 1 Accent 2"/>
+    <w:lsdException w:name="Medium List 2 Accent 2"/>
+    <w:lsdException w:name="Medium Grid 1 Accent 2"/>
+    <w:lsdException w:name="Medium Grid 2 Accent 2"/>
+    <w:lsdException w:name="Medium Grid 3 Accent 2"/>
+    <w:lsdException w:name="Dark List Accent 2"/>
+    <w:lsdException w:name="Colorful Shading Accent 2"/>
+    <w:lsdException w:name="Colorful List Accent 2"/>
+    <w:lsdException w:name="Colorful Grid Accent 2"/>
+    <w:lsdException w:name="Light Shading Accent 3"/>
+    <w:lsdException w:name="Light List Accent 3"/>
+    <w:lsdException w:name="Light Grid Accent 3"/>
+    <w:lsdException w:name="Medium Shading 1 Accent 3"/>
+    <w:lsdException w:name="Medium Shading 2 Accent 3"/>
+    <w:lsdException w:name="Medium List 1 Accent 3"/>
+    <w:lsdException w:name="Medium List 2 Accent 3"/>
+    <w:lsdException w:name="Medium Grid 1 Accent 3"/>
+    <w:lsdException w:name="Medium Grid 2 Accent 3"/>
+    <w:lsdException w:name="Medium Grid 3 Accent 3"/>
+    <w:lsdException w:name="Dark List Accent 3"/>
+    <w:lsdException w:name="Colorful Shading Accent 3"/>
+    <w:lsdException w:name="Colorful List Accent 3"/>
+    <w:lsdException w:name="Colorful Grid Accent 3"/>
+    <w:lsdException w:name="Light Shading Accent 4"/>
+    <w:lsdException w:name="Light List Accent 4"/>
+    <w:lsdException w:name="Light Grid Accent 4"/>
+    <w:lsdException w:name="Medium Shading 1 Accent 4"/>
+    <w:lsdException w:name="Medium Shading 2 Accent 4"/>
+    <w:lsdException w:name="Medium List 1 Accent 4"/>
+    <w:lsdException w:name="Medium List 2 Accent 4"/>
+    <w:lsdException w:name="Medium Grid 1 Accent 4"/>
+    <w:lsdException w:name="Medium Grid 2 Accent 4"/>
+    <w:lsdException w:name="Medium Grid 3 Accent 4"/>
+    <w:lsdException w:name="Dark List Accent 4"/>
+    <w:lsdException w:name="Colorful Shading Accent 4"/>
+    <w:lsdException w:name="Colorful List Accent 4"/>
+    <w:lsdException w:name="Colorful Grid Accent 4"/>
+    <w:lsdException w:name="Light Shading Accent 5"/>
+    <w:lsdException w:name="Light List Accent 5"/>
+    <w:lsdException w:name="Light Grid Accent 5"/>
+    <w:lsdException w:name="Medium Shading 1 Accent 5"/>
+    <w:lsdException w:name="Medium Shading 2 Accent 5"/>
+    <w:lsdException w:name="Medium List 1 Accent 5"/>
+    <w:lsdException w:name="Medium List 2 Accent 5"/>
+    <w:lsdException w:name="Medium Grid 1 Accent 5"/>
+    <w:lsdException w:name="Medium Grid 2 Accent 5"/>
+    <w:lsdException w:name="Medium Grid 3 Accent 5"/>
+    <w:lsdException w:name="Dark List Accent 5"/>
+    <w:lsdException w:name="Colorful Shading Accent 5"/>
+    <w:lsdException w:name="Colorful List Accent 5"/>
+    <w:lsdException w:name="Colorful Grid Accent 5"/>
+    <w:lsdException w:name="Light Shading Accent 6"/>
+    <w:lsdException w:name="Light List Accent 6"/>
+    <w:lsdException w:name="Light Grid Accent 6"/>
+    <w:lsdException w:name="Medium Shading 1 Accent 6"/>
+    <w:lsdException w:name="Medium Shading 2 Accent 6"/>
+    <w:lsdException w:name="Medium List 1 Accent 6"/>
+    <w:lsdException w:name="Medium List 2 Accent 6"/>
+    <w:lsdException w:name="Medium Grid 1 Accent 6"/>
+    <w:lsdException w:name="Medium Grid 2 Accent 6"/>
+    <w:lsdException w:name="Medium Grid 3 Accent 6"/>
+    <w:lsdException w:name="Dark List Accent 6"/>
+    <w:lsdException w:name="Colorful Shading Accent 6"/>
+    <w:lsdException w:name="Colorful List Accent 6"/>
+    <w:lsdException w:name="Colorful Grid Accent 6"/>
+    <w:lsdException w:name="Bibliography" w:semiHidden="1" w:unhideWhenUsed="1"/>
+    <w:lsdException w:name="TOC Heading" w:semiHidden="1" w:unhideWhenUsed="1"/>
+    <w:lsdException w:name="Grid Table 4" w:uiPriority="49"/>
+    <w:lsdException w:name="Grid Table 5 Dark" w:uiPriority="50"/>
+    <w:lsdException w:name="Grid Table 6 Colorful" w:uiPriority="51"/>
+    <w:lsdException w:name="Grid Table 7 Colorful" w:uiPriority="52"/>
+    <w:lsdException w:name="Grid Table 1 Light Accent 1" w:uiPriority="46"/>
+    <w:lsdException w:name="Grid Table 2 Accent 1" w:uiPriority="47"/>
+    <w:lsdException w:name="Grid Table 3 Accent 1" w:uiPriority="48"/>
+    <w:lsdException w:name="Grid Table 4 Accent 1" w:uiPriority="49"/>
+    <w:lsdException w:name="Grid Table 5 Dark Accent 1" w:uiPriority="50"/>
+    <w:lsdException w:name="Grid Table 6 Colorful Accent 1" w:uiPriority="51"/>
+    <w:lsdException w:name="Grid Table 7 Colorful Accent 1" w:uiPriority="52"/>
+    <w:lsdException w:name="Grid Table 1 Light Accent 2" w:uiPriority="46"/>
+    <w:lsdException w:name="Grid Table 2 Accent 2" w:uiPriority="47"/>
+    <w:lsdException w:name="Grid Table 3 Accent 2" w:uiPriority="48"/>
+    <w:lsdException w:name="Grid Table 4 Accent 2" w:uiPriority="49"/>
+    <w:lsdException w:name="Grid Table 5 Dark Accent 2" w:uiPriority="50"/>
+    <w:lsdException w:name="Grid Table 6 Colorful Accent 2" w:uiPriority="51"/>
+    <w:lsdException w:name="Grid Table 7 Colorful Accent 2" w:uiPriority="52"/>
+    <w:lsdException w:name="Grid Table 1 Light Accent 3" w:uiPriority="46"/>
+    <w:lsdException w:name="Grid Table 2 Accent 3" w:uiPriority="47"/>
+    <w:lsdException w:name="Grid Table 3 Accent 3" w:uiPriority="48"/>
+    <w:lsdException w:name="Grid Table 4 Accent 3" w:uiPriority="49"/>
+    <w:lsdException w:name="Grid Table 5 Dark Accent 3" w:uiPriority="50"/>
+    <w:lsdException w:name="Grid Table 6 Colorful Accent 3" w:uiPriority="51"/>
+    <w:lsdException w:name="Grid Table 7 Colorful Accent 3" w:uiPriority="52"/>
+    <w:lsdException w:name="Grid Table 1 Light Accent 4" w:uiPriority="46"/>
+    <w:lsdException w:name="Grid Table 2 Accent 4" w:uiPriority="47"/>
+    <w:lsdException w:name="Grid Table 3 Accent 4" w:uiPriority="48"/>
+    <w:lsdException w:name="Grid Table 4 Accent 4" w:uiPriority="49"/>
+    <w:lsdException w:name="Grid Table 5 Dark Accent 4" w:uiPriority="50"/>
+    <w:lsdException w:name="Grid Table 6 Colorful Accent 4" w:uiPriority="51"/>
+    <w:lsdException w:name="Grid Table 7 Colorful Accent 4" w:uiPriority="52"/>
+    <w:lsdException w:name="Grid Table 1 Light Accent 5" w:uiPriority="46"/>
+    <w:lsdException w:name="Grid Table 2 Accent 5" w:uiPriority="47"/>
+    <w:lsdException w:name="Grid Table 3 Accent 5" w:uiPriority="48"/>
+    <w:lsdException w:name="Grid Table 4 Accent 5" w:uiPriority="49"/>
+    <w:lsdException w:name="Grid Table 5 Dark Accent 5" w:uiPriority="50"/>
+    <w:lsdException w:name="Grid Table 6 Colorful Accent 5" w:uiPriority="51"/>
+    <w:lsdException w:name="Grid Table 7 Colorful Accent 5" w:uiPriority="52"/>
+    <w:lsdException w:name="Grid Table 1 Light Accent 6" w:uiPriority="46"/>
+    <w:lsdException w:name="Grid Table 2 Accent 6" w:uiPriority="47"/>
+    <w:lsdException w:name="Grid Table 3 Accent 6" w:uiPriority="48"/>
+    <w:lsdException w:name="Grid Table 4 Accent 6" w:uiPriority="49"/>
+    <w:lsdException w:name="Grid Table 5 Dark Accent 6" w:uiPriority="50"/>
+    <w:lsdException w:name="Grid Table 6 Colorful Accent 6" w:uiPriority="51"/>
+    <w:lsdException w:name="Grid Table 7 Colorful Accent 6" w:uiPriority="52"/>
+    <w:lsdException w:name="List Table 1 Light" w:uiPriority="46"/>
+    <w:lsdException w:name="List Table 2" w:uiPriority="47"/>
+    <w:lsdException w:name="List Table 3" w:uiPriority="48"/>
+    <w:lsdException w:name="List Table 4" w:uiPriority="49"/>
+    <w:lsdException w:name="List Table 5 Dark" w:uiPriority="50"/>
+    <w:lsdException w:name="List Table 6 Colorful" w:uiPriority="51"/>
+    <w:lsdException w:name="List Table 7 Colorful" w:uiPriority="52"/>
+    <w:lsdException w:name="List Table 1 Light Accent 1" w:uiPriority="46"/>
+    <w:lsdException w:name="List Table 2 Accent 1" w:uiPriority="47"/>
+    <w:lsdException w:name="List Table 3 Accent 1" w:uiPriority="48"/>
+    <w:lsdException w:name="List Table 4 Accent 1" w:uiPriority="49"/>
+    <w:lsdException w:name="List Table 5 Dark Accent 1" w:uiPriority="50"/>
+    <w:lsdException w:name="List Table 6 Colorful Accent 1" w:uiPriority="51"/>
+    <w:lsdException w:name="List Table 7 Colorful Accent 1" w:uiPriority="52"/>
+    <w:lsdException w:name="List Table 1 Light Accent 2" w:uiPriority="46"/>
+    <w:lsdException w:name="List Table 2 Accent 2" w:uiPriority="47"/>
+    <w:lsdException w:name="List Table 3 Accent 2" w:uiPriority="48"/>
+    <w:lsdException w:name="List Table 4 Accent 2" w:uiPriority="49"/>
+    <w:lsdException w:name="List Table 5 Dark Accent 2" w:uiPriority="50"/>
+    <w:lsdException w:name="List Table 6 Colorful Accent 2" w:uiPriority="51"/>
+    <w:lsdException w:name="List Table 7 Colorful Accent 2" w:uiPriority="52"/>
+    <w:lsdException w:name="List Table 1 Light Accent 3" w:uiPriority="46"/>
+    <w:lsdException w:name="List Table 2 Accent 3" w:uiPriority="47"/>
+    <w:lsdException w:name="List Table 3 Accent 3" w:uiPriority="48"/>
+    <w:lsdException w:name="List Table 4 Accent 3" w:uiPriority="49"/>
+    <w:lsdException w:name="List Table 5 Dark Accent 3" w:uiPriority="50"/>
+    <w:lsdException w:name="List Table 6 Colorful Accent 3" w:uiPriority="51"/>
+    <w:lsdException w:name="List Table 7 Colorful Accent 3" w:uiPriority="52"/>
+    <w:lsdException w:name="List Table 1 Light Accent 4" w:uiPriority="46"/>
+    <w:lsdException w:name="List Table 2 Accent 4" w:uiPriority="47"/>
+    <w:lsdException w:name="List Table 3 Accent 4" w:uiPriority="48"/>
+    <w:lsdException w:name="List Table 4 Accent 4" w:uiPriority="49"/>
+    <w:lsdException w:name="List Table 5 Dark Accent 4" w:uiPriority="50"/>
+    <w:lsdException w:name="List Table 6 Colorful Accent 4" w:uiPriority="51"/>
+    <w:lsdException w:name="List Table 7 Colorful Accent 4" w:uiPriority="52"/>
+    <w:lsdException w:name="List Table 1 Light Accent 5" w:uiPriority="46"/>
+    <w:lsdException w:name="List Table 2 Accent 5" w:uiPriority="47"/>
+    <w:lsdException w:name="List Table 3 Accent 5" w:uiPriority="48"/>
+    <w:lsdException w:name="List Table 4 Accent 5" w:uiPriority="49"/>
+    <w:lsdException w:name="List Table 5 Dark Accent 5" w:uiPriority="50"/>
+    <w:lsdException w:name="List Table 6 Colorful Accent 5" w:uiPriority="51"/>
+    <w:lsdException w:name="List Table 7 Colorful Accent 5" w:uiPriority="52"/>
+    <w:lsdException w:name="List Table 1 Light Accent 6" w:uiPriority="46"/>
+    <w:lsdException w:name="List Table 2 Accent 6" w:uiPriority="47"/>
+    <w:lsdException w:name="List Table 3 Accent 6" w:uiPriority="48"/>
+    <w:lsdException w:name="List Table 4 Accent 6" w:uiPriority="49"/>
+    <w:lsdException w:name="List Table 5 Dark Accent 6" w:uiPriority="50"/>
+    <w:lsdException w:name="List Table 6 Colorful Accent 6" w:uiPriority="51"/>
+    <w:lsdException w:name="List Table 7 Colorful Accent 6" w:uiPriority="52"/>
+    <w:lsdException w:name="Mention" w:semiHidden="1" w:uiPriority="99" w:unhideWhenUsed="1"/>
+    <w:lsdException w:name="Smart Hyperlink" w:semiHidden="1" w:uiPriority="99" w:unhideWhenUsed="1"/>
+    <w:lsdException w:name="Hashtag" w:semiHidden="1" w:uiPriority="99" w:unhideWhenUsed="1"/>
+    <w:lsdException w:name="Unresolved Mention" w:semiHidden="1" w:uiPriority="99" w:unhideWhenUsed="1"/>
+    <w:lsdException w:name="Smart Link" w:semiHidden="1" w:uiPriority="99" w:unhideWhenUsed="1"/>
+  </w:latentStyles>
   <w:style w:type="paragraph" w:default="1" w:styleId="Normal">
     <w:name w:val="Normal"/>
     <w:qFormat/>
-  </w:style>
-  <w:style w:type="paragraph" w:styleId="BodyText">
-    <w:name w:val="Body Text"/>
-    <w:basedOn w:val="Normal"/>
-    <w:link w:val="BodyTextChar"/>
-    <w:pPr>
-      <w:spacing w:before="180" w:after="180"/>
-    </w:pPr>
-    <w:qFormat/>
-  </w:style>
-  <w:style w:type="paragraph" w:customStyle="1" w:styleId="FirstParagraph">
-    <w:name w:val="First Paragraph"/>
-    <w:basedOn w:val="BodyText"/>
-    <w:next w:val="BodyText"/>
-    <w:qFormat/>
-  </w:style>
-  <w:style w:type="paragraph" w:customStyle="1" w:styleId="Compact">
-    <w:name w:val="Compact"/>
-    <w:basedOn w:val="BodyText"/>
-    <w:qFormat/>
-    <w:pPr>
-      <w:spacing w:before="36" w:after="36"/>
-    </w:pPr>
-  </w:style>
-  <w:style w:type="paragraph" w:styleId="Title">
-    <w:name w:val="Title"/>
-    <w:basedOn w:val="Normal"/>
-    <w:next w:val="BodyText"/>
-    <w:qFormat/>
-    <w:pPr>
-      <w:keepNext/>
-      <w:keepLines/>
-      <w:spacing w:before="480" w:after="240"/>
-      <w:jc w:val="center"/>
-    </w:pPr>
-    <w:rPr>
-      <w:rFonts w:asciiTheme="majorHAnsi" w:eastAsiaTheme="majorEastAsia" w:hAnsiTheme="majorHAnsi" w:cstheme="majorBidi"/>
-      <w:b/>
-      <w:bCs/>
-      <w:color w:val="345A8A" w:themeColor="accent1" w:themeShade="B5"/>
-      <w:sz w:val="36"/>
-      <w:szCs w:val="36"/>
-    </w:rPr>
-  </w:style>
-  <w:style w:type="paragraph" w:styleId="Subtitle">
-    <w:name w:val="Subtitle"/>
-    <w:basedOn w:val="Title"/>
-    <w:next w:val="BodyText"/>
-    <w:qFormat/>
-    <w:pPr>
-      <w:keepNext/>
-      <w:keepLines/>
-      <w:spacing w:before="240" w:after="240"/>
-      <w:jc w:val="center"/>
-    </w:pPr>
-    <w:rPr>
-      <w:sz w:val="30"/>
-      <w:szCs w:val="30"/>
-    </w:rPr>
-  </w:style>
-  <w:style w:type="paragraph" w:customStyle="1" w:styleId="Author">
-    <w:name w:val="Author"/>
-    <w:next w:val="BodyText"/>
-    <w:qFormat/>
-    <w:pPr>
-      <w:keepNext/>
-      <w:keepLines/>
-      <w:jc w:val="center"/>
-    </w:pPr>
-  </w:style>
-  <w:style w:type="paragraph" w:styleId="Date">
-    <w:name w:val="Date"/>
-    <w:next w:val="BodyText"/>
-    <w:qFormat/>
-    <w:pPr>
-      <w:keepNext/>
-      <w:keepLines/>
-      <w:jc w:val="center"/>
-    </w:pPr>
-  </w:style>
-  <w:style w:type="paragraph" w:customStyle="1" w:styleId="Abstract">
-    <w:name w:val="Abstract"/>
-    <w:basedOn w:val="Normal"/>
-    <w:next w:val="BodyText"/>
-    <w:qFormat/>
-    <w:pPr>
-      <w:keepNext/>
-      <w:keepLines/>
-      <w:spacing w:before="300" w:after="300"/>
-    </w:pPr>
+    <w:rsid w:val="00D06ADF"/>
     <w:rPr>
       <w:sz w:val="20"/>
-      <w:szCs w:val="20"/>
     </w:rPr>
   </w:style>
-  <w:style w:type="paragraph" w:styleId="Bibliography">
-    <w:name w:val="Bibliography"/>
-    <w:basedOn w:val="Normal"/>
-    <w:next w:val="Bibliography"/>
-    <w:qFormat/>
-    <w:pPr/>
-    <w:rPr/>
-  </w:style>
   <w:style w:type="paragraph" w:styleId="Heading1">
-    <w:name w:val="Heading 1"/>
+    <w:name w:val="heading 1"/>
     <w:basedOn w:val="Normal"/>
     <w:next w:val="BodyText"/>
     <w:uiPriority w:val="9"/>
@@ -4824,18 +5051,19 @@
       <w:rFonts w:asciiTheme="majorHAnsi" w:eastAsiaTheme="majorEastAsia" w:hAnsiTheme="majorHAnsi" w:cstheme="majorBidi"/>
       <w:b/>
       <w:bCs/>
-      <w:color w:val="4F81BD" w:themeColor="accent1"/>
+      <w:color w:val="345A8A" w:themeColor="accent1" w:themeShade="B5"/>
       <w:sz w:val="32"/>
       <w:szCs w:val="32"/>
     </w:rPr>
   </w:style>
   <w:style w:type="paragraph" w:styleId="Heading2">
-    <w:name w:val="Heading 2"/>
+    <w:name w:val="heading 2"/>
     <w:basedOn w:val="Normal"/>
     <w:next w:val="BodyText"/>
     <w:uiPriority w:val="9"/>
     <w:unhideWhenUsed/>
     <w:qFormat/>
+    <w:rsid w:val="00D06ADF"/>
     <w:pPr>
       <w:keepNext/>
       <w:keepLines/>
@@ -4848,11 +5076,11 @@
       <w:bCs/>
       <w:color w:val="4F81BD" w:themeColor="accent1"/>
       <w:sz w:val="28"/>
-      <w:szCs w:val="28"/>
+      <w:szCs w:val="32"/>
     </w:rPr>
   </w:style>
   <w:style w:type="paragraph" w:styleId="Heading3">
-    <w:name w:val="Heading 3"/>
+    <w:name w:val="heading 3"/>
     <w:basedOn w:val="Normal"/>
     <w:next w:val="BodyText"/>
     <w:uiPriority w:val="9"/>
@@ -4869,12 +5097,12 @@
       <w:b/>
       <w:bCs/>
       <w:color w:val="4F81BD" w:themeColor="accent1"/>
-      <w:sz w:val="24"/>
-      <w:szCs w:val="24"/>
+      <w:sz w:val="28"/>
+      <w:szCs w:val="28"/>
     </w:rPr>
   </w:style>
   <w:style w:type="paragraph" w:styleId="Heading4">
-    <w:name w:val="Heading 4"/>
+    <w:name w:val="heading 4"/>
     <w:basedOn w:val="Normal"/>
     <w:next w:val="BodyText"/>
     <w:uiPriority w:val="9"/>
@@ -4888,15 +5116,14 @@
     </w:pPr>
     <w:rPr>
       <w:rFonts w:asciiTheme="majorHAnsi" w:eastAsiaTheme="majorEastAsia" w:hAnsiTheme="majorHAnsi" w:cstheme="majorBidi"/>
-      <w:i/>
+      <w:b/>
       <w:bCs/>
       <w:color w:val="4F81BD" w:themeColor="accent1"/>
       <w:sz w:val="24"/>
-      <w:szCs w:val="24"/>
     </w:rPr>
   </w:style>
   <w:style w:type="paragraph" w:styleId="Heading5">
-    <w:name w:val="Heading 5"/>
+    <w:name w:val="heading 5"/>
     <w:basedOn w:val="Normal"/>
     <w:next w:val="BodyText"/>
     <w:uiPriority w:val="9"/>
@@ -4910,14 +5137,14 @@
     </w:pPr>
     <w:rPr>
       <w:rFonts w:asciiTheme="majorHAnsi" w:eastAsiaTheme="majorEastAsia" w:hAnsiTheme="majorHAnsi" w:cstheme="majorBidi"/>
+      <w:i/>
       <w:iCs/>
       <w:color w:val="4F81BD" w:themeColor="accent1"/>
       <w:sz w:val="24"/>
-      <w:szCs w:val="24"/>
     </w:rPr>
   </w:style>
   <w:style w:type="paragraph" w:styleId="Heading6">
-    <w:name w:val="Heading 6"/>
+    <w:name w:val="heading 6"/>
     <w:basedOn w:val="Normal"/>
     <w:next w:val="BodyText"/>
     <w:uiPriority w:val="9"/>
@@ -4933,11 +5160,10 @@
       <w:rFonts w:asciiTheme="majorHAnsi" w:eastAsiaTheme="majorEastAsia" w:hAnsiTheme="majorHAnsi" w:cstheme="majorBidi"/>
       <w:color w:val="4F81BD" w:themeColor="accent1"/>
       <w:sz w:val="24"/>
-      <w:szCs w:val="24"/>
     </w:rPr>
   </w:style>
   <w:style w:type="paragraph" w:styleId="Heading7">
-    <w:name w:val="Heading 7"/>
+    <w:name w:val="heading 7"/>
     <w:basedOn w:val="Normal"/>
     <w:next w:val="BodyText"/>
     <w:uiPriority w:val="9"/>
@@ -4953,11 +5179,10 @@
       <w:rFonts w:asciiTheme="majorHAnsi" w:eastAsiaTheme="majorEastAsia" w:hAnsiTheme="majorHAnsi" w:cstheme="majorBidi"/>
       <w:color w:val="4F81BD" w:themeColor="accent1"/>
       <w:sz w:val="24"/>
-      <w:szCs w:val="24"/>
     </w:rPr>
   </w:style>
   <w:style w:type="paragraph" w:styleId="Heading8">
-    <w:name w:val="Heading 8"/>
+    <w:name w:val="heading 8"/>
     <w:basedOn w:val="Normal"/>
     <w:next w:val="BodyText"/>
     <w:uiPriority w:val="9"/>
@@ -4973,11 +5198,10 @@
       <w:rFonts w:asciiTheme="majorHAnsi" w:eastAsiaTheme="majorEastAsia" w:hAnsiTheme="majorHAnsi" w:cstheme="majorBidi"/>
       <w:color w:val="4F81BD" w:themeColor="accent1"/>
       <w:sz w:val="24"/>
-      <w:szCs w:val="24"/>
     </w:rPr>
   </w:style>
   <w:style w:type="paragraph" w:styleId="Heading9">
-    <w:name w:val="Heading 9"/>
+    <w:name w:val="heading 9"/>
     <w:basedOn w:val="Normal"/>
     <w:next w:val="BodyText"/>
     <w:uiPriority w:val="9"/>
@@ -4993,8 +5217,142 @@
       <w:rFonts w:asciiTheme="majorHAnsi" w:eastAsiaTheme="majorEastAsia" w:hAnsiTheme="majorHAnsi" w:cstheme="majorBidi"/>
       <w:color w:val="4F81BD" w:themeColor="accent1"/>
       <w:sz w:val="24"/>
-      <w:szCs w:val="24"/>
     </w:rPr>
+  </w:style>
+  <w:style w:type="character" w:default="1" w:styleId="DefaultParagraphFont">
+    <w:name w:val="Default Paragraph Font"/>
+    <w:uiPriority w:val="1"/>
+    <w:semiHidden/>
+    <w:unhideWhenUsed/>
+  </w:style>
+  <w:style w:type="table" w:default="1" w:styleId="TableNormal">
+    <w:name w:val="Normal Table"/>
+    <w:uiPriority w:val="99"/>
+    <w:semiHidden/>
+    <w:unhideWhenUsed/>
+    <w:tblPr>
+      <w:tblInd w:w="0" w:type="dxa"/>
+      <w:tblCellMar>
+        <w:top w:w="0" w:type="dxa"/>
+        <w:left w:w="108" w:type="dxa"/>
+        <w:bottom w:w="0" w:type="dxa"/>
+        <w:right w:w="108" w:type="dxa"/>
+      </w:tblCellMar>
+    </w:tblPr>
+  </w:style>
+  <w:style w:type="numbering" w:default="1" w:styleId="NoList">
+    <w:name w:val="No List"/>
+    <w:uiPriority w:val="99"/>
+    <w:semiHidden/>
+    <w:unhideWhenUsed/>
+  </w:style>
+  <w:style w:type="paragraph" w:styleId="BodyText">
+    <w:name w:val="Body Text"/>
+    <w:basedOn w:val="Normal"/>
+    <w:link w:val="BodyTextChar"/>
+    <w:qFormat/>
+    <w:rsid w:val="00CC5CB4"/>
+    <w:pPr>
+      <w:spacing w:before="180" w:after="180"/>
+    </w:pPr>
+    <w:rPr>
+      <w:rFonts w:asciiTheme="majorHAnsi" w:hAnsiTheme="majorHAnsi"/>
+    </w:rPr>
+  </w:style>
+  <w:style w:type="paragraph" w:customStyle="1" w:styleId="FirstParagraph">
+    <w:name w:val="First Paragraph"/>
+    <w:basedOn w:val="BodyText"/>
+    <w:next w:val="BodyText"/>
+    <w:qFormat/>
+  </w:style>
+  <w:style w:type="paragraph" w:customStyle="1" w:styleId="Compact">
+    <w:name w:val="Compact"/>
+    <w:basedOn w:val="BodyText"/>
+    <w:qFormat/>
+    <w:pPr>
+      <w:spacing w:before="36" w:after="36"/>
+    </w:pPr>
+  </w:style>
+  <w:style w:type="paragraph" w:styleId="Title">
+    <w:name w:val="Title"/>
+    <w:basedOn w:val="Normal"/>
+    <w:next w:val="BodyText"/>
+    <w:qFormat/>
+    <w:rsid w:val="00D06ADF"/>
+    <w:pPr>
+      <w:keepNext/>
+      <w:keepLines/>
+      <w:spacing w:before="480" w:after="240"/>
+    </w:pPr>
+    <w:rPr>
+      <w:rFonts w:asciiTheme="majorHAnsi" w:eastAsiaTheme="majorEastAsia" w:hAnsiTheme="majorHAnsi" w:cstheme="majorBidi"/>
+      <w:b/>
+      <w:bCs/>
+      <w:color w:val="345A8A" w:themeColor="accent1" w:themeShade="B5"/>
+      <w:sz w:val="32"/>
+      <w:szCs w:val="36"/>
+    </w:rPr>
+  </w:style>
+  <w:style w:type="paragraph" w:styleId="Subtitle">
+    <w:name w:val="Subtitle"/>
+    <w:basedOn w:val="Title"/>
+    <w:next w:val="BodyText"/>
+    <w:qFormat/>
+    <w:pPr>
+      <w:spacing w:before="240"/>
+      <w:jc w:val="center"/>
+    </w:pPr>
+    <w:rPr>
+      <w:sz w:val="30"/>
+      <w:szCs w:val="30"/>
+    </w:rPr>
+  </w:style>
+  <w:style w:type="paragraph" w:customStyle="1" w:styleId="Author">
+    <w:name w:val="Author"/>
+    <w:next w:val="BodyText"/>
+    <w:qFormat/>
+    <w:rsid w:val="00D06ADF"/>
+    <w:pPr>
+      <w:keepNext/>
+      <w:keepLines/>
+    </w:pPr>
+    <w:rPr>
+      <w:rFonts w:asciiTheme="majorHAnsi" w:hAnsiTheme="majorHAnsi"/>
+      <w:sz w:val="20"/>
+    </w:rPr>
+  </w:style>
+  <w:style w:type="paragraph" w:styleId="Date">
+    <w:name w:val="Date"/>
+    <w:next w:val="BodyText"/>
+    <w:qFormat/>
+    <w:rsid w:val="00D06ADF"/>
+    <w:pPr>
+      <w:keepNext/>
+      <w:keepLines/>
+    </w:pPr>
+    <w:rPr>
+      <w:rFonts w:asciiTheme="majorHAnsi" w:hAnsiTheme="majorHAnsi"/>
+      <w:sz w:val="20"/>
+    </w:rPr>
+  </w:style>
+  <w:style w:type="paragraph" w:customStyle="1" w:styleId="Abstract">
+    <w:name w:val="Abstract"/>
+    <w:basedOn w:val="Normal"/>
+    <w:next w:val="BodyText"/>
+    <w:qFormat/>
+    <w:pPr>
+      <w:keepNext/>
+      <w:keepLines/>
+      <w:spacing w:before="300" w:after="300"/>
+    </w:pPr>
+    <w:rPr>
+      <w:szCs w:val="20"/>
+    </w:rPr>
+  </w:style>
+  <w:style w:type="paragraph" w:styleId="Bibliography">
+    <w:name w:val="Bibliography"/>
+    <w:basedOn w:val="Normal"/>
+    <w:qFormat/>
   </w:style>
   <w:style w:type="paragraph" w:styleId="BlockText">
     <w:name w:val="Block Text"/>
@@ -5005,25 +5363,22 @@
     <w:qFormat/>
     <w:pPr>
       <w:spacing w:before="100" w:after="100"/>
-      <w:ind w:firstLine="0" w:left="480" w:right="480"/>
     </w:pPr>
+    <w:rPr>
+      <w:rFonts w:eastAsiaTheme="majorEastAsia" w:cstheme="majorBidi"/>
+      <w:bCs/>
+      <w:szCs w:val="20"/>
+    </w:rPr>
   </w:style>
   <w:style w:type="paragraph" w:styleId="FootnoteText">
-    <w:name w:val="Footnote Text"/>
+    <w:name w:val="footnote text"/>
     <w:basedOn w:val="Normal"/>
-    <w:next w:val="FootnoteText"/>
     <w:uiPriority w:val="9"/>
     <w:unhideWhenUsed/>
     <w:qFormat/>
   </w:style>
-  <w:style w:type="character" w:default="1" w:styleId="DefaultParagraphFont">
-    <w:name w:val="Default Paragraph Font"/>
-    <w:semiHidden/>
-    <w:unhideWhenUsed/>
-  </w:style>
-  <w:style w:type="table" w:default="1" w:styleId="Table">
+  <w:style w:type="table" w:customStyle="1" w:styleId="Table">
     <w:name w:val="Table"/>
-    <w:basedOn w:val="TableNormal"/>
     <w:semiHidden/>
     <w:unhideWhenUsed/>
     <w:qFormat/>
@@ -5055,11 +5410,11 @@
     <w:basedOn w:val="Normal"/>
   </w:style>
   <w:style w:type="paragraph" w:styleId="Caption">
-    <w:name w:val="Caption"/>
+    <w:name w:val="caption"/>
     <w:basedOn w:val="Normal"/>
-    <w:link w:val="BodyTextChar"/>
+    <w:link w:val="CaptionChar"/>
     <w:pPr>
-      <w:spacing w:before="0" w:after="120"/>
+      <w:spacing w:after="120"/>
     </w:pPr>
     <w:rPr>
       <w:i/>
@@ -5087,29 +5442,31 @@
       <w:keepNext/>
     </w:pPr>
   </w:style>
-  <w:style w:type="character" w:customStyle="1" w:styleId="BodyTextChar">
-    <w:name w:val="Body Text Char"/>
+  <w:style w:type="character" w:customStyle="1" w:styleId="CaptionChar">
+    <w:name w:val="Caption Char"/>
     <w:basedOn w:val="DefaultParagraphFont"/>
-    <w:link w:val="BodyText"/>
+    <w:link w:val="Caption"/>
   </w:style>
   <w:style w:type="character" w:customStyle="1" w:styleId="VerbatimChar">
     <w:name w:val="Verbatim Char"/>
-    <w:basedOn w:val="BodyTextChar"/>
+    <w:basedOn w:val="CaptionChar"/>
+    <w:link w:val="SourceCode"/>
+    <w:rsid w:val="00396748"/>
     <w:rPr>
       <w:rFonts w:ascii="Consolas" w:hAnsi="Consolas"/>
-      <w:sz w:val="22"/>
+      <w:sz w:val="16"/>
     </w:rPr>
   </w:style>
   <w:style w:type="character" w:styleId="FootnoteReference">
-    <w:name w:val="Footnote Reference"/>
-    <w:basedOn w:val="BodyTextChar"/>
+    <w:name w:val="footnote reference"/>
+    <w:basedOn w:val="CaptionChar"/>
     <w:rPr>
       <w:vertAlign w:val="superscript"/>
     </w:rPr>
   </w:style>
   <w:style w:type="character" w:styleId="Hyperlink">
     <w:name w:val="Hyperlink"/>
-    <w:basedOn w:val="BodyTextChar"/>
+    <w:basedOn w:val="CaptionChar"/>
     <w:rPr>
       <w:color w:val="4F81BD" w:themeColor="accent1"/>
     </w:rPr>
@@ -5126,7 +5483,6 @@
       <w:outlineLvl w:val="9"/>
     </w:pPr>
     <w:rPr>
-      <w:rFonts w:asciiTheme="majorHAnsi" w:eastAsiaTheme="majorEastAsia" w:hAnsiTheme="majorHAnsi" w:cstheme="majorBidi"/>
       <w:b w:val="0"/>
       <w:bCs w:val="0"/>
       <w:color w:val="365F91" w:themeColor="accent1" w:themeShade="BF"/>
@@ -5136,268 +5492,397 @@
     <w:name w:val="Source Code"/>
     <w:basedOn w:val="Normal"/>
     <w:link w:val="VerbatimChar"/>
+    <w:rsid w:val="00396748"/>
     <w:pPr>
-      <w:wordWrap w:val="off"/>
-      <w:shd w:val="clear" w:fill="f8f8f8"/>
+      <w:wordWrap w:val="0"/>
     </w:pPr>
+    <w:rPr>
+      <w:rFonts w:ascii="Consolas" w:hAnsi="Consolas"/>
+      <w:sz w:val="16"/>
+    </w:rPr>
   </w:style>
   <w:style w:type="character" w:customStyle="1" w:styleId="KeywordTok">
     <w:name w:val="KeywordTok"/>
     <w:basedOn w:val="VerbatimChar"/>
+    <w:rsid w:val="00E53BB9"/>
     <w:rPr>
-      <w:color w:val="204a87"/>
-      <w:shd w:val="clear" w:fill="f8f8f8"/>
+      <w:rFonts w:ascii="Consolas" w:hAnsi="Consolas"/>
       <w:b/>
+      <w:color w:val="000000" w:themeColor="text1"/>
+      <w:sz w:val="16"/>
+      <w:bdr w:val="none" w:sz="0" w:space="0" w:color="auto"/>
+      <w:shd w:val="clear" w:color="auto" w:fill="auto"/>
     </w:rPr>
   </w:style>
   <w:style w:type="character" w:customStyle="1" w:styleId="DataTypeTok">
     <w:name w:val="DataTypeTok"/>
     <w:basedOn w:val="VerbatimChar"/>
+    <w:rsid w:val="00E53BB9"/>
     <w:rPr>
-      <w:color w:val="204a87"/>
-      <w:shd w:val="clear" w:fill="f8f8f8"/>
+      <w:rFonts w:ascii="Consolas" w:hAnsi="Consolas"/>
+      <w:color w:val="000000" w:themeColor="text1"/>
+      <w:sz w:val="16"/>
+      <w:bdr w:val="none" w:sz="0" w:space="0" w:color="auto"/>
+      <w:shd w:val="clear" w:color="auto" w:fill="auto"/>
     </w:rPr>
   </w:style>
   <w:style w:type="character" w:customStyle="1" w:styleId="DecValTok">
     <w:name w:val="DecValTok"/>
     <w:basedOn w:val="VerbatimChar"/>
+    <w:rsid w:val="0001319C"/>
     <w:rPr>
-      <w:color w:val="0000cf"/>
-      <w:shd w:val="clear" w:fill="f8f8f8"/>
+      <w:rFonts w:ascii="Consolas" w:hAnsi="Consolas"/>
+      <w:color w:val="000000" w:themeColor="text1"/>
+      <w:sz w:val="16"/>
+      <w:bdr w:val="none" w:sz="0" w:space="0" w:color="auto"/>
+      <w:shd w:val="clear" w:color="auto" w:fill="auto"/>
     </w:rPr>
   </w:style>
   <w:style w:type="character" w:customStyle="1" w:styleId="BaseNTok">
     <w:name w:val="BaseNTok"/>
     <w:basedOn w:val="VerbatimChar"/>
     <w:rPr>
-      <w:color w:val="0000cf"/>
-      <w:shd w:val="clear" w:fill="f8f8f8"/>
+      <w:rFonts w:ascii="Consolas" w:hAnsi="Consolas"/>
+      <w:color w:val="0000CF"/>
+      <w:sz w:val="20"/>
+      <w:shd w:val="clear" w:color="auto" w:fill="F8F8F8"/>
     </w:rPr>
   </w:style>
   <w:style w:type="character" w:customStyle="1" w:styleId="FloatTok">
     <w:name w:val="FloatTok"/>
     <w:basedOn w:val="VerbatimChar"/>
     <w:rPr>
-      <w:color w:val="0000cf"/>
-      <w:shd w:val="clear" w:fill="f8f8f8"/>
+      <w:rFonts w:ascii="Consolas" w:hAnsi="Consolas"/>
+      <w:color w:val="0000CF"/>
+      <w:sz w:val="20"/>
+      <w:shd w:val="clear" w:color="auto" w:fill="F8F8F8"/>
     </w:rPr>
   </w:style>
   <w:style w:type="character" w:customStyle="1" w:styleId="ConstantTok">
     <w:name w:val="ConstantTok"/>
     <w:basedOn w:val="VerbatimChar"/>
     <w:rPr>
+      <w:rFonts w:ascii="Consolas" w:hAnsi="Consolas"/>
       <w:color w:val="000000"/>
-      <w:shd w:val="clear" w:fill="f8f8f8"/>
+      <w:sz w:val="20"/>
+      <w:shd w:val="clear" w:color="auto" w:fill="F8F8F8"/>
     </w:rPr>
   </w:style>
   <w:style w:type="character" w:customStyle="1" w:styleId="CharTok">
     <w:name w:val="CharTok"/>
     <w:basedOn w:val="VerbatimChar"/>
     <w:rPr>
-      <w:color w:val="4e9a06"/>
-      <w:shd w:val="clear" w:fill="f8f8f8"/>
+      <w:rFonts w:ascii="Consolas" w:hAnsi="Consolas"/>
+      <w:color w:val="4E9A06"/>
+      <w:sz w:val="20"/>
+      <w:shd w:val="clear" w:color="auto" w:fill="F8F8F8"/>
     </w:rPr>
   </w:style>
   <w:style w:type="character" w:customStyle="1" w:styleId="SpecialCharTok">
     <w:name w:val="SpecialCharTok"/>
     <w:basedOn w:val="VerbatimChar"/>
     <w:rPr>
+      <w:rFonts w:ascii="Consolas" w:hAnsi="Consolas"/>
       <w:color w:val="000000"/>
-      <w:shd w:val="clear" w:fill="f8f8f8"/>
+      <w:sz w:val="20"/>
+      <w:shd w:val="clear" w:color="auto" w:fill="F8F8F8"/>
     </w:rPr>
   </w:style>
   <w:style w:type="character" w:customStyle="1" w:styleId="StringTok">
     <w:name w:val="StringTok"/>
     <w:basedOn w:val="VerbatimChar"/>
+    <w:rsid w:val="00E53BB9"/>
     <w:rPr>
-      <w:color w:val="4e9a06"/>
-      <w:shd w:val="clear" w:fill="f8f8f8"/>
+      <w:rFonts w:ascii="Consolas" w:hAnsi="Consolas"/>
+      <w:color w:val="000000" w:themeColor="text1"/>
+      <w:sz w:val="16"/>
+      <w:bdr w:val="none" w:sz="0" w:space="0" w:color="auto"/>
+      <w:shd w:val="clear" w:color="auto" w:fill="auto"/>
     </w:rPr>
   </w:style>
   <w:style w:type="character" w:customStyle="1" w:styleId="VerbatimStringTok">
     <w:name w:val="VerbatimStringTok"/>
     <w:basedOn w:val="VerbatimChar"/>
+    <w:rsid w:val="007F082B"/>
     <w:rPr>
-      <w:color w:val="4e9a06"/>
-      <w:shd w:val="clear" w:fill="f8f8f8"/>
+      <w:rFonts w:ascii="Consolas" w:hAnsi="Consolas"/>
+      <w:color w:val="000000" w:themeColor="text1"/>
+      <w:sz w:val="20"/>
+      <w:bdr w:val="none" w:sz="0" w:space="0" w:color="auto"/>
+      <w:shd w:val="clear" w:color="auto" w:fill="auto"/>
     </w:rPr>
   </w:style>
   <w:style w:type="character" w:customStyle="1" w:styleId="SpecialStringTok">
     <w:name w:val="SpecialStringTok"/>
     <w:basedOn w:val="VerbatimChar"/>
     <w:rPr>
-      <w:color w:val="4e9a06"/>
-      <w:shd w:val="clear" w:fill="f8f8f8"/>
+      <w:rFonts w:ascii="Consolas" w:hAnsi="Consolas"/>
+      <w:color w:val="4E9A06"/>
+      <w:sz w:val="20"/>
+      <w:shd w:val="clear" w:color="auto" w:fill="F8F8F8"/>
     </w:rPr>
   </w:style>
   <w:style w:type="character" w:customStyle="1" w:styleId="ImportTok">
     <w:name w:val="ImportTok"/>
     <w:basedOn w:val="VerbatimChar"/>
     <w:rPr>
-      <w:shd w:val="clear" w:fill="f8f8f8"/>
+      <w:rFonts w:ascii="Consolas" w:hAnsi="Consolas"/>
+      <w:sz w:val="20"/>
+      <w:shd w:val="clear" w:color="auto" w:fill="F8F8F8"/>
     </w:rPr>
   </w:style>
   <w:style w:type="character" w:customStyle="1" w:styleId="CommentTok">
     <w:name w:val="CommentTok"/>
     <w:basedOn w:val="VerbatimChar"/>
+    <w:rsid w:val="0001319C"/>
     <w:rPr>
-      <w:color w:val="8f5902"/>
-      <w:shd w:val="clear" w:fill="f8f8f8"/>
+      <w:rFonts w:ascii="Consolas" w:hAnsi="Consolas"/>
       <w:i/>
+      <w:color w:val="000000" w:themeColor="text1"/>
+      <w:sz w:val="16"/>
+      <w:bdr w:val="none" w:sz="0" w:space="0" w:color="auto"/>
+      <w:shd w:val="clear" w:color="auto" w:fill="auto"/>
     </w:rPr>
   </w:style>
   <w:style w:type="character" w:customStyle="1" w:styleId="DocumentationTok">
     <w:name w:val="DocumentationTok"/>
     <w:basedOn w:val="VerbatimChar"/>
     <w:rPr>
-      <w:color w:val="8f5902"/>
-      <w:shd w:val="clear" w:fill="f8f8f8"/>
+      <w:rFonts w:ascii="Consolas" w:hAnsi="Consolas"/>
       <w:b/>
       <w:i/>
+      <w:color w:val="8F5902"/>
+      <w:sz w:val="20"/>
+      <w:shd w:val="clear" w:color="auto" w:fill="F8F8F8"/>
     </w:rPr>
   </w:style>
   <w:style w:type="character" w:customStyle="1" w:styleId="AnnotationTok">
     <w:name w:val="AnnotationTok"/>
     <w:basedOn w:val="VerbatimChar"/>
     <w:rPr>
-      <w:color w:val="8f5902"/>
-      <w:shd w:val="clear" w:fill="f8f8f8"/>
+      <w:rFonts w:ascii="Consolas" w:hAnsi="Consolas"/>
       <w:b/>
       <w:i/>
+      <w:color w:val="8F5902"/>
+      <w:sz w:val="20"/>
+      <w:shd w:val="clear" w:color="auto" w:fill="F8F8F8"/>
     </w:rPr>
   </w:style>
   <w:style w:type="character" w:customStyle="1" w:styleId="CommentVarTok">
     <w:name w:val="CommentVarTok"/>
     <w:basedOn w:val="VerbatimChar"/>
     <w:rPr>
-      <w:color w:val="8f5902"/>
-      <w:shd w:val="clear" w:fill="f8f8f8"/>
+      <w:rFonts w:ascii="Consolas" w:hAnsi="Consolas"/>
       <w:b/>
       <w:i/>
+      <w:color w:val="8F5902"/>
+      <w:sz w:val="20"/>
+      <w:shd w:val="clear" w:color="auto" w:fill="F8F8F8"/>
     </w:rPr>
   </w:style>
   <w:style w:type="character" w:customStyle="1" w:styleId="OtherTok">
     <w:name w:val="OtherTok"/>
     <w:basedOn w:val="VerbatimChar"/>
     <w:rPr>
-      <w:color w:val="8f5902"/>
-      <w:shd w:val="clear" w:fill="f8f8f8"/>
+      <w:rFonts w:ascii="Consolas" w:hAnsi="Consolas"/>
+      <w:color w:val="8F5902"/>
+      <w:sz w:val="20"/>
+      <w:shd w:val="clear" w:color="auto" w:fill="F8F8F8"/>
     </w:rPr>
   </w:style>
   <w:style w:type="character" w:customStyle="1" w:styleId="FunctionTok">
     <w:name w:val="FunctionTok"/>
     <w:basedOn w:val="VerbatimChar"/>
     <w:rPr>
+      <w:rFonts w:ascii="Consolas" w:hAnsi="Consolas"/>
       <w:color w:val="000000"/>
-      <w:shd w:val="clear" w:fill="f8f8f8"/>
+      <w:sz w:val="20"/>
+      <w:shd w:val="clear" w:color="auto" w:fill="F8F8F8"/>
     </w:rPr>
   </w:style>
   <w:style w:type="character" w:customStyle="1" w:styleId="VariableTok">
     <w:name w:val="VariableTok"/>
     <w:basedOn w:val="VerbatimChar"/>
+    <w:rsid w:val="00CC5CB4"/>
     <w:rPr>
+      <w:rFonts w:ascii="Consolas" w:hAnsi="Consolas"/>
       <w:color w:val="000000"/>
-      <w:shd w:val="clear" w:fill="f8f8f8"/>
+      <w:sz w:val="20"/>
+      <w:shd w:val="clear" w:color="auto" w:fill="F8F8F8"/>
     </w:rPr>
   </w:style>
   <w:style w:type="character" w:customStyle="1" w:styleId="ControlFlowTok">
     <w:name w:val="ControlFlowTok"/>
     <w:basedOn w:val="VerbatimChar"/>
     <w:rPr>
-      <w:color w:val="204a87"/>
-      <w:shd w:val="clear" w:fill="f8f8f8"/>
+      <w:rFonts w:ascii="Consolas" w:hAnsi="Consolas"/>
       <w:b/>
+      <w:color w:val="204A87"/>
+      <w:sz w:val="20"/>
+      <w:shd w:val="clear" w:color="auto" w:fill="F8F8F8"/>
     </w:rPr>
   </w:style>
   <w:style w:type="character" w:customStyle="1" w:styleId="OperatorTok">
     <w:name w:val="OperatorTok"/>
     <w:basedOn w:val="VerbatimChar"/>
+    <w:rsid w:val="00E53BB9"/>
     <w:rPr>
-      <w:color w:val="ce5c00"/>
-      <w:shd w:val="clear" w:fill="f8f8f8"/>
+      <w:rFonts w:ascii="Consolas" w:hAnsi="Consolas"/>
       <w:b/>
+      <w:color w:val="000000" w:themeColor="text1"/>
+      <w:sz w:val="16"/>
+      <w:bdr w:val="none" w:sz="0" w:space="0" w:color="auto"/>
+      <w:shd w:val="clear" w:color="auto" w:fill="auto"/>
     </w:rPr>
   </w:style>
   <w:style w:type="character" w:customStyle="1" w:styleId="BuiltInTok">
     <w:name w:val="BuiltInTok"/>
     <w:basedOn w:val="VerbatimChar"/>
     <w:rPr>
-      <w:shd w:val="clear" w:fill="f8f8f8"/>
+      <w:rFonts w:ascii="Consolas" w:hAnsi="Consolas"/>
+      <w:sz w:val="20"/>
+      <w:shd w:val="clear" w:color="auto" w:fill="F8F8F8"/>
     </w:rPr>
   </w:style>
   <w:style w:type="character" w:customStyle="1" w:styleId="ExtensionTok">
     <w:name w:val="ExtensionTok"/>
     <w:basedOn w:val="VerbatimChar"/>
     <w:rPr>
-      <w:shd w:val="clear" w:fill="f8f8f8"/>
+      <w:rFonts w:ascii="Consolas" w:hAnsi="Consolas"/>
+      <w:sz w:val="20"/>
+      <w:shd w:val="clear" w:color="auto" w:fill="F8F8F8"/>
     </w:rPr>
   </w:style>
   <w:style w:type="character" w:customStyle="1" w:styleId="PreprocessorTok">
     <w:name w:val="PreprocessorTok"/>
     <w:basedOn w:val="VerbatimChar"/>
     <w:rPr>
-      <w:color w:val="8f5902"/>
-      <w:shd w:val="clear" w:fill="f8f8f8"/>
+      <w:rFonts w:ascii="Consolas" w:hAnsi="Consolas"/>
       <w:i/>
+      <w:color w:val="8F5902"/>
+      <w:sz w:val="20"/>
+      <w:shd w:val="clear" w:color="auto" w:fill="F8F8F8"/>
     </w:rPr>
   </w:style>
   <w:style w:type="character" w:customStyle="1" w:styleId="AttributeTok">
     <w:name w:val="AttributeTok"/>
     <w:basedOn w:val="VerbatimChar"/>
     <w:rPr>
-      <w:color w:val="c4a000"/>
-      <w:shd w:val="clear" w:fill="f8f8f8"/>
+      <w:rFonts w:ascii="Consolas" w:hAnsi="Consolas"/>
+      <w:color w:val="C4A000"/>
+      <w:sz w:val="20"/>
+      <w:shd w:val="clear" w:color="auto" w:fill="F8F8F8"/>
     </w:rPr>
   </w:style>
   <w:style w:type="character" w:customStyle="1" w:styleId="RegionMarkerTok">
     <w:name w:val="RegionMarkerTok"/>
     <w:basedOn w:val="VerbatimChar"/>
     <w:rPr>
-      <w:shd w:val="clear" w:fill="f8f8f8"/>
+      <w:rFonts w:ascii="Consolas" w:hAnsi="Consolas"/>
+      <w:sz w:val="20"/>
+      <w:shd w:val="clear" w:color="auto" w:fill="F8F8F8"/>
     </w:rPr>
   </w:style>
   <w:style w:type="character" w:customStyle="1" w:styleId="InformationTok">
     <w:name w:val="InformationTok"/>
     <w:basedOn w:val="VerbatimChar"/>
     <w:rPr>
-      <w:color w:val="8f5902"/>
-      <w:shd w:val="clear" w:fill="f8f8f8"/>
+      <w:rFonts w:ascii="Consolas" w:hAnsi="Consolas"/>
       <w:b/>
       <w:i/>
+      <w:color w:val="8F5902"/>
+      <w:sz w:val="20"/>
+      <w:shd w:val="clear" w:color="auto" w:fill="F8F8F8"/>
     </w:rPr>
   </w:style>
   <w:style w:type="character" w:customStyle="1" w:styleId="WarningTok">
     <w:name w:val="WarningTok"/>
     <w:basedOn w:val="VerbatimChar"/>
     <w:rPr>
-      <w:color w:val="8f5902"/>
-      <w:shd w:val="clear" w:fill="f8f8f8"/>
+      <w:rFonts w:ascii="Consolas" w:hAnsi="Consolas"/>
       <w:b/>
       <w:i/>
+      <w:color w:val="8F5902"/>
+      <w:sz w:val="20"/>
+      <w:shd w:val="clear" w:color="auto" w:fill="F8F8F8"/>
     </w:rPr>
   </w:style>
   <w:style w:type="character" w:customStyle="1" w:styleId="AlertTok">
     <w:name w:val="AlertTok"/>
     <w:basedOn w:val="VerbatimChar"/>
     <w:rPr>
-      <w:color w:val="ef2929"/>
-      <w:shd w:val="clear" w:fill="f8f8f8"/>
+      <w:rFonts w:ascii="Consolas" w:hAnsi="Consolas"/>
+      <w:color w:val="EF2929"/>
+      <w:sz w:val="20"/>
+      <w:shd w:val="clear" w:color="auto" w:fill="F8F8F8"/>
     </w:rPr>
   </w:style>
   <w:style w:type="character" w:customStyle="1" w:styleId="ErrorTok">
     <w:name w:val="ErrorTok"/>
     <w:basedOn w:val="VerbatimChar"/>
+    <w:rsid w:val="007C1F9C"/>
     <w:rPr>
-      <w:color w:val="a40000"/>
-      <w:shd w:val="clear" w:fill="f8f8f8"/>
+      <w:rFonts w:ascii="Consolas" w:hAnsi="Consolas"/>
       <w:b/>
+      <w:color w:val="000000" w:themeColor="text1"/>
+      <w:sz w:val="20"/>
+      <w:bdr w:val="none" w:sz="0" w:space="0" w:color="auto"/>
+      <w:shd w:val="clear" w:color="auto" w:fill="auto"/>
     </w:rPr>
   </w:style>
   <w:style w:type="character" w:customStyle="1" w:styleId="NormalTok">
     <w:name w:val="NormalTok"/>
     <w:basedOn w:val="VerbatimChar"/>
+    <w:rsid w:val="00E53BB9"/>
     <w:rPr>
-      <w:shd w:val="clear" w:fill="f8f8f8"/>
+      <w:rFonts w:ascii="Consolas" w:hAnsi="Consolas"/>
+      <w:sz w:val="16"/>
+      <w:bdr w:val="none" w:sz="0" w:space="0" w:color="auto"/>
+      <w:shd w:val="clear" w:color="auto" w:fill="auto"/>
+    </w:rPr>
+  </w:style>
+  <w:style w:type="paragraph" w:styleId="BalloonText">
+    <w:name w:val="Balloon Text"/>
+    <w:basedOn w:val="Normal"/>
+    <w:link w:val="BalloonTextChar"/>
+    <w:semiHidden/>
+    <w:unhideWhenUsed/>
+    <w:rsid w:val="00FD4A36"/>
+    <w:pPr>
+      <w:spacing w:after="0"/>
+    </w:pPr>
+    <w:rPr>
+      <w:rFonts w:ascii="Times New Roman" w:hAnsi="Times New Roman" w:cs="Times New Roman"/>
+      <w:sz w:val="18"/>
+      <w:szCs w:val="18"/>
+    </w:rPr>
+  </w:style>
+  <w:style w:type="character" w:customStyle="1" w:styleId="BalloonTextChar">
+    <w:name w:val="Balloon Text Char"/>
+    <w:basedOn w:val="DefaultParagraphFont"/>
+    <w:link w:val="BalloonText"/>
+    <w:semiHidden/>
+    <w:rsid w:val="00FD4A36"/>
+    <w:rPr>
+      <w:rFonts w:ascii="Times New Roman" w:hAnsi="Times New Roman" w:cs="Times New Roman"/>
+      <w:sz w:val="18"/>
+      <w:szCs w:val="18"/>
+    </w:rPr>
+  </w:style>
+  <w:style w:type="paragraph" w:customStyle="1" w:styleId="Style1">
+    <w:name w:val="Style1"/>
+    <w:basedOn w:val="Heading2"/>
+    <w:qFormat/>
+    <w:rsid w:val="00D06ADF"/>
+  </w:style>
+  <w:style w:type="character" w:customStyle="1" w:styleId="BodyTextChar">
+    <w:name w:val="Body Text Char"/>
+    <w:basedOn w:val="DefaultParagraphFont"/>
+    <w:link w:val="BodyText"/>
+    <w:rsid w:val="00CC5CB4"/>
+    <w:rPr>
+      <w:rFonts w:asciiTheme="majorHAnsi" w:hAnsiTheme="majorHAnsi"/>
+      <w:sz w:val="20"/>
     </w:rPr>
   </w:style>
 </w:styles>

</xml_diff>

<commit_message>
upd based on Garth's comments, rm boxplot
</commit_message>
<xml_diff>
--- a/software_corner.docx
+++ b/software_corner.docx
@@ -35,6 +35,24 @@
       <w:r>
         <w:t xml:space="preserve">Wang</w:t>
       </w:r>
+      <w:r>
+        <w:t xml:space="preserve"> </w:t>
+      </w:r>
+      <w:r>
+        <w:t xml:space="preserve">&amp;</w:t>
+      </w:r>
+      <w:r>
+        <w:t xml:space="preserve"> </w:t>
+      </w:r>
+      <w:r>
+        <w:t xml:space="preserve">Samuel</w:t>
+      </w:r>
+      <w:r>
+        <w:t xml:space="preserve"> </w:t>
+      </w:r>
+      <w:r>
+        <w:t xml:space="preserve">Mueller</w:t>
+      </w:r>
     </w:p>
     <w:p>
       <w:pPr>
@@ -95,7 +113,7 @@
         <w:t xml:space="preserve"> </w:t>
       </w:r>
       <w:r>
-        <w:t xml:space="preserve">23</w:t>
+        <w:t xml:space="preserve">24</w:t>
       </w:r>
     </w:p>
     <w:sdt>
@@ -2032,7 +2050,7 @@
         <w:rPr>
           <w:rStyle w:val="CommentTok"/>
         </w:rPr>
-        <w:t xml:space="preserve"># install.packages("mcvis")</w:t>
+        <w:t xml:space="preserve"># install.packages("mcvis") or remotes::install_github("kevinwang09/mcvis") for the development version</w:t>
       </w:r>
       <w:r>
         <w:br/>
@@ -2100,7 +2118,7 @@
         <w:rPr>
           <w:rStyle w:val="VerbatimChar"/>
         </w:rPr>
-        <w:t xml:space="preserve">##       X01  X02  X03  X04  X05</w:t>
+        <w:t xml:space="preserve">##        X1   X2   X3   X4 X5</w:t>
       </w:r>
       <w:r>
         <w:br/>
@@ -2109,43 +2127,7 @@
         <w:rPr>
           <w:rStyle w:val="VerbatimChar"/>
         </w:rPr>
-        <w:t xml:space="preserve">## tau1 0.59 0.23 0.10 0.06 0.02</w:t>
-      </w:r>
-      <w:r>
-        <w:br/>
-      </w:r>
-      <w:r>
-        <w:rPr>
-          <w:rStyle w:val="VerbatimChar"/>
-        </w:rPr>
-        <w:t xml:space="preserve">## tau2 0.10 0.14 0.03 0.01 0.72</w:t>
-      </w:r>
-      <w:r>
-        <w:br/>
-      </w:r>
-      <w:r>
-        <w:rPr>
-          <w:rStyle w:val="VerbatimChar"/>
-        </w:rPr>
-        <w:t xml:space="preserve">## tau3 0.55 0.15 0.25 0.02 0.02</w:t>
-      </w:r>
-      <w:r>
-        <w:br/>
-      </w:r>
-      <w:r>
-        <w:rPr>
-          <w:rStyle w:val="VerbatimChar"/>
-        </w:rPr>
-        <w:t xml:space="preserve">## tau4 0.06 0.02 0.01 0.04 0.87</w:t>
-      </w:r>
-      <w:r>
-        <w:br/>
-      </w:r>
-      <w:r>
-        <w:rPr>
-          <w:rStyle w:val="VerbatimChar"/>
-        </w:rPr>
-        <w:t xml:space="preserve">## tau5 0.51 0.12 0.15 0.22 0.00</w:t>
+        <w:t xml:space="preserve">## tau5 0.51 0.12 0.15 0.22  0</w:t>
       </w:r>
     </w:p>
     <w:p>
@@ -2173,18 +2155,10 @@
         </m:sSub>
       </m:oMath>
       <w:r>
-        <w:t xml:space="preserve">, the first column of</w:t>
-      </w:r>
-      <w:r>
-        <w:t xml:space="preserve"> </w:t>
-      </w:r>
-      <m:oMath>
-        <m:r>
-          <m:t>X</m:t>
-        </m:r>
-      </m:oMath>
-      <w:r>
-        <w:t xml:space="preserve">, is identified as the main variable causing multicollinearity. [Why? what is it about the table that indicates this? there are larger values in the X05 column for example. Or should we only look in the tau5 row?]</w:t>
+        <w:t xml:space="preserve"> </w:t>
+      </w:r>
+      <w:r>
+        <w:t xml:space="preserve">with the largest value of the MC-index, is identified as the main variable causing multicollinearity.</w:t>
       </w:r>
       <w:r>
         <w:t xml:space="preserve"> </w:t>
@@ -2239,7 +2213,7 @@
         <w:t xml:space="preserve"> </w:t>
       </w:r>
       <w:r>
-        <w:t xml:space="preserve">This plot gives us a quick indication of the sources of the multicollinearity, ordered by the magnitude. [The thickness of the line represents magnitude?]</w:t>
+        <w:t xml:space="preserve">This plot gives us a quick indication of the sources of the multicollinearity, ordered by the magnitude.</w:t>
       </w:r>
     </w:p>
     <w:p>
@@ -2398,7 +2372,7 @@
         <w:pStyle w:val="BodyText"/>
       </w:pPr>
       <w:r>
-        <w:t xml:space="preserve">We do expect multicollinearity in this data because measures such as radius, perimeter and area of nucle[i?] should be highly correlated. Performing</w:t>
+        <w:t xml:space="preserve">We do expect multicollinearity in this data because measures such as radius, perimeter and area of nuclei should be highly correlated. Performing</w:t>
       </w:r>
       <w:r>
         <w:t xml:space="preserve"> </w:t>
@@ -2462,6 +2436,114 @@
         </w:rPr>
         <w:t xml:space="preserve">(dplyr)</w:t>
       </w:r>
+      <w:r>
+        <w:br/>
+      </w:r>
+      <w:r>
+        <w:rPr>
+          <w:rStyle w:val="KeywordTok"/>
+        </w:rPr>
+        <w:t xml:space="preserve">library</w:t>
+      </w:r>
+      <w:r>
+        <w:rPr>
+          <w:rStyle w:val="NormalTok"/>
+        </w:rPr>
+        <w:t xml:space="preserve">(ggcorrplot)</w:t>
+      </w:r>
+      <w:r>
+        <w:br/>
+      </w:r>
+      <w:r>
+        <w:rPr>
+          <w:rStyle w:val="KeywordTok"/>
+        </w:rPr>
+        <w:t xml:space="preserve">data</w:t>
+      </w:r>
+      <w:r>
+        <w:rPr>
+          <w:rStyle w:val="NormalTok"/>
+        </w:rPr>
+        <w:t xml:space="preserve">(brca)</w:t>
+      </w:r>
+      <w:r>
+        <w:br/>
+      </w:r>
+      <w:r>
+        <w:rPr>
+          <w:rStyle w:val="NormalTok"/>
+        </w:rPr>
+        <w:t xml:space="preserve">x =</w:t>
+      </w:r>
+      <w:r>
+        <w:rPr>
+          <w:rStyle w:val="StringTok"/>
+        </w:rPr>
+        <w:t xml:space="preserve"> </w:t>
+      </w:r>
+      <w:r>
+        <w:rPr>
+          <w:rStyle w:val="KeywordTok"/>
+        </w:rPr>
+        <w:t xml:space="preserve">as.data.frame</w:t>
+      </w:r>
+      <w:r>
+        <w:rPr>
+          <w:rStyle w:val="NormalTok"/>
+        </w:rPr>
+        <w:t xml:space="preserve">(brca</w:t>
+      </w:r>
+      <w:r>
+        <w:rPr>
+          <w:rStyle w:val="OperatorTok"/>
+        </w:rPr>
+        <w:t xml:space="preserve">$</w:t>
+      </w:r>
+      <w:r>
+        <w:rPr>
+          <w:rStyle w:val="NormalTok"/>
+        </w:rPr>
+        <w:t xml:space="preserve">x[,</w:t>
+      </w:r>
+      <w:r>
+        <w:rPr>
+          <w:rStyle w:val="DecValTok"/>
+        </w:rPr>
+        <w:t xml:space="preserve">1</w:t>
+      </w:r>
+      <w:r>
+        <w:rPr>
+          <w:rStyle w:val="OperatorTok"/>
+        </w:rPr>
+        <w:t xml:space="preserve">:</w:t>
+      </w:r>
+      <w:r>
+        <w:rPr>
+          <w:rStyle w:val="DecValTok"/>
+        </w:rPr>
+        <w:t xml:space="preserve">10</w:t>
+      </w:r>
+      <w:r>
+        <w:rPr>
+          <w:rStyle w:val="NormalTok"/>
+        </w:rPr>
+        <w:t xml:space="preserve">])</w:t>
+      </w:r>
+      <w:r>
+        <w:br/>
+      </w:r>
+      <w:r>
+        <w:rPr>
+          <w:rStyle w:val="KeywordTok"/>
+        </w:rPr>
+        <w:t xml:space="preserve">colnames</w:t>
+      </w:r>
+      <w:r>
+        <w:rPr>
+          <w:rStyle w:val="NormalTok"/>
+        </w:rPr>
+        <w:t xml:space="preserve">(x)</w:t>
+      </w:r>
     </w:p>
     <w:p>
       <w:pPr>
@@ -2471,7 +2553,7 @@
         <w:rPr>
           <w:rStyle w:val="VerbatimChar"/>
         </w:rPr>
-        <w:t xml:space="preserve">## </w:t>
+        <w:t xml:space="preserve">##  [1] "radius_mean"      "texture_mean"     "perimeter_mean"   "area_mean"       </w:t>
       </w:r>
       <w:r>
         <w:br/>
@@ -2480,7 +2562,16 @@
         <w:rPr>
           <w:rStyle w:val="VerbatimChar"/>
         </w:rPr>
-        <w:t xml:space="preserve">## Attaching package: 'dplyr'</w:t>
+        <w:t xml:space="preserve">##  [5] "smoothness_mean"  "compactness_mean" "concavity_mean"   "concave_pts_mean"</w:t>
+      </w:r>
+      <w:r>
+        <w:br/>
+      </w:r>
+      <w:r>
+        <w:rPr>
+          <w:rStyle w:val="VerbatimChar"/>
+        </w:rPr>
+        <w:t xml:space="preserve">##  [9] "symmetry_mean"    "fractal_dim_mean"</w:t>
       </w:r>
     </w:p>
     <w:p>
@@ -2489,237 +2580,75 @@
       </w:pPr>
       <w:r>
         <w:rPr>
-          <w:rStyle w:val="VerbatimChar"/>
-        </w:rPr>
-        <w:t xml:space="preserve">## The following objects are masked from 'package:stats':</w:t>
-      </w:r>
-      <w:r>
-        <w:br/>
-      </w:r>
-      <w:r>
-        <w:rPr>
-          <w:rStyle w:val="VerbatimChar"/>
-        </w:rPr>
-        <w:t xml:space="preserve">## </w:t>
-      </w:r>
-      <w:r>
-        <w:br/>
-      </w:r>
-      <w:r>
-        <w:rPr>
-          <w:rStyle w:val="VerbatimChar"/>
-        </w:rPr>
-        <w:t xml:space="preserve">##     filter, lag</w:t>
-      </w:r>
-    </w:p>
-    <w:p>
-      <w:pPr>
-        <w:pStyle w:val="SourceCode"/>
-      </w:pPr>
-      <w:r>
-        <w:rPr>
-          <w:rStyle w:val="VerbatimChar"/>
-        </w:rPr>
-        <w:t xml:space="preserve">## The following objects are masked from 'package:base':</w:t>
-      </w:r>
-      <w:r>
-        <w:br/>
-      </w:r>
-      <w:r>
-        <w:rPr>
-          <w:rStyle w:val="VerbatimChar"/>
-        </w:rPr>
-        <w:t xml:space="preserve">## </w:t>
-      </w:r>
-      <w:r>
-        <w:br/>
-      </w:r>
-      <w:r>
-        <w:rPr>
-          <w:rStyle w:val="VerbatimChar"/>
-        </w:rPr>
-        <w:t xml:space="preserve">##     intersect, setdiff, setequal, union</w:t>
-      </w:r>
-    </w:p>
-    <w:p>
-      <w:pPr>
-        <w:pStyle w:val="SourceCode"/>
-      </w:pPr>
-      <w:r>
-        <w:rPr>
           <w:rStyle w:val="KeywordTok"/>
         </w:rPr>
-        <w:t xml:space="preserve">library</w:t>
-      </w:r>
-      <w:r>
-        <w:rPr>
-          <w:rStyle w:val="NormalTok"/>
-        </w:rPr>
-        <w:t xml:space="preserve">(ggcorrplot)</w:t>
-      </w:r>
-    </w:p>
-    <w:p>
-      <w:pPr>
-        <w:pStyle w:val="SourceCode"/>
-      </w:pPr>
-      <w:r>
-        <w:rPr>
-          <w:rStyle w:val="VerbatimChar"/>
-        </w:rPr>
-        <w:t xml:space="preserve">## Loading required package: ggplot2</w:t>
-      </w:r>
-    </w:p>
-    <w:p>
-      <w:pPr>
-        <w:pStyle w:val="SourceCode"/>
-      </w:pPr>
+        <w:t xml:space="preserve">ggcorrplot</w:t>
+      </w:r>
+      <w:r>
+        <w:rPr>
+          <w:rStyle w:val="NormalTok"/>
+        </w:rPr>
+        <w:t xml:space="preserve">(</w:t>
+      </w:r>
       <w:r>
         <w:rPr>
           <w:rStyle w:val="KeywordTok"/>
         </w:rPr>
-        <w:t xml:space="preserve">data</w:t>
-      </w:r>
-      <w:r>
-        <w:rPr>
-          <w:rStyle w:val="NormalTok"/>
-        </w:rPr>
-        <w:t xml:space="preserve">(brca)</w:t>
-      </w:r>
-      <w:r>
-        <w:br/>
-      </w:r>
-      <w:r>
-        <w:rPr>
-          <w:rStyle w:val="NormalTok"/>
-        </w:rPr>
-        <w:t xml:space="preserve">x =</w:t>
+        <w:t xml:space="preserve">cor</w:t>
+      </w:r>
+      <w:r>
+        <w:rPr>
+          <w:rStyle w:val="NormalTok"/>
+        </w:rPr>
+        <w:t xml:space="preserve">(x), </w:t>
+      </w:r>
+      <w:r>
+        <w:rPr>
+          <w:rStyle w:val="DataTypeTok"/>
+        </w:rPr>
+        <w:t xml:space="preserve">type =</w:t>
+      </w:r>
+      <w:r>
+        <w:rPr>
+          <w:rStyle w:val="NormalTok"/>
+        </w:rPr>
+        <w:t xml:space="preserve"> </w:t>
       </w:r>
       <w:r>
         <w:rPr>
           <w:rStyle w:val="StringTok"/>
         </w:rPr>
-        <w:t xml:space="preserve"> </w:t>
-      </w:r>
-      <w:r>
-        <w:rPr>
-          <w:rStyle w:val="KeywordTok"/>
-        </w:rPr>
-        <w:t xml:space="preserve">as.data.frame</w:t>
-      </w:r>
-      <w:r>
-        <w:rPr>
-          <w:rStyle w:val="NormalTok"/>
-        </w:rPr>
-        <w:t xml:space="preserve">(brca</w:t>
-      </w:r>
-      <w:r>
-        <w:rPr>
-          <w:rStyle w:val="OperatorTok"/>
-        </w:rPr>
-        <w:t xml:space="preserve">$</w:t>
-      </w:r>
-      <w:r>
-        <w:rPr>
-          <w:rStyle w:val="NormalTok"/>
-        </w:rPr>
-        <w:t xml:space="preserve">x[,</w:t>
-      </w:r>
-      <w:r>
-        <w:rPr>
-          <w:rStyle w:val="DecValTok"/>
-        </w:rPr>
-        <w:t xml:space="preserve">1</w:t>
-      </w:r>
-      <w:r>
-        <w:rPr>
-          <w:rStyle w:val="OperatorTok"/>
-        </w:rPr>
-        <w:t xml:space="preserve">:</w:t>
-      </w:r>
-      <w:r>
-        <w:rPr>
-          <w:rStyle w:val="DecValTok"/>
-        </w:rPr>
-        <w:t xml:space="preserve">10</w:t>
-      </w:r>
-      <w:r>
-        <w:rPr>
-          <w:rStyle w:val="NormalTok"/>
-        </w:rPr>
-        <w:t xml:space="preserve">])</w:t>
-      </w:r>
-      <w:r>
-        <w:br/>
-      </w:r>
-      <w:r>
-        <w:rPr>
-          <w:rStyle w:val="KeywordTok"/>
-        </w:rPr>
-        <w:t xml:space="preserve">colnames</w:t>
-      </w:r>
-      <w:r>
-        <w:rPr>
-          <w:rStyle w:val="NormalTok"/>
-        </w:rPr>
-        <w:t xml:space="preserve">(x)</w:t>
-      </w:r>
-    </w:p>
-    <w:p>
-      <w:pPr>
-        <w:pStyle w:val="SourceCode"/>
-      </w:pPr>
-      <w:r>
-        <w:rPr>
-          <w:rStyle w:val="VerbatimChar"/>
-        </w:rPr>
-        <w:t xml:space="preserve">##  [1] "radius_mean"      "texture_mean"     "perimeter_mean"   "area_mean"       </w:t>
-      </w:r>
-      <w:r>
-        <w:br/>
-      </w:r>
-      <w:r>
-        <w:rPr>
-          <w:rStyle w:val="VerbatimChar"/>
-        </w:rPr>
-        <w:t xml:space="preserve">##  [5] "smoothness_mean"  "compactness_mean" "concavity_mean"   "concave_pts_mean"</w:t>
-      </w:r>
-      <w:r>
-        <w:br/>
-      </w:r>
-      <w:r>
-        <w:rPr>
-          <w:rStyle w:val="VerbatimChar"/>
-        </w:rPr>
-        <w:t xml:space="preserve">##  [9] "symmetry_mean"    "fractal_dim_mean"</w:t>
-      </w:r>
-    </w:p>
-    <w:p>
-      <w:pPr>
-        <w:pStyle w:val="SourceCode"/>
-      </w:pPr>
-      <w:r>
-        <w:rPr>
-          <w:rStyle w:val="KeywordTok"/>
-        </w:rPr>
-        <w:t xml:space="preserve">boxplot</w:t>
-      </w:r>
-      <w:r>
-        <w:rPr>
-          <w:rStyle w:val="NormalTok"/>
-        </w:rPr>
-        <w:t xml:space="preserve">(</w:t>
-      </w:r>
-      <w:r>
-        <w:rPr>
-          <w:rStyle w:val="KeywordTok"/>
-        </w:rPr>
-        <w:t xml:space="preserve">scale</w:t>
-      </w:r>
-      <w:r>
-        <w:rPr>
-          <w:rStyle w:val="NormalTok"/>
-        </w:rPr>
-        <w:t xml:space="preserve">(x))</w:t>
+        <w:t xml:space="preserve">"upper"</w:t>
+      </w:r>
+      <w:r>
+        <w:rPr>
+          <w:rStyle w:val="NormalTok"/>
+        </w:rPr>
+        <w:t xml:space="preserve">, </w:t>
+      </w:r>
+      <w:r>
+        <w:rPr>
+          <w:rStyle w:val="DataTypeTok"/>
+        </w:rPr>
+        <w:t xml:space="preserve">lab =</w:t>
+      </w:r>
+      <w:r>
+        <w:rPr>
+          <w:rStyle w:val="NormalTok"/>
+        </w:rPr>
+        <w:t xml:space="preserve"> </w:t>
+      </w:r>
+      <w:r>
+        <w:rPr>
+          <w:rStyle w:val="OtherTok"/>
+        </w:rPr>
+        <w:t xml:space="preserve">TRUE</w:t>
+      </w:r>
+      <w:r>
+        <w:rPr>
+          <w:rStyle w:val="NormalTok"/>
+        </w:rPr>
+        <w:t xml:space="preserve">)</w:t>
       </w:r>
     </w:p>
     <w:p>
@@ -2775,45 +2704,130 @@
       </w:pPr>
       <w:r>
         <w:rPr>
+          <w:rStyle w:val="NormalTok"/>
+        </w:rPr>
+        <w:t xml:space="preserve">(</w:t>
+      </w:r>
+      <w:r>
+        <w:rPr>
+          <w:rStyle w:val="DataTypeTok"/>
+        </w:rPr>
+        <w:t xml:space="preserve">mcvis_result =</w:t>
+      </w:r>
+      <w:r>
+        <w:rPr>
+          <w:rStyle w:val="NormalTok"/>
+        </w:rPr>
+        <w:t xml:space="preserve"> mcvis</w:t>
+      </w:r>
+      <w:r>
+        <w:rPr>
+          <w:rStyle w:val="OperatorTok"/>
+        </w:rPr>
+        <w:t xml:space="preserve">::</w:t>
+      </w:r>
+      <w:r>
+        <w:rPr>
           <w:rStyle w:val="KeywordTok"/>
         </w:rPr>
-        <w:t xml:space="preserve">ggcorrplot</w:t>
-      </w:r>
-      <w:r>
-        <w:rPr>
-          <w:rStyle w:val="NormalTok"/>
-        </w:rPr>
-        <w:t xml:space="preserve">(</w:t>
-      </w:r>
+        <w:t xml:space="preserve">mcvis</w:t>
+      </w:r>
+      <w:r>
+        <w:rPr>
+          <w:rStyle w:val="NormalTok"/>
+        </w:rPr>
+        <w:t xml:space="preserve">(x))</w:t>
+      </w:r>
+    </w:p>
+    <w:p>
+      <w:pPr>
+        <w:pStyle w:val="SourceCode"/>
+      </w:pPr>
+      <w:r>
+        <w:rPr>
+          <w:rStyle w:val="VerbatimChar"/>
+        </w:rPr>
+        <w:t xml:space="preserve">##       radius_mean texture_mean perimeter_mean area_mean smoothness_mean</w:t>
+      </w:r>
+      <w:r>
+        <w:br/>
+      </w:r>
+      <w:r>
+        <w:rPr>
+          <w:rStyle w:val="VerbatimChar"/>
+        </w:rPr>
+        <w:t xml:space="preserve">## tau10        0.36            0           0.64         0               0</w:t>
+      </w:r>
+      <w:r>
+        <w:br/>
+      </w:r>
+      <w:r>
+        <w:rPr>
+          <w:rStyle w:val="VerbatimChar"/>
+        </w:rPr>
+        <w:t xml:space="preserve">##       compactness_mean concavity_mean concave_pts_mean symmetry_mean</w:t>
+      </w:r>
+      <w:r>
+        <w:br/>
+      </w:r>
+      <w:r>
+        <w:rPr>
+          <w:rStyle w:val="VerbatimChar"/>
+        </w:rPr>
+        <w:t xml:space="preserve">## tau10                0              0                0             0</w:t>
+      </w:r>
+      <w:r>
+        <w:br/>
+      </w:r>
+      <w:r>
+        <w:rPr>
+          <w:rStyle w:val="VerbatimChar"/>
+        </w:rPr>
+        <w:t xml:space="preserve">##       fractal_dim_mean</w:t>
+      </w:r>
+      <w:r>
+        <w:br/>
+      </w:r>
+      <w:r>
+        <w:rPr>
+          <w:rStyle w:val="VerbatimChar"/>
+        </w:rPr>
+        <w:t xml:space="preserve">## tau10                0</w:t>
+      </w:r>
+    </w:p>
+    <w:p>
+      <w:pPr>
+        <w:pStyle w:val="SourceCode"/>
+      </w:pPr>
       <w:r>
         <w:rPr>
           <w:rStyle w:val="KeywordTok"/>
         </w:rPr>
-        <w:t xml:space="preserve">cor</w:t>
-      </w:r>
-      <w:r>
-        <w:rPr>
-          <w:rStyle w:val="NormalTok"/>
-        </w:rPr>
-        <w:t xml:space="preserve">(x), </w:t>
+        <w:t xml:space="preserve">plot</w:t>
+      </w:r>
+      <w:r>
+        <w:rPr>
+          <w:rStyle w:val="NormalTok"/>
+        </w:rPr>
+        <w:t xml:space="preserve">(mcvis_result, </w:t>
       </w:r>
       <w:r>
         <w:rPr>
           <w:rStyle w:val="DataTypeTok"/>
         </w:rPr>
-        <w:t xml:space="preserve">type =</w:t>
-      </w:r>
-      <w:r>
-        <w:rPr>
-          <w:rStyle w:val="NormalTok"/>
-        </w:rPr>
-        <w:t xml:space="preserve"> </w:t>
-      </w:r>
-      <w:r>
-        <w:rPr>
-          <w:rStyle w:val="StringTok"/>
-        </w:rPr>
-        <w:t xml:space="preserve">"upper"</w:t>
+        <w:t xml:space="preserve">var_max =</w:t>
+      </w:r>
+      <w:r>
+        <w:rPr>
+          <w:rStyle w:val="NormalTok"/>
+        </w:rPr>
+        <w:t xml:space="preserve"> </w:t>
+      </w:r>
+      <w:r>
+        <w:rPr>
+          <w:rStyle w:val="DecValTok"/>
+        </w:rPr>
+        <w:t xml:space="preserve">5</w:t>
       </w:r>
       <w:r>
         <w:rPr>
@@ -2825,7 +2839,7 @@
         <w:rPr>
           <w:rStyle w:val="DataTypeTok"/>
         </w:rPr>
-        <w:t xml:space="preserve">lab =</w:t>
+        <w:t xml:space="preserve">label_dodge =</w:t>
       </w:r>
       <w:r>
         <w:rPr>
@@ -2860,7 +2874,7 @@
               <a:graphicData uri="http://schemas.openxmlformats.org/drawingml/2006/picture">
                 <pic:pic>
                   <pic:nvPicPr>
-                    <pic:cNvPr descr="software_corner_files/figure-docx/unnamed-chunk-8-2.png" id="0" name="Picture"/>
+                    <pic:cNvPr descr="software_corner_files/figure-docx/unnamed-chunk-9-1.png" id="0" name="Picture"/>
                     <pic:cNvPicPr>
                       <a:picLocks noChangeArrowheads="1" noChangeAspect="1"/>
                     </pic:cNvPicPr>
@@ -2895,43 +2909,115 @@
     </w:p>
     <w:p>
       <w:pPr>
-        <w:pStyle w:val="SourceCode"/>
-      </w:pPr>
-      <w:r>
-        <w:rPr>
-          <w:rStyle w:val="NormalTok"/>
-        </w:rPr>
-        <w:t xml:space="preserve">(</w:t>
-      </w:r>
-      <w:r>
-        <w:rPr>
-          <w:rStyle w:val="DataTypeTok"/>
-        </w:rPr>
-        <w:t xml:space="preserve">mcvis_result =</w:t>
-      </w:r>
-      <w:r>
-        <w:rPr>
-          <w:rStyle w:val="NormalTok"/>
-        </w:rPr>
-        <w:t xml:space="preserve"> mcvis</w:t>
-      </w:r>
-      <w:r>
-        <w:rPr>
-          <w:rStyle w:val="OperatorTok"/>
-        </w:rPr>
-        <w:t xml:space="preserve">::</w:t>
-      </w:r>
-      <w:r>
-        <w:rPr>
-          <w:rStyle w:val="KeywordTok"/>
+        <w:pStyle w:val="BodyText"/>
+      </w:pPr>
+      <w:r>
+        <w:t xml:space="preserve">The MC-index identifies two variables as having a</w:t>
+      </w:r>
+      <w:r>
+        <w:t xml:space="preserve"> </w:t>
+      </w:r>
+      <w:r>
+        <w:t xml:space="preserve">“</w:t>
+      </w:r>
+      <w:r>
+        <w:t xml:space="preserve">Strong</w:t>
+      </w:r>
+      <w:r>
+        <w:t xml:space="preserve">”</w:t>
+      </w:r>
+      <w:r>
+        <w:t xml:space="preserve"> </w:t>
+      </w:r>
+      <w:r>
+        <w:t xml:space="preserve">MC-index value. Therefore, in this case we might be tempted to remove the</w:t>
+      </w:r>
+      <w:r>
+        <w:t xml:space="preserve"> </w:t>
+      </w:r>
+      <w:r>
+        <w:rPr>
+          <w:rStyle w:val="VerbatimChar"/>
+        </w:rPr>
+        <w:t xml:space="preserve">perimeter_mean</w:t>
+      </w:r>
+      <w:r>
+        <w:t xml:space="preserve"> </w:t>
+      </w:r>
+      <w:r>
+        <w:t xml:space="preserve">and</w:t>
+      </w:r>
+      <w:r>
+        <w:t xml:space="preserve"> </w:t>
+      </w:r>
+      <w:r>
+        <w:rPr>
+          <w:rStyle w:val="VerbatimChar"/>
+        </w:rPr>
+        <w:t xml:space="preserve">area_mean</w:t>
+      </w:r>
+      <w:r>
+        <w:t xml:space="preserve"> </w:t>
+      </w:r>
+      <w:r>
+        <w:t xml:space="preserve">from our design matrix as they provide very similar information as</w:t>
+      </w:r>
+      <w:r>
+        <w:t xml:space="preserve"> </w:t>
+      </w:r>
+      <w:r>
+        <w:rPr>
+          <w:rStyle w:val="VerbatimChar"/>
+        </w:rPr>
+        <w:t xml:space="preserve">radius_mean</w:t>
+      </w:r>
+      <w:r>
+        <w:t xml:space="preserve">. Once the strongest sources of multicollinearity is addressed, additional groups of variables causing multicollinearity may be identified. We can repeat</w:t>
+      </w:r>
+      <w:r>
+        <w:t xml:space="preserve"> </w:t>
+      </w:r>
+      <w:r>
+        <w:rPr>
+          <w:rStyle w:val="VerbatimChar"/>
         </w:rPr>
         <w:t xml:space="preserve">mcvis</w:t>
       </w:r>
       <w:r>
-        <w:rPr>
-          <w:rStyle w:val="NormalTok"/>
-        </w:rPr>
-        <w:t xml:space="preserve">(x))</w:t>
+        <w:t xml:space="preserve"> </w:t>
+      </w:r>
+      <w:r>
+        <w:t xml:space="preserve">to identify</w:t>
+      </w:r>
+      <w:r>
+        <w:t xml:space="preserve"> </w:t>
+      </w:r>
+      <w:r>
+        <w:rPr>
+          <w:rStyle w:val="VerbatimChar"/>
+        </w:rPr>
+        <w:t xml:space="preserve">concavity_mean</w:t>
+      </w:r>
+      <w:r>
+        <w:t xml:space="preserve"> </w:t>
+      </w:r>
+      <w:r>
+        <w:t xml:space="preserve">and</w:t>
+      </w:r>
+      <w:r>
+        <w:t xml:space="preserve"> </w:t>
+      </w:r>
+      <w:r>
+        <w:rPr>
+          <w:rStyle w:val="VerbatimChar"/>
+        </w:rPr>
+        <w:t xml:space="preserve">concave_pts_mean</w:t>
+      </w:r>
+      <w:r>
+        <w:t xml:space="preserve"> </w:t>
+      </w:r>
+      <w:r>
+        <w:t xml:space="preserve">as highly correlated variables.</w:t>
       </w:r>
     </w:p>
     <w:p>
@@ -2940,297 +3026,102 @@
       </w:pPr>
       <w:r>
         <w:rPr>
-          <w:rStyle w:val="VerbatimChar"/>
-        </w:rPr>
-        <w:t xml:space="preserve">##       radius_mean texture_mean perimeter_mean area_mean smoothness_mean</w:t>
+          <w:rStyle w:val="NormalTok"/>
+        </w:rPr>
+        <w:t xml:space="preserve">x2 =</w:t>
+      </w:r>
+      <w:r>
+        <w:rPr>
+          <w:rStyle w:val="StringTok"/>
+        </w:rPr>
+        <w:t xml:space="preserve"> </w:t>
+      </w:r>
+      <w:r>
+        <w:rPr>
+          <w:rStyle w:val="NormalTok"/>
+        </w:rPr>
+        <w:t xml:space="preserve">dplyr</w:t>
+      </w:r>
+      <w:r>
+        <w:rPr>
+          <w:rStyle w:val="OperatorTok"/>
+        </w:rPr>
+        <w:t xml:space="preserve">::</w:t>
+      </w:r>
+      <w:r>
+        <w:rPr>
+          <w:rStyle w:val="KeywordTok"/>
+        </w:rPr>
+        <w:t xml:space="preserve">select</w:t>
+      </w:r>
+      <w:r>
+        <w:rPr>
+          <w:rStyle w:val="NormalTok"/>
+        </w:rPr>
+        <w:t xml:space="preserve">(x, </w:t>
+      </w:r>
+      <w:r>
+        <w:rPr>
+          <w:rStyle w:val="OperatorTok"/>
+        </w:rPr>
+        <w:t xml:space="preserve">-</w:t>
+      </w:r>
+      <w:r>
+        <w:rPr>
+          <w:rStyle w:val="NormalTok"/>
+        </w:rPr>
+        <w:t xml:space="preserve">perimeter_mean, </w:t>
+      </w:r>
+      <w:r>
+        <w:rPr>
+          <w:rStyle w:val="OperatorTok"/>
+        </w:rPr>
+        <w:t xml:space="preserve">-</w:t>
+      </w:r>
+      <w:r>
+        <w:rPr>
+          <w:rStyle w:val="NormalTok"/>
+        </w:rPr>
+        <w:t xml:space="preserve">area_mean)</w:t>
       </w:r>
       <w:r>
         <w:br/>
       </w:r>
       <w:r>
         <w:rPr>
-          <w:rStyle w:val="VerbatimChar"/>
-        </w:rPr>
-        <w:t xml:space="preserve">## tau1         0.08         0.05           0.07      0.04            0.01</w:t>
-      </w:r>
-      <w:r>
-        <w:br/>
-      </w:r>
-      <w:r>
-        <w:rPr>
-          <w:rStyle w:val="VerbatimChar"/>
-        </w:rPr>
-        <w:t xml:space="preserve">## tau2         0.05         0.02           0.04      0.03            0.07</w:t>
-      </w:r>
-      <w:r>
-        <w:br/>
-      </w:r>
-      <w:r>
-        <w:rPr>
-          <w:rStyle w:val="VerbatimChar"/>
-        </w:rPr>
-        <w:t xml:space="preserve">## tau3         0.09         0.68           0.08      0.08            0.01</w:t>
-      </w:r>
-      <w:r>
-        <w:br/>
-      </w:r>
-      <w:r>
-        <w:rPr>
-          <w:rStyle w:val="VerbatimChar"/>
-        </w:rPr>
-        <w:t xml:space="preserve">## tau4         0.00         0.00           0.00      0.01            0.00</w:t>
-      </w:r>
-      <w:r>
-        <w:br/>
-      </w:r>
-      <w:r>
-        <w:rPr>
-          <w:rStyle w:val="VerbatimChar"/>
-        </w:rPr>
-        <w:t xml:space="preserve">## tau5         0.02         0.03           0.02      0.02            0.74</w:t>
-      </w:r>
-      <w:r>
-        <w:br/>
-      </w:r>
-      <w:r>
-        <w:rPr>
-          <w:rStyle w:val="VerbatimChar"/>
-        </w:rPr>
-        <w:t xml:space="preserve">## tau6         0.18         0.03           0.18      0.01            0.07</w:t>
-      </w:r>
-      <w:r>
-        <w:br/>
-      </w:r>
-      <w:r>
-        <w:rPr>
-          <w:rStyle w:val="VerbatimChar"/>
-        </w:rPr>
-        <w:t xml:space="preserve">## tau7         0.05         0.01           0.07      0.01            0.01</w:t>
-      </w:r>
-      <w:r>
-        <w:br/>
-      </w:r>
-      <w:r>
-        <w:rPr>
-          <w:rStyle w:val="VerbatimChar"/>
-        </w:rPr>
-        <w:t xml:space="preserve">## tau8         0.01         0.00           0.01      0.00            0.00</w:t>
-      </w:r>
-      <w:r>
-        <w:br/>
-      </w:r>
-      <w:r>
-        <w:rPr>
-          <w:rStyle w:val="VerbatimChar"/>
-        </w:rPr>
-        <w:t xml:space="preserve">## tau9         0.05         0.00           0.06      0.87            0.00</w:t>
-      </w:r>
-      <w:r>
-        <w:br/>
-      </w:r>
-      <w:r>
-        <w:rPr>
-          <w:rStyle w:val="VerbatimChar"/>
-        </w:rPr>
-        <w:t xml:space="preserve">## tau10        0.36         0.00           0.64      0.00            0.00</w:t>
-      </w:r>
-      <w:r>
-        <w:br/>
-      </w:r>
-      <w:r>
-        <w:rPr>
-          <w:rStyle w:val="VerbatimChar"/>
-        </w:rPr>
-        <w:t xml:space="preserve">##       compactness_mean concavity_mean concave_pts_mean symmetry_mean</w:t>
-      </w:r>
-      <w:r>
-        <w:br/>
-      </w:r>
-      <w:r>
-        <w:rPr>
-          <w:rStyle w:val="VerbatimChar"/>
-        </w:rPr>
-        <w:t xml:space="preserve">## tau1              0.09           0.09             0.11          0.09</w:t>
-      </w:r>
-      <w:r>
-        <w:br/>
-      </w:r>
-      <w:r>
-        <w:rPr>
-          <w:rStyle w:val="VerbatimChar"/>
-        </w:rPr>
-        <w:t xml:space="preserve">## tau2              0.11           0.03             0.08          0.01</w:t>
-      </w:r>
-      <w:r>
-        <w:br/>
-      </w:r>
-      <w:r>
-        <w:rPr>
-          <w:rStyle w:val="VerbatimChar"/>
-        </w:rPr>
-        <w:t xml:space="preserve">## tau3              0.01           0.01             0.01          0.02</w:t>
-      </w:r>
-      <w:r>
-        <w:br/>
-      </w:r>
-      <w:r>
-        <w:rPr>
-          <w:rStyle w:val="VerbatimChar"/>
-        </w:rPr>
-        <w:t xml:space="preserve">## tau4              0.00           0.01             0.01          0.96</w:t>
-      </w:r>
-      <w:r>
-        <w:br/>
-      </w:r>
-      <w:r>
-        <w:rPr>
-          <w:rStyle w:val="VerbatimChar"/>
-        </w:rPr>
-        <w:t xml:space="preserve">## tau5              0.01           0.12             0.01          0.02</w:t>
-      </w:r>
-      <w:r>
-        <w:br/>
-      </w:r>
-      <w:r>
-        <w:rPr>
-          <w:rStyle w:val="VerbatimChar"/>
-        </w:rPr>
-        <w:t xml:space="preserve">## tau6              0.06           0.10             0.07          0.03</w:t>
-      </w:r>
-      <w:r>
-        <w:br/>
-      </w:r>
-      <w:r>
-        <w:rPr>
-          <w:rStyle w:val="VerbatimChar"/>
-        </w:rPr>
-        <w:t xml:space="preserve">## tau7              0.16           0.64             0.01          0.01</w:t>
-      </w:r>
-      <w:r>
-        <w:br/>
-      </w:r>
-      <w:r>
-        <w:rPr>
-          <w:rStyle w:val="VerbatimChar"/>
-        </w:rPr>
-        <w:t xml:space="preserve">## tau8              0.00           0.14             0.82          0.00</w:t>
-      </w:r>
-      <w:r>
-        <w:br/>
-      </w:r>
-      <w:r>
-        <w:rPr>
-          <w:rStyle w:val="VerbatimChar"/>
-        </w:rPr>
-        <w:t xml:space="preserve">## tau9              0.00           0.01             0.00          0.00</w:t>
-      </w:r>
-      <w:r>
-        <w:br/>
-      </w:r>
-      <w:r>
-        <w:rPr>
-          <w:rStyle w:val="VerbatimChar"/>
-        </w:rPr>
-        <w:t xml:space="preserve">## tau10             0.00           0.00             0.00          0.00</w:t>
-      </w:r>
-      <w:r>
-        <w:br/>
-      </w:r>
-      <w:r>
-        <w:rPr>
-          <w:rStyle w:val="VerbatimChar"/>
-        </w:rPr>
-        <w:t xml:space="preserve">##       fractal_dim_mean</w:t>
-      </w:r>
-      <w:r>
-        <w:br/>
-      </w:r>
-      <w:r>
-        <w:rPr>
-          <w:rStyle w:val="VerbatimChar"/>
-        </w:rPr>
-        <w:t xml:space="preserve">## tau1              0.38</w:t>
-      </w:r>
-      <w:r>
-        <w:br/>
-      </w:r>
-      <w:r>
-        <w:rPr>
-          <w:rStyle w:val="VerbatimChar"/>
-        </w:rPr>
-        <w:t xml:space="preserve">## tau2              0.55</w:t>
-      </w:r>
-      <w:r>
-        <w:br/>
-      </w:r>
-      <w:r>
-        <w:rPr>
-          <w:rStyle w:val="VerbatimChar"/>
-        </w:rPr>
-        <w:t xml:space="preserve">## tau3              0.01</w:t>
-      </w:r>
-      <w:r>
-        <w:br/>
-      </w:r>
-      <w:r>
-        <w:rPr>
-          <w:rStyle w:val="VerbatimChar"/>
-        </w:rPr>
-        <w:t xml:space="preserve">## tau4              0.00</w:t>
-      </w:r>
-      <w:r>
-        <w:br/>
-      </w:r>
-      <w:r>
-        <w:rPr>
-          <w:rStyle w:val="VerbatimChar"/>
-        </w:rPr>
-        <w:t xml:space="preserve">## tau5              0.01</w:t>
-      </w:r>
-      <w:r>
-        <w:br/>
-      </w:r>
-      <w:r>
-        <w:rPr>
-          <w:rStyle w:val="VerbatimChar"/>
-        </w:rPr>
-        <w:t xml:space="preserve">## tau6              0.28</w:t>
-      </w:r>
-      <w:r>
-        <w:br/>
-      </w:r>
-      <w:r>
-        <w:rPr>
-          <w:rStyle w:val="VerbatimChar"/>
-        </w:rPr>
-        <w:t xml:space="preserve">## tau7              0.02</w:t>
-      </w:r>
-      <w:r>
-        <w:br/>
-      </w:r>
-      <w:r>
-        <w:rPr>
-          <w:rStyle w:val="VerbatimChar"/>
-        </w:rPr>
-        <w:t xml:space="preserve">## tau8              0.00</w:t>
-      </w:r>
-      <w:r>
-        <w:br/>
-      </w:r>
-      <w:r>
-        <w:rPr>
-          <w:rStyle w:val="VerbatimChar"/>
-        </w:rPr>
-        <w:t xml:space="preserve">## tau9              0.01</w:t>
-      </w:r>
-      <w:r>
-        <w:br/>
-      </w:r>
-      <w:r>
-        <w:rPr>
-          <w:rStyle w:val="VerbatimChar"/>
-        </w:rPr>
-        <w:t xml:space="preserve">## tau10             0.00</w:t>
+          <w:rStyle w:val="NormalTok"/>
+        </w:rPr>
+        <w:t xml:space="preserve">(</w:t>
+      </w:r>
+      <w:r>
+        <w:rPr>
+          <w:rStyle w:val="DataTypeTok"/>
+        </w:rPr>
+        <w:t xml:space="preserve">mcvis_result2 =</w:t>
+      </w:r>
+      <w:r>
+        <w:rPr>
+          <w:rStyle w:val="NormalTok"/>
+        </w:rPr>
+        <w:t xml:space="preserve"> mcvis</w:t>
+      </w:r>
+      <w:r>
+        <w:rPr>
+          <w:rStyle w:val="OperatorTok"/>
+        </w:rPr>
+        <w:t xml:space="preserve">::</w:t>
+      </w:r>
+      <w:r>
+        <w:rPr>
+          <w:rStyle w:val="KeywordTok"/>
+        </w:rPr>
+        <w:t xml:space="preserve">mcvis</w:t>
+      </w:r>
+      <w:r>
+        <w:rPr>
+          <w:rStyle w:val="NormalTok"/>
+        </w:rPr>
+        <w:t xml:space="preserve">(x2))  </w:t>
       </w:r>
     </w:p>
     <w:p>
@@ -3239,6 +3130,44 @@
       </w:pPr>
       <w:r>
         <w:rPr>
+          <w:rStyle w:val="VerbatimChar"/>
+        </w:rPr>
+        <w:t xml:space="preserve">##      radius_mean texture_mean smoothness_mean compactness_mean concavity_mean</w:t>
+      </w:r>
+      <w:r>
+        <w:br/>
+      </w:r>
+      <w:r>
+        <w:rPr>
+          <w:rStyle w:val="VerbatimChar"/>
+        </w:rPr>
+        <w:t xml:space="preserve">## tau8        0.03            0            0.01                0           0.23</w:t>
+      </w:r>
+      <w:r>
+        <w:br/>
+      </w:r>
+      <w:r>
+        <w:rPr>
+          <w:rStyle w:val="VerbatimChar"/>
+        </w:rPr>
+        <w:t xml:space="preserve">##      concave_pts_mean symmetry_mean fractal_dim_mean</w:t>
+      </w:r>
+      <w:r>
+        <w:br/>
+      </w:r>
+      <w:r>
+        <w:rPr>
+          <w:rStyle w:val="VerbatimChar"/>
+        </w:rPr>
+        <w:t xml:space="preserve">## tau8             0.72             0                0</w:t>
+      </w:r>
+    </w:p>
+    <w:p>
+      <w:pPr>
+        <w:pStyle w:val="SourceCode"/>
+      </w:pPr>
+      <w:r>
+        <w:rPr>
           <w:rStyle w:val="KeywordTok"/>
         </w:rPr>
         <w:t xml:space="preserve">plot</w:t>
@@ -3247,7 +3176,7 @@
         <w:rPr>
           <w:rStyle w:val="NormalTok"/>
         </w:rPr>
-        <w:t xml:space="preserve">(mcvis_result, </w:t>
+        <w:t xml:space="preserve">(mcvis_result2, </w:t>
       </w:r>
       <w:r>
         <w:rPr>
@@ -3312,7 +3241,7 @@
               <a:graphicData uri="http://schemas.openxmlformats.org/drawingml/2006/picture">
                 <pic:pic>
                   <pic:nvPicPr>
-                    <pic:cNvPr descr="software_corner_files/figure-docx/unnamed-chunk-9-1.png" id="0" name="Picture"/>
+                    <pic:cNvPr descr="software_corner_files/figure-docx/unnamed-chunk-10-1.png" id="0" name="Picture"/>
                     <pic:cNvPicPr>
                       <a:picLocks noChangeArrowheads="1" noChangeAspect="1"/>
                     </pic:cNvPicPr>
@@ -3350,25 +3279,7 @@
         <w:pStyle w:val="BodyText"/>
       </w:pPr>
       <w:r>
-        <w:t xml:space="preserve">The MC-index identifies two variables as having a</w:t>
-      </w:r>
-      <w:r>
-        <w:t xml:space="preserve"> </w:t>
-      </w:r>
-      <w:r>
-        <w:t xml:space="preserve">“</w:t>
-      </w:r>
-      <w:r>
-        <w:t xml:space="preserve">Strong</w:t>
-      </w:r>
-      <w:r>
-        <w:t xml:space="preserve">”</w:t>
-      </w:r>
-      <w:r>
-        <w:t xml:space="preserve"> </w:t>
-      </w:r>
-      <w:r>
-        <w:t xml:space="preserve">MC-index value. Therefore, in this case we might be tempted to remove the</w:t>
+        <w:t xml:space="preserve">Repeating</w:t>
       </w:r>
       <w:r>
         <w:t xml:space="preserve"> </w:t>
@@ -3377,7 +3288,22 @@
         <w:rPr>
           <w:rStyle w:val="VerbatimChar"/>
         </w:rPr>
-        <w:t xml:space="preserve">perimeter_mean</w:t>
+        <w:t xml:space="preserve">mcvis</w:t>
+      </w:r>
+      <w:r>
+        <w:t xml:space="preserve"> </w:t>
+      </w:r>
+      <w:r>
+        <w:t xml:space="preserve">again, we can also find that</w:t>
+      </w:r>
+      <w:r>
+        <w:t xml:space="preserve"> </w:t>
+      </w:r>
+      <w:r>
+        <w:rPr>
+          <w:rStyle w:val="VerbatimChar"/>
+        </w:rPr>
+        <w:t xml:space="preserve">concave_pts_mean</w:t>
       </w:r>
       <w:r>
         <w:t xml:space="preserve"> </w:t>
@@ -3392,584 +3318,82 @@
         <w:rPr>
           <w:rStyle w:val="VerbatimChar"/>
         </w:rPr>
-        <w:t xml:space="preserve">area_mean</w:t>
-      </w:r>
-      <w:r>
-        <w:t xml:space="preserve"> </w:t>
-      </w:r>
-      <w:r>
-        <w:t xml:space="preserve">from our design matrix as they provide very similar information as</w:t>
-      </w:r>
-      <w:r>
-        <w:t xml:space="preserve"> </w:t>
-      </w:r>
-      <w:r>
-        <w:rPr>
-          <w:rStyle w:val="VerbatimChar"/>
-        </w:rPr>
-        <w:t xml:space="preserve">radius_mean</w:t>
-      </w:r>
-      <w:r>
-        <w:t xml:space="preserve">. Once the strongest sources of multicollinearity is addressed, additional groups of variables causing multicollinearity may be identified. We can repeat</w:t>
-      </w:r>
-      <w:r>
-        <w:t xml:space="preserve"> </w:t>
-      </w:r>
-      <w:r>
-        <w:rPr>
-          <w:rStyle w:val="VerbatimChar"/>
-        </w:rPr>
-        <w:t xml:space="preserve">mcvis</w:t>
-      </w:r>
-      <w:r>
-        <w:t xml:space="preserve"> </w:t>
-      </w:r>
-      <w:r>
-        <w:t xml:space="preserve">to identify</w:t>
-      </w:r>
-      <w:r>
-        <w:t xml:space="preserve"> </w:t>
-      </w:r>
-      <w:r>
-        <w:rPr>
-          <w:rStyle w:val="VerbatimChar"/>
-        </w:rPr>
         <w:t xml:space="preserve">concavity_mean</w:t>
       </w:r>
       <w:r>
         <w:t xml:space="preserve"> </w:t>
       </w:r>
       <w:r>
-        <w:t xml:space="preserve">and</w:t>
-      </w:r>
-      <w:r>
-        <w:t xml:space="preserve"> </w:t>
-      </w:r>
-      <w:r>
-        <w:rPr>
-          <w:rStyle w:val="VerbatimChar"/>
-        </w:rPr>
-        <w:t xml:space="preserve">concave_pts_mean</w:t>
-      </w:r>
-      <w:r>
-        <w:t xml:space="preserve"> </w:t>
-      </w:r>
-      <w:r>
-        <w:t xml:space="preserve">as highly correlated variables.</w:t>
+        <w:t xml:space="preserve">as another potential source of multicollinearity and as their definition are very similar according to the documentation, we may decide to remove one of these.</w:t>
       </w:r>
     </w:p>
     <w:p>
       <w:pPr>
-        <w:pStyle w:val="SourceCode"/>
-      </w:pPr>
-      <w:r>
-        <w:rPr>
-          <w:rStyle w:val="NormalTok"/>
-        </w:rPr>
-        <w:t xml:space="preserve">x2 =</w:t>
-      </w:r>
-      <w:r>
-        <w:rPr>
-          <w:rStyle w:val="StringTok"/>
-        </w:rPr>
-        <w:t xml:space="preserve"> </w:t>
-      </w:r>
-      <w:r>
-        <w:rPr>
-          <w:rStyle w:val="NormalTok"/>
-        </w:rPr>
-        <w:t xml:space="preserve">dplyr</w:t>
-      </w:r>
-      <w:r>
-        <w:rPr>
-          <w:rStyle w:val="OperatorTok"/>
-        </w:rPr>
-        <w:t xml:space="preserve">::</w:t>
-      </w:r>
-      <w:r>
-        <w:rPr>
-          <w:rStyle w:val="KeywordTok"/>
-        </w:rPr>
-        <w:t xml:space="preserve">select</w:t>
-      </w:r>
-      <w:r>
-        <w:rPr>
-          <w:rStyle w:val="NormalTok"/>
-        </w:rPr>
-        <w:t xml:space="preserve">(x, </w:t>
-      </w:r>
-      <w:r>
-        <w:rPr>
-          <w:rStyle w:val="OperatorTok"/>
-        </w:rPr>
-        <w:t xml:space="preserve">-</w:t>
-      </w:r>
-      <w:r>
-        <w:rPr>
-          <w:rStyle w:val="NormalTok"/>
-        </w:rPr>
-        <w:t xml:space="preserve">perimeter_mean, </w:t>
-      </w:r>
-      <w:r>
-        <w:rPr>
-          <w:rStyle w:val="OperatorTok"/>
-        </w:rPr>
-        <w:t xml:space="preserve">-</w:t>
-      </w:r>
-      <w:r>
-        <w:rPr>
-          <w:rStyle w:val="NormalTok"/>
-        </w:rPr>
-        <w:t xml:space="preserve">area_mean)</w:t>
-      </w:r>
-      <w:r>
-        <w:br/>
-      </w:r>
-      <w:r>
-        <w:rPr>
-          <w:rStyle w:val="NormalTok"/>
-        </w:rPr>
-        <w:t xml:space="preserve">mcvis_result2 =</w:t>
-      </w:r>
-      <w:r>
-        <w:rPr>
-          <w:rStyle w:val="StringTok"/>
-        </w:rPr>
-        <w:t xml:space="preserve"> </w:t>
-      </w:r>
-      <w:r>
-        <w:rPr>
-          <w:rStyle w:val="NormalTok"/>
-        </w:rPr>
-        <w:t xml:space="preserve">mcvis</w:t>
-      </w:r>
-      <w:r>
-        <w:rPr>
-          <w:rStyle w:val="OperatorTok"/>
-        </w:rPr>
-        <w:t xml:space="preserve">::</w:t>
-      </w:r>
-      <w:r>
-        <w:rPr>
-          <w:rStyle w:val="KeywordTok"/>
-        </w:rPr>
-        <w:t xml:space="preserve">mcvis</w:t>
-      </w:r>
-      <w:r>
-        <w:rPr>
-          <w:rStyle w:val="NormalTok"/>
-        </w:rPr>
-        <w:t xml:space="preserve">(x2)</w:t>
-      </w:r>
-      <w:r>
-        <w:br/>
-      </w:r>
-      <w:r>
-        <w:rPr>
-          <w:rStyle w:val="KeywordTok"/>
-        </w:rPr>
-        <w:t xml:space="preserve">plot</w:t>
-      </w:r>
-      <w:r>
-        <w:rPr>
-          <w:rStyle w:val="NormalTok"/>
-        </w:rPr>
-        <w:t xml:space="preserve">(mcvis_result2, </w:t>
-      </w:r>
-      <w:r>
-        <w:rPr>
-          <w:rStyle w:val="DataTypeTok"/>
-        </w:rPr>
-        <w:t xml:space="preserve">var_max =</w:t>
-      </w:r>
-      <w:r>
-        <w:rPr>
-          <w:rStyle w:val="NormalTok"/>
-        </w:rPr>
-        <w:t xml:space="preserve"> </w:t>
-      </w:r>
-      <w:r>
-        <w:rPr>
-          <w:rStyle w:val="DecValTok"/>
-        </w:rPr>
-        <w:t xml:space="preserve">5</w:t>
-      </w:r>
-      <w:r>
-        <w:rPr>
-          <w:rStyle w:val="NormalTok"/>
-        </w:rPr>
-        <w:t xml:space="preserve">, </w:t>
-      </w:r>
-      <w:r>
-        <w:rPr>
-          <w:rStyle w:val="DataTypeTok"/>
-        </w:rPr>
-        <w:t xml:space="preserve">label_dodge =</w:t>
-      </w:r>
-      <w:r>
-        <w:rPr>
-          <w:rStyle w:val="NormalTok"/>
-        </w:rPr>
-        <w:t xml:space="preserve"> </w:t>
-      </w:r>
-      <w:r>
-        <w:rPr>
-          <w:rStyle w:val="OtherTok"/>
-        </w:rPr>
-        <w:t xml:space="preserve">TRUE</w:t>
-      </w:r>
-      <w:r>
-        <w:rPr>
-          <w:rStyle w:val="NormalTok"/>
-        </w:rPr>
-        <w:t xml:space="preserve">)</w:t>
+        <w:pStyle w:val="BodyText"/>
+      </w:pPr>
+      <w:r>
+        <w:t xml:space="preserve">Of course, depending on data context, we might not want to simply remove the collinear variables like we have done here. Some common alternatives include averaging collinear predictors or using models that can decorrelate the predictor variables (e.g. random forest). Nonetheless, the diagnosis of multicollinearity is an important part of choosing which modelling strategy one should take.</w:t>
       </w:r>
     </w:p>
     <w:p>
       <w:pPr>
-        <w:pStyle w:val="FirstParagraph"/>
-      </w:pPr>
-      <w:r>
-        <w:drawing>
-          <wp:inline>
-            <wp:extent cx="7048500" cy="4229100"/>
-            <wp:effectExtent b="0" l="0" r="0" t="0"/>
-            <wp:docPr descr="" title="" id="1" name="Picture"/>
-            <a:graphic>
-              <a:graphicData uri="http://schemas.openxmlformats.org/drawingml/2006/picture">
-                <pic:pic>
-                  <pic:nvPicPr>
-                    <pic:cNvPr descr="software_corner_files/figure-docx/unnamed-chunk-10-1.png" id="0" name="Picture"/>
-                    <pic:cNvPicPr>
-                      <a:picLocks noChangeArrowheads="1" noChangeAspect="1"/>
-                    </pic:cNvPicPr>
-                  </pic:nvPicPr>
-                  <pic:blipFill>
-                    <a:blip r:embed="rId29"/>
-                    <a:stretch>
-                      <a:fillRect/>
-                    </a:stretch>
-                  </pic:blipFill>
-                  <pic:spPr bwMode="auto">
-                    <a:xfrm>
-                      <a:off x="0" y="0"/>
-                      <a:ext cx="7048500" cy="4229100"/>
-                    </a:xfrm>
-                    <a:prstGeom prst="rect">
-                      <a:avLst/>
-                    </a:prstGeom>
-                    <a:noFill/>
-                    <a:ln w="9525">
-                      <a:noFill/>
-                      <a:headEnd/>
-                      <a:tailEnd/>
-                    </a:ln>
-                  </pic:spPr>
-                </pic:pic>
-              </a:graphicData>
-            </a:graphic>
-          </wp:inline>
-        </w:drawing>
-      </w:r>
+        <w:pStyle w:val="Heading1"/>
+      </w:pPr>
+      <w:bookmarkStart w:id="29" w:name="conclusion"/>
+      <w:r>
+        <w:t xml:space="preserve">Conclusion</w:t>
+      </w:r>
+      <w:bookmarkEnd w:id="29"/>
     </w:p>
     <w:p>
       <w:pPr>
-        <w:pStyle w:val="SourceCode"/>
-      </w:pPr>
-      <w:r>
-        <w:rPr>
-          <w:rStyle w:val="NormalTok"/>
-        </w:rPr>
-        <w:t xml:space="preserve">mcvis_result2</w:t>
-      </w:r>
-      <w:r>
-        <w:rPr>
-          <w:rStyle w:val="OperatorTok"/>
-        </w:rPr>
-        <w:t xml:space="preserve">$</w:t>
-      </w:r>
-      <w:r>
-        <w:rPr>
-          <w:rStyle w:val="NormalTok"/>
-        </w:rPr>
-        <w:t xml:space="preserve">MC[,</w:t>
-      </w:r>
-      <w:r>
-        <w:rPr>
-          <w:rStyle w:val="KeywordTok"/>
-        </w:rPr>
-        <w:t xml:space="preserve">c</w:t>
-      </w:r>
-      <w:r>
-        <w:rPr>
-          <w:rStyle w:val="NormalTok"/>
-        </w:rPr>
-        <w:t xml:space="preserve">(</w:t>
-      </w:r>
-      <w:r>
-        <w:rPr>
-          <w:rStyle w:val="DecValTok"/>
-        </w:rPr>
-        <w:t xml:space="preserve">5</w:t>
-      </w:r>
-      <w:r>
-        <w:rPr>
-          <w:rStyle w:val="NormalTok"/>
-        </w:rPr>
-        <w:t xml:space="preserve">,</w:t>
-      </w:r>
-      <w:r>
-        <w:rPr>
-          <w:rStyle w:val="DecValTok"/>
-        </w:rPr>
-        <w:t xml:space="preserve">6</w:t>
-      </w:r>
-      <w:r>
-        <w:rPr>
-          <w:rStyle w:val="NormalTok"/>
-        </w:rPr>
-        <w:t xml:space="preserve">)] </w:t>
-      </w:r>
-      <w:r>
-        <w:rPr>
-          <w:rStyle w:val="OperatorTok"/>
-        </w:rPr>
-        <w:t xml:space="preserve">%&gt;%</w:t>
-      </w:r>
-      <w:r>
-        <w:rPr>
-          <w:rStyle w:val="StringTok"/>
-        </w:rPr>
-        <w:t xml:space="preserve"> </w:t>
-      </w:r>
-      <w:r>
-        <w:rPr>
-          <w:rStyle w:val="KeywordTok"/>
-        </w:rPr>
-        <w:t xml:space="preserve">round</w:t>
-      </w:r>
-      <w:r>
-        <w:rPr>
-          <w:rStyle w:val="NormalTok"/>
-        </w:rPr>
-        <w:t xml:space="preserve">(</w:t>
-      </w:r>
-      <w:r>
-        <w:rPr>
-          <w:rStyle w:val="DecValTok"/>
-        </w:rPr>
-        <w:t xml:space="preserve">2</w:t>
-      </w:r>
-      <w:r>
-        <w:rPr>
-          <w:rStyle w:val="NormalTok"/>
-        </w:rPr>
-        <w:t xml:space="preserve">)</w:t>
+        <w:pStyle w:val="FirstParagraph"/>
+      </w:pPr>
+      <w:r>
+        <w:t xml:space="preserve">The linear regression model is arguably the most powerful tool in statistics. However, using it in practice may require extra checks and practical considerations with one often ignored issue being multicollinearity.</w:t>
+      </w:r>
+      <w:r>
+        <w:t xml:space="preserve"> </w:t>
+      </w:r>
+      <w:r>
+        <w:rPr>
+          <w:rStyle w:val="VerbatimChar"/>
+        </w:rPr>
+        <w:t xml:space="preserve">mcvis</w:t>
+      </w:r>
+      <w:r>
+        <w:t xml:space="preserve"> </w:t>
+      </w:r>
+      <w:r>
+        <w:t xml:space="preserve">is a tool that can help statisticians to identify different sources of multicollinearity to better decision making and the application of linear regression model.</w:t>
       </w:r>
     </w:p>
     <w:p>
       <w:pPr>
-        <w:pStyle w:val="SourceCode"/>
-      </w:pPr>
-      <w:r>
-        <w:rPr>
-          <w:rStyle w:val="VerbatimChar"/>
-        </w:rPr>
-        <w:t xml:space="preserve">##      concavity_mean concave_pts_mean</w:t>
-      </w:r>
-      <w:r>
-        <w:br/>
-      </w:r>
-      <w:r>
-        <w:rPr>
-          <w:rStyle w:val="VerbatimChar"/>
-        </w:rPr>
-        <w:t xml:space="preserve">## tau1           0.05             0.05</w:t>
-      </w:r>
-      <w:r>
-        <w:br/>
-      </w:r>
-      <w:r>
-        <w:rPr>
-          <w:rStyle w:val="VerbatimChar"/>
-        </w:rPr>
-        <w:t xml:space="preserve">## tau2           0.09             0.08</w:t>
-      </w:r>
-      <w:r>
-        <w:br/>
-      </w:r>
-      <w:r>
-        <w:rPr>
-          <w:rStyle w:val="VerbatimChar"/>
-        </w:rPr>
-        <w:t xml:space="preserve">## tau3           0.04             0.01</w:t>
-      </w:r>
-      <w:r>
-        <w:br/>
-      </w:r>
-      <w:r>
-        <w:rPr>
-          <w:rStyle w:val="VerbatimChar"/>
-        </w:rPr>
-        <w:t xml:space="preserve">## tau4           0.00             0.00</w:t>
-      </w:r>
-      <w:r>
-        <w:br/>
-      </w:r>
-      <w:r>
-        <w:rPr>
-          <w:rStyle w:val="VerbatimChar"/>
-        </w:rPr>
-        <w:t xml:space="preserve">## tau5           0.01             0.02</w:t>
-      </w:r>
-      <w:r>
-        <w:br/>
-      </w:r>
-      <w:r>
-        <w:rPr>
-          <w:rStyle w:val="VerbatimChar"/>
-        </w:rPr>
-        <w:t xml:space="preserve">## tau6           0.68             0.06</w:t>
-      </w:r>
-      <w:r>
-        <w:br/>
-      </w:r>
-      <w:r>
-        <w:rPr>
-          <w:rStyle w:val="VerbatimChar"/>
-        </w:rPr>
-        <w:t xml:space="preserve">## tau7           0.02             0.01</w:t>
-      </w:r>
-      <w:r>
-        <w:br/>
-      </w:r>
-      <w:r>
-        <w:rPr>
-          <w:rStyle w:val="VerbatimChar"/>
-        </w:rPr>
-        <w:t xml:space="preserve">## tau8           0.23             0.72</w:t>
-      </w:r>
-    </w:p>
-    <w:p>
-      <w:pPr>
-        <w:pStyle w:val="FirstParagraph"/>
-      </w:pPr>
-      <w:r>
-        <w:t xml:space="preserve">Repeating</w:t>
-      </w:r>
-      <w:r>
-        <w:t xml:space="preserve"> </w:t>
-      </w:r>
-      <w:r>
-        <w:rPr>
-          <w:rStyle w:val="VerbatimChar"/>
-        </w:rPr>
-        <w:t xml:space="preserve">mcvis</w:t>
-      </w:r>
-      <w:r>
-        <w:t xml:space="preserve"> </w:t>
-      </w:r>
-      <w:r>
-        <w:t xml:space="preserve">again, we can also find that</w:t>
-      </w:r>
-      <w:r>
-        <w:t xml:space="preserve"> </w:t>
-      </w:r>
-      <w:r>
-        <w:rPr>
-          <w:rStyle w:val="VerbatimChar"/>
-        </w:rPr>
-        <w:t xml:space="preserve">concave_pts_mean</w:t>
-      </w:r>
-      <w:r>
-        <w:t xml:space="preserve"> </w:t>
-      </w:r>
-      <w:r>
-        <w:t xml:space="preserve">and</w:t>
-      </w:r>
-      <w:r>
-        <w:t xml:space="preserve"> </w:t>
-      </w:r>
-      <w:r>
-        <w:rPr>
-          <w:rStyle w:val="VerbatimChar"/>
-        </w:rPr>
-        <w:t xml:space="preserve">concavity_mean</w:t>
-      </w:r>
-      <w:r>
-        <w:t xml:space="preserve"> </w:t>
-      </w:r>
-      <w:r>
-        <w:t xml:space="preserve">as another potential source of multicollinearity and as their definition are very similar according to the documentation, we may decide to remove one of these.</w:t>
-      </w:r>
-    </w:p>
-    <w:p>
-      <w:pPr>
-        <w:pStyle w:val="BodyText"/>
-      </w:pPr>
-      <w:r>
-        <w:t xml:space="preserve">Of course, depending on data context, we might not want to simply remove the collinear variables like we have done here. Some common alternatives include averaging collinear predictors or using models that can decorrelate the predictor variables (e.g. random forest). Nonetheless, the diagnosis of multicollinearity is an important part of choosing which modelling strategy one should take.</w:t>
-      </w:r>
-    </w:p>
-    <w:p>
-      <w:pPr>
         <w:pStyle w:val="Heading1"/>
       </w:pPr>
-      <w:bookmarkStart w:id="30" w:name="conclusion"/>
-      <w:r>
-        <w:t xml:space="preserve">Conclusion</w:t>
+      <w:bookmarkStart w:id="30" w:name="reference"/>
+      <w:r>
+        <w:t xml:space="preserve">Reference</w:t>
       </w:r>
       <w:bookmarkEnd w:id="30"/>
     </w:p>
     <w:p>
       <w:pPr>
-        <w:pStyle w:val="FirstParagraph"/>
-      </w:pPr>
-      <w:r>
-        <w:t xml:space="preserve">The linear regression model is arguably the most powerful tool in statistics. However, using it in practice may require extra checks and practical considerations with one often ignored issue being multicollinearity.</w:t>
-      </w:r>
-      <w:r>
-        <w:t xml:space="preserve"> </w:t>
-      </w:r>
-      <w:r>
-        <w:rPr>
-          <w:rStyle w:val="VerbatimChar"/>
-        </w:rPr>
-        <w:t xml:space="preserve">mcvis</w:t>
-      </w:r>
-      <w:r>
-        <w:t xml:space="preserve"> </w:t>
-      </w:r>
-      <w:r>
-        <w:t xml:space="preserve">is a tool that can help statisticians to identify different sources of multicollinearity to better decision making and the application of linear regression model.</w:t>
+        <w:numPr>
+          <w:ilvl w:val="0"/>
+          <w:numId w:val="1001"/>
+        </w:numPr>
+      </w:pPr>
+      <w:r>
+        <w:t xml:space="preserve">Belsley, D. A., Kuh, E. &amp; Welsch. R. E. Regression Diagnostics. Wiley Series in Probability and Statistics. John Wiley &amp; Sons, Inc., 1980.</w:t>
       </w:r>
     </w:p>
     <w:p>
       <w:pPr>
-        <w:pStyle w:val="Heading1"/>
-      </w:pPr>
-      <w:bookmarkStart w:id="31" w:name="reference"/>
-      <w:r>
-        <w:t xml:space="preserve">Reference</w:t>
-      </w:r>
-      <w:bookmarkEnd w:id="31"/>
-    </w:p>
-    <w:p>
-      <w:pPr>
         <w:numPr>
+          <w:ilvl w:val="0"/>
           <w:numId w:val="1001"/>
-          <w:ilvl w:val="0"/>
-        </w:numPr>
-      </w:pPr>
-      <w:r>
-        <w:t xml:space="preserve">Belsley, D. A., Kuh, E. &amp; Welsch. R. E. Regression Diagnostics. Wiley Series in Probability and Statistics. John Wiley &amp; Sons, Inc., 1980.</w:t>
-      </w:r>
-    </w:p>
-    <w:p>
-      <w:pPr>
-        <w:numPr>
-          <w:numId w:val="1001"/>
-          <w:ilvl w:val="0"/>
         </w:numPr>
       </w:pPr>
       <w:r>

</xml_diff>

<commit_message>
update after Samuel's final comments
</commit_message>
<xml_diff>
--- a/software_corner.docx
+++ b/software_corner.docx
@@ -113,7 +113,7 @@
         <w:t xml:space="preserve"> </w:t>
       </w:r>
       <w:r>
-        <w:t xml:space="preserve">24</w:t>
+        <w:t xml:space="preserve">25</w:t>
       </w:r>
     </w:p>
     <w:sdt>
@@ -877,7 +877,7 @@
         <w:pStyle w:val="FirstParagraph"/>
       </w:pPr>
       <w:r>
-        <w:t xml:space="preserve">If we blindly fit a linear regression model not knowing of the existence of multicollinearity, then two things can happen. One is with the coefficient estimate itself, where we can obtain an estimate of</w:t>
+        <w:t xml:space="preserve">If we blindly fit a linear regression model not knowing of the existence of multicollinearity, then two things can happen. One is with the regression coefficient estimate itself, where we can obtain an estimate of</w:t>
       </w:r>
       <w:r>
         <w:t xml:space="preserve"> </w:t>
@@ -897,10 +897,38 @@
         </m:sSub>
       </m:oMath>
       <w:r>
-        <w:t xml:space="preserve"> </w:t>
-      </w:r>
-      <w:r>
-        <w:t xml:space="preserve">that is opposite in sign to how we generated our response variable. Another consequence is on the standard error of the coefficient estimate. Looking at the summary output of the</w:t>
+        <w:t xml:space="preserve">, the slope parameter corresponding to the first regressor</w:t>
+      </w:r>
+      <w:r>
+        <w:t xml:space="preserve"> </w:t>
+      </w:r>
+      <m:oMath>
+        <m:sSub>
+          <m:e>
+            <m:r>
+              <m:t>X</m:t>
+            </m:r>
+          </m:e>
+          <m:sub>
+            <m:r>
+              <m:t>1</m:t>
+            </m:r>
+          </m:sub>
+        </m:sSub>
+      </m:oMath>
+      <w:r>
+        <w:t xml:space="preserve">, that is opposite in sign to how we generated our response variable,</w:t>
+      </w:r>
+      <w:r>
+        <w:t xml:space="preserve"> </w:t>
+      </w:r>
+      <m:oMath>
+        <m:r>
+          <m:t>y</m:t>
+        </m:r>
+      </m:oMath>
+      <w:r>
+        <w:t xml:space="preserve">. Another consequence is on the standard error of the coefficient estimate. Looking at the summary output of the</w:t>
       </w:r>
       <w:r>
         <w:t xml:space="preserve"> </w:t>
@@ -1439,7 +1467,128 @@
         </m:sSup>
       </m:oMath>
       <w:r>
-        <w:t xml:space="preserve">. However, when the model design matrix,</w:t>
+        <w:t xml:space="preserve">, where each column</w:t>
+      </w:r>
+      <w:r>
+        <w:t xml:space="preserve"> </w:t>
+      </w:r>
+      <m:oMath>
+        <m:sSub>
+          <m:e>
+            <m:r>
+              <m:t>X</m:t>
+            </m:r>
+          </m:e>
+          <m:sub>
+            <m:r>
+              <m:t>j</m:t>
+            </m:r>
+          </m:sub>
+        </m:sSub>
+      </m:oMath>
+      <w:r>
+        <w:t xml:space="preserve"> </w:t>
+      </w:r>
+      <w:r>
+        <w:t xml:space="preserve">of</w:t>
+      </w:r>
+      <w:r>
+        <w:t xml:space="preserve"> </w:t>
+      </w:r>
+      <m:oMath>
+        <m:r>
+          <m:t>X</m:t>
+        </m:r>
+      </m:oMath>
+      <w:r>
+        <w:t xml:space="preserve"> </w:t>
+      </w:r>
+      <w:r>
+        <w:t xml:space="preserve">represents an explanatory variable</w:t>
+      </w:r>
+      <w:r>
+        <w:t xml:space="preserve"> </w:t>
+      </w:r>
+      <m:oMath>
+        <m:sSub>
+          <m:e>
+            <m:r>
+              <m:t>X</m:t>
+            </m:r>
+          </m:e>
+          <m:sub>
+            <m:r>
+              <m:t>j</m:t>
+            </m:r>
+          </m:sub>
+        </m:sSub>
+      </m:oMath>
+      <w:r>
+        <w:t xml:space="preserve">,</w:t>
+      </w:r>
+      <w:r>
+        <w:t xml:space="preserve"> </w:t>
+      </w:r>
+      <m:oMath>
+        <m:r>
+          <m:t>j</m:t>
+        </m:r>
+        <m:r>
+          <m:t>=</m:t>
+        </m:r>
+        <m:r>
+          <m:t>0</m:t>
+        </m:r>
+        <m:r>
+          <m:t>,</m:t>
+        </m:r>
+        <m:r>
+          <m:t>…</m:t>
+        </m:r>
+        <m:r>
+          <m:t>,</m:t>
+        </m:r>
+        <m:r>
+          <m:t>p</m:t>
+        </m:r>
+      </m:oMath>
+      <w:r>
+        <w:t xml:space="preserve"> </w:t>
+      </w:r>
+      <w:r>
+        <w:t xml:space="preserve">if the linear regression model includes an intercept term, and</w:t>
+      </w:r>
+      <w:r>
+        <w:t xml:space="preserve"> </w:t>
+      </w:r>
+      <m:oMath>
+        <m:r>
+          <m:t>j</m:t>
+        </m:r>
+        <m:r>
+          <m:t>=</m:t>
+        </m:r>
+        <m:r>
+          <m:t>1</m:t>
+        </m:r>
+        <m:r>
+          <m:t>,</m:t>
+        </m:r>
+        <m:r>
+          <m:t>…</m:t>
+        </m:r>
+        <m:r>
+          <m:t>,</m:t>
+        </m:r>
+        <m:r>
+          <m:t>p</m:t>
+        </m:r>
+      </m:oMath>
+      <w:r>
+        <w:t xml:space="preserve"> </w:t>
+      </w:r>
+      <w:r>
+        <w:t xml:space="preserve">otherwise. However, when the model design matrix,</w:t>
       </w:r>
       <w:r>
         <w:t xml:space="preserve"> </w:t>
@@ -1824,7 +1973,7 @@
         <w:pStyle w:val="FirstParagraph"/>
       </w:pPr>
       <w:r>
-        <w:t xml:space="preserve">However, if we didn’t simulate the data above and we obtained such a large condition number, how would we know which variables are the culprits, i.e. variables that contribute the most to causing multicollinearity?</w:t>
+        <w:t xml:space="preserve">However, if we didn’t simulate the data above and we obtained such a large condition number, how would we know which variables are contributing the most to cause multicollinearity?</w:t>
       </w:r>
       <w:r>
         <w:t xml:space="preserve"> </w:t>
@@ -1924,22 +2073,18 @@
         <w:t xml:space="preserve"> </w:t>
       </w:r>
       <w:r>
-        <w:t xml:space="preserve">Each element of the MC-index vector is a number between zero and one,</w:t>
-      </w:r>
-      <w:r>
-        <w:t xml:space="preserve"> </w:t>
-      </w:r>
-      <w:r>
-        <w:rPr>
-          <w:b/>
-        </w:rPr>
-        <w:t xml:space="preserve">connecting the number</w:t>
-      </w:r>
-      <w:r>
-        <w:t xml:space="preserve"> </w:t>
-      </w:r>
-      <w:r>
-        <w:t xml:space="preserve">[what does connecting the number mean? and tau_p = lambda_min?]</w:t>
+        <w:t xml:space="preserve">Each element of the MC-index vector is a number between zero and one, connecting the</w:t>
+      </w:r>
+      <w:r>
+        <w:t xml:space="preserve"> </w:t>
+      </w:r>
+      <m:oMath>
+        <m:r>
+          <m:t>i</m:t>
+        </m:r>
+      </m:oMath>
+      <w:r>
+        <w:t xml:space="preserve">th MC-index with the smallest eigenvalue,</w:t>
       </w:r>
       <w:r>
         <w:t xml:space="preserve"> </w:t>
@@ -1991,7 +2136,18 @@
         </m:r>
       </m:oMath>
       <w:r>
-        <w:t xml:space="preserve">’s proximity to linear dependence, with a regression predictor variable.</w:t>
+        <w:t xml:space="preserve">’s proximity to linear dependence, with the</w:t>
+      </w:r>
+      <w:r>
+        <w:t xml:space="preserve"> </w:t>
+      </w:r>
+      <m:oMath>
+        <m:r>
+          <m:t>i</m:t>
+        </m:r>
+      </m:oMath>
+      <w:r>
+        <w:t xml:space="preserve">th regression predictor variable.</w:t>
       </w:r>
       <w:r>
         <w:t xml:space="preserve"> </w:t>
@@ -3332,7 +3488,7 @@
         <w:pStyle w:val="BodyText"/>
       </w:pPr>
       <w:r>
-        <w:t xml:space="preserve">Of course, depending on data context, we might not want to simply remove the collinear variables like we have done here. Some common alternatives include averaging collinear predictors or using models that can decorrelate the predictor variables (e.g. random forest). Nonetheless, the diagnosis of multicollinearity is an important part of choosing which modelling strategy one should take.</w:t>
+        <w:t xml:space="preserve">Of course, depending on data context, we might not want to simply remove the collinearity causing variables as we have done here. Some common alternatives include averaging collinear predictors or using models that can decorrelate the predictor variables (e.g. random forest). Nonetheless, the diagnosis of multicollinearity is an important part of choosing which modelling strategy one should take.</w:t>
       </w:r>
     </w:p>
     <w:p>
@@ -3350,7 +3506,7 @@
         <w:pStyle w:val="FirstParagraph"/>
       </w:pPr>
       <w:r>
-        <w:t xml:space="preserve">The linear regression model is arguably the most powerful tool in statistics. However, using it in practice may require extra checks and practical considerations with one often ignored issue being multicollinearity.</w:t>
+        <w:t xml:space="preserve">The linear regression model is arguably the most powerful tool in statistics. However, using it in practice may require extra checks and practical considerations with one often ignored issue being multicollinearity. The</w:t>
       </w:r>
       <w:r>
         <w:t xml:space="preserve"> </w:t>
@@ -3359,13 +3515,28 @@
         <w:rPr>
           <w:rStyle w:val="VerbatimChar"/>
         </w:rPr>
+        <w:t xml:space="preserve">R</w:t>
+      </w:r>
+      <w:r>
+        <w:t xml:space="preserve"> </w:t>
+      </w:r>
+      <w:r>
+        <w:t xml:space="preserve">package</w:t>
+      </w:r>
+      <w:r>
+        <w:t xml:space="preserve"> </w:t>
+      </w:r>
+      <w:r>
+        <w:rPr>
+          <w:rStyle w:val="VerbatimChar"/>
+        </w:rPr>
         <w:t xml:space="preserve">mcvis</w:t>
       </w:r>
       <w:r>
         <w:t xml:space="preserve"> </w:t>
       </w:r>
       <w:r>
-        <w:t xml:space="preserve">is a tool that can help statisticians to identify different sources of multicollinearity to better decision making and the application of linear regression model.</w:t>
+        <w:t xml:space="preserve">provides tools that can help statisticians to identify different sources of multicollinearity to better decision making and the application of linear regression model.</w:t>
       </w:r>
     </w:p>
     <w:p>

</xml_diff>